<commit_message>
new version of VKR and some traces added
</commit_message>
<xml_diff>
--- a/BRNG/BRNG/Documentation/VKR.docx
+++ b/BRNG/BRNG/Documentation/VKR.docx
@@ -1,6 +1,6 @@
 
 <file path=word/document.xml><?xml version="1.0" encoding="utf-8"?>
-<w:document xmlns:wpc="http://schemas.microsoft.com/office/word/2010/wordprocessingCanvas" xmlns:cx="http://schemas.microsoft.com/office/drawing/2014/chartex" xmlns:mc="http://schemas.openxmlformats.org/markup-compatibility/2006" xmlns:o="urn:schemas-microsoft-com:office:office" xmlns:r="http://schemas.openxmlformats.org/officeDocument/2006/relationships" xmlns:m="http://schemas.openxmlformats.org/officeDocument/2006/math" xmlns:v="urn:schemas-microsoft-com:vml" xmlns:wp14="http://schemas.microsoft.com/office/word/2010/wordprocessingDrawing" xmlns:wp="http://schemas.openxmlformats.org/drawingml/2006/wordprocessingDrawing" xmlns:w10="urn:schemas-microsoft-com:office:word" xmlns:w="http://schemas.openxmlformats.org/wordprocessingml/2006/main" xmlns:w14="http://schemas.microsoft.com/office/word/2010/wordml" xmlns:w15="http://schemas.microsoft.com/office/word/2012/wordml" xmlns:w16se="http://schemas.microsoft.com/office/word/2015/wordml/symex" xmlns:wpg="http://schemas.microsoft.com/office/word/2010/wordprocessingGroup" xmlns:wpi="http://schemas.microsoft.com/office/word/2010/wordprocessingInk" xmlns:wne="http://schemas.microsoft.com/office/word/2006/wordml" xmlns:wps="http://schemas.microsoft.com/office/word/2010/wordprocessingShape" mc:Ignorable="w14 w15 w16se wp14">
+<w:document xmlns:wpc="http://schemas.microsoft.com/office/word/2010/wordprocessingCanvas" xmlns:mc="http://schemas.openxmlformats.org/markup-compatibility/2006" xmlns:o="urn:schemas-microsoft-com:office:office" xmlns:r="http://schemas.openxmlformats.org/officeDocument/2006/relationships" xmlns:m="http://schemas.openxmlformats.org/officeDocument/2006/math" xmlns:v="urn:schemas-microsoft-com:vml" xmlns:wp14="http://schemas.microsoft.com/office/word/2010/wordprocessingDrawing" xmlns:wp="http://schemas.openxmlformats.org/drawingml/2006/wordprocessingDrawing" xmlns:w10="urn:schemas-microsoft-com:office:word" xmlns:w="http://schemas.openxmlformats.org/wordprocessingml/2006/main" xmlns:w14="http://schemas.microsoft.com/office/word/2010/wordml" xmlns:w15="http://schemas.microsoft.com/office/word/2012/wordml" xmlns:wpg="http://schemas.microsoft.com/office/word/2010/wordprocessingGroup" xmlns:wpi="http://schemas.microsoft.com/office/word/2010/wordprocessingInk" xmlns:wne="http://schemas.microsoft.com/office/word/2006/wordml" xmlns:wps="http://schemas.microsoft.com/office/word/2010/wordprocessingShape" mc:Ignorable="w14 w15 wp14">
   <w:body>
     <w:p>
       <w:pPr>
@@ -484,242 +484,160 @@
           <w:sz w:val="28"/>
           <w:szCs w:val="28"/>
         </w:rPr>
-        <w:t>___________________________</w:t>
-      </w:r>
-      <w:proofErr w:type="gramStart"/>
+        <w:t>____________________________</w:t>
+      </w:r>
       <w:r>
         <w:rPr>
           <w:rFonts w:ascii="Times New Roman" w:hAnsi="Times New Roman" w:cs="Times New Roman"/>
           <w:sz w:val="28"/>
           <w:szCs w:val="28"/>
         </w:rPr>
-        <w:t>_</w:t>
-      </w:r>
-      <w:r>
+        <w:t>(____________________)</w:t>
+      </w:r>
+    </w:p>
+    <w:p>
+      <w:pPr>
+        <w:spacing w:after="0"/>
         <w:rPr>
           <w:rFonts w:ascii="Times New Roman" w:hAnsi="Times New Roman" w:cs="Times New Roman"/>
           <w:sz w:val="28"/>
           <w:szCs w:val="28"/>
         </w:rPr>
+      </w:pPr>
+    </w:p>
+    <w:p>
+      <w:pPr>
+        <w:spacing w:after="0"/>
+        <w:rPr>
+          <w:rFonts w:ascii="Times New Roman" w:hAnsi="Times New Roman" w:cs="Times New Roman"/>
+          <w:sz w:val="28"/>
+          <w:szCs w:val="28"/>
+        </w:rPr>
+      </w:pPr>
+      <w:r>
+        <w:rPr>
+          <w:rFonts w:ascii="Times New Roman" w:hAnsi="Times New Roman" w:cs="Times New Roman"/>
+          <w:sz w:val="28"/>
+          <w:szCs w:val="28"/>
+        </w:rPr>
+        <w:t>Зав. кафедрой________________________________(____________________)</w:t>
+      </w:r>
+    </w:p>
+    <w:p>
+      <w:pPr>
+        <w:spacing w:after="0"/>
+        <w:rPr>
+          <w:rFonts w:ascii="Times New Roman" w:hAnsi="Times New Roman" w:cs="Times New Roman"/>
+          <w:sz w:val="28"/>
+          <w:szCs w:val="28"/>
+        </w:rPr>
+      </w:pPr>
+    </w:p>
+    <w:p>
+      <w:pPr>
+        <w:spacing w:after="0"/>
+        <w:rPr>
+          <w:rFonts w:ascii="Times New Roman" w:hAnsi="Times New Roman" w:cs="Times New Roman"/>
+          <w:sz w:val="28"/>
+          <w:szCs w:val="28"/>
+        </w:rPr>
+      </w:pPr>
+      <w:r>
+        <w:rPr>
+          <w:rFonts w:ascii="Times New Roman" w:hAnsi="Times New Roman" w:cs="Times New Roman"/>
+          <w:sz w:val="28"/>
+          <w:szCs w:val="28"/>
+        </w:rPr>
+        <w:t>Нормоконтролер______________________</w:t>
+      </w:r>
+      <w:r>
+        <w:rPr>
+          <w:rFonts w:ascii="Times New Roman" w:hAnsi="Times New Roman" w:cs="Times New Roman"/>
+          <w:sz w:val="28"/>
+          <w:szCs w:val="28"/>
+        </w:rPr>
+        <w:t>_______(________________</w:t>
+      </w:r>
+      <w:r>
+        <w:rPr>
+          <w:rFonts w:ascii="Times New Roman" w:hAnsi="Times New Roman" w:cs="Times New Roman"/>
+          <w:sz w:val="28"/>
+          <w:szCs w:val="28"/>
+        </w:rPr>
+        <w:t>____)</w:t>
+      </w:r>
+    </w:p>
+    <w:p>
+      <w:pPr>
+        <w:spacing w:after="0"/>
+        <w:rPr>
+          <w:rFonts w:ascii="Times New Roman" w:hAnsi="Times New Roman" w:cs="Times New Roman"/>
+          <w:sz w:val="28"/>
+          <w:szCs w:val="28"/>
+        </w:rPr>
+      </w:pPr>
+    </w:p>
+    <w:p>
+      <w:pPr>
+        <w:spacing w:after="0"/>
+        <w:rPr>
+          <w:rFonts w:ascii="Times New Roman" w:hAnsi="Times New Roman" w:cs="Times New Roman"/>
+          <w:sz w:val="28"/>
+          <w:szCs w:val="28"/>
+        </w:rPr>
+      </w:pPr>
+      <w:r>
+        <w:rPr>
+          <w:rFonts w:ascii="Times New Roman" w:hAnsi="Times New Roman" w:cs="Times New Roman"/>
+          <w:sz w:val="28"/>
+          <w:szCs w:val="28"/>
+        </w:rPr>
+        <w:t>Руководитель________________________________(____________________)</w:t>
+      </w:r>
+    </w:p>
+    <w:p>
+      <w:pPr>
+        <w:spacing w:after="0"/>
+        <w:rPr>
+          <w:rFonts w:ascii="Times New Roman" w:hAnsi="Times New Roman" w:cs="Times New Roman"/>
+          <w:sz w:val="28"/>
+          <w:szCs w:val="28"/>
+        </w:rPr>
+      </w:pPr>
+    </w:p>
+    <w:p>
+      <w:pPr>
+        <w:spacing w:after="0"/>
+        <w:rPr>
+          <w:rFonts w:ascii="Times New Roman" w:hAnsi="Times New Roman" w:cs="Times New Roman"/>
+          <w:sz w:val="28"/>
+          <w:szCs w:val="28"/>
+        </w:rPr>
+      </w:pPr>
+      <w:r>
+        <w:rPr>
+          <w:rFonts w:ascii="Times New Roman" w:hAnsi="Times New Roman" w:cs="Times New Roman"/>
+          <w:sz w:val="28"/>
+          <w:szCs w:val="28"/>
+        </w:rPr>
+        <w:t>Студент_________</w:t>
+      </w:r>
+      <w:r>
+        <w:rPr>
+          <w:rFonts w:ascii="Times New Roman" w:hAnsi="Times New Roman" w:cs="Times New Roman"/>
+          <w:sz w:val="28"/>
+          <w:szCs w:val="28"/>
+        </w:rPr>
+        <w:t>____________________________</w:t>
+      </w:r>
+      <w:r>
+        <w:rPr>
+          <w:rFonts w:ascii="Times New Roman" w:hAnsi="Times New Roman" w:cs="Times New Roman"/>
+          <w:sz w:val="28"/>
+          <w:szCs w:val="28"/>
+        </w:rPr>
         <w:t>(</w:t>
       </w:r>
-      <w:proofErr w:type="gramEnd"/>
-      <w:r>
-        <w:rPr>
-          <w:rFonts w:ascii="Times New Roman" w:hAnsi="Times New Roman" w:cs="Times New Roman"/>
-          <w:sz w:val="28"/>
-          <w:szCs w:val="28"/>
-        </w:rPr>
-        <w:t>____________________)</w:t>
-      </w:r>
-    </w:p>
-    <w:p>
-      <w:pPr>
-        <w:spacing w:after="0"/>
-        <w:rPr>
-          <w:rFonts w:ascii="Times New Roman" w:hAnsi="Times New Roman" w:cs="Times New Roman"/>
-          <w:sz w:val="28"/>
-          <w:szCs w:val="28"/>
-        </w:rPr>
-      </w:pPr>
-    </w:p>
-    <w:p>
-      <w:pPr>
-        <w:spacing w:after="0"/>
-        <w:rPr>
-          <w:rFonts w:ascii="Times New Roman" w:hAnsi="Times New Roman" w:cs="Times New Roman"/>
-          <w:sz w:val="28"/>
-          <w:szCs w:val="28"/>
-        </w:rPr>
-      </w:pPr>
-      <w:r>
-        <w:rPr>
-          <w:rFonts w:ascii="Times New Roman" w:hAnsi="Times New Roman" w:cs="Times New Roman"/>
-          <w:sz w:val="28"/>
-          <w:szCs w:val="28"/>
-        </w:rPr>
-        <w:t>Зав. кафедрой_______________________________</w:t>
-      </w:r>
-      <w:proofErr w:type="gramStart"/>
-      <w:r>
-        <w:rPr>
-          <w:rFonts w:ascii="Times New Roman" w:hAnsi="Times New Roman" w:cs="Times New Roman"/>
-          <w:sz w:val="28"/>
-          <w:szCs w:val="28"/>
-        </w:rPr>
-        <w:t>_(</w:t>
-      </w:r>
-      <w:proofErr w:type="gramEnd"/>
-      <w:r>
-        <w:rPr>
-          <w:rFonts w:ascii="Times New Roman" w:hAnsi="Times New Roman" w:cs="Times New Roman"/>
-          <w:sz w:val="28"/>
-          <w:szCs w:val="28"/>
-        </w:rPr>
-        <w:t>____________________)</w:t>
-      </w:r>
-    </w:p>
-    <w:p>
-      <w:pPr>
-        <w:spacing w:after="0"/>
-        <w:rPr>
-          <w:rFonts w:ascii="Times New Roman" w:hAnsi="Times New Roman" w:cs="Times New Roman"/>
-          <w:sz w:val="28"/>
-          <w:szCs w:val="28"/>
-        </w:rPr>
-      </w:pPr>
-    </w:p>
-    <w:p>
-      <w:pPr>
-        <w:spacing w:after="0"/>
-        <w:rPr>
-          <w:rFonts w:ascii="Times New Roman" w:hAnsi="Times New Roman" w:cs="Times New Roman"/>
-          <w:sz w:val="28"/>
-          <w:szCs w:val="28"/>
-        </w:rPr>
-      </w:pPr>
-      <w:r>
-        <w:rPr>
-          <w:rFonts w:ascii="Times New Roman" w:hAnsi="Times New Roman" w:cs="Times New Roman"/>
-          <w:sz w:val="28"/>
-          <w:szCs w:val="28"/>
-        </w:rPr>
-        <w:t>Нормоконтролер______________________</w:t>
-      </w:r>
-      <w:r>
-        <w:rPr>
-          <w:rFonts w:ascii="Times New Roman" w:hAnsi="Times New Roman" w:cs="Times New Roman"/>
-          <w:sz w:val="28"/>
-          <w:szCs w:val="28"/>
-        </w:rPr>
-        <w:t>______</w:t>
-      </w:r>
-      <w:proofErr w:type="gramStart"/>
-      <w:r>
-        <w:rPr>
-          <w:rFonts w:ascii="Times New Roman" w:hAnsi="Times New Roman" w:cs="Times New Roman"/>
-          <w:sz w:val="28"/>
-          <w:szCs w:val="28"/>
-        </w:rPr>
-        <w:t>_(</w:t>
-      </w:r>
-      <w:proofErr w:type="gramEnd"/>
-      <w:r>
-        <w:rPr>
-          <w:rFonts w:ascii="Times New Roman" w:hAnsi="Times New Roman" w:cs="Times New Roman"/>
-          <w:sz w:val="28"/>
-          <w:szCs w:val="28"/>
-        </w:rPr>
-        <w:t>________________</w:t>
-      </w:r>
-      <w:r>
-        <w:rPr>
-          <w:rFonts w:ascii="Times New Roman" w:hAnsi="Times New Roman" w:cs="Times New Roman"/>
-          <w:sz w:val="28"/>
-          <w:szCs w:val="28"/>
-        </w:rPr>
-        <w:t>____)</w:t>
-      </w:r>
-    </w:p>
-    <w:p>
-      <w:pPr>
-        <w:spacing w:after="0"/>
-        <w:rPr>
-          <w:rFonts w:ascii="Times New Roman" w:hAnsi="Times New Roman" w:cs="Times New Roman"/>
-          <w:sz w:val="28"/>
-          <w:szCs w:val="28"/>
-        </w:rPr>
-      </w:pPr>
-    </w:p>
-    <w:p>
-      <w:pPr>
-        <w:spacing w:after="0"/>
-        <w:rPr>
-          <w:rFonts w:ascii="Times New Roman" w:hAnsi="Times New Roman" w:cs="Times New Roman"/>
-          <w:sz w:val="28"/>
-          <w:szCs w:val="28"/>
-        </w:rPr>
-      </w:pPr>
-      <w:r>
-        <w:rPr>
-          <w:rFonts w:ascii="Times New Roman" w:hAnsi="Times New Roman" w:cs="Times New Roman"/>
-          <w:sz w:val="28"/>
-          <w:szCs w:val="28"/>
-        </w:rPr>
-        <w:t>Руководитель_______________________________</w:t>
-      </w:r>
-      <w:proofErr w:type="gramStart"/>
-      <w:r>
-        <w:rPr>
-          <w:rFonts w:ascii="Times New Roman" w:hAnsi="Times New Roman" w:cs="Times New Roman"/>
-          <w:sz w:val="28"/>
-          <w:szCs w:val="28"/>
-        </w:rPr>
-        <w:t>_(</w:t>
-      </w:r>
-      <w:proofErr w:type="gramEnd"/>
-      <w:r>
-        <w:rPr>
-          <w:rFonts w:ascii="Times New Roman" w:hAnsi="Times New Roman" w:cs="Times New Roman"/>
-          <w:sz w:val="28"/>
-          <w:szCs w:val="28"/>
-        </w:rPr>
-        <w:t>____________________)</w:t>
-      </w:r>
-    </w:p>
-    <w:p>
-      <w:pPr>
-        <w:spacing w:after="0"/>
-        <w:rPr>
-          <w:rFonts w:ascii="Times New Roman" w:hAnsi="Times New Roman" w:cs="Times New Roman"/>
-          <w:sz w:val="28"/>
-          <w:szCs w:val="28"/>
-        </w:rPr>
-      </w:pPr>
-    </w:p>
-    <w:p>
-      <w:pPr>
-        <w:spacing w:after="0"/>
-        <w:rPr>
-          <w:rFonts w:ascii="Times New Roman" w:hAnsi="Times New Roman" w:cs="Times New Roman"/>
-          <w:sz w:val="28"/>
-          <w:szCs w:val="28"/>
-        </w:rPr>
-      </w:pPr>
-      <w:r>
-        <w:rPr>
-          <w:rFonts w:ascii="Times New Roman" w:hAnsi="Times New Roman" w:cs="Times New Roman"/>
-          <w:sz w:val="28"/>
-          <w:szCs w:val="28"/>
-        </w:rPr>
-        <w:t>Студент_________</w:t>
-      </w:r>
-      <w:r>
-        <w:rPr>
-          <w:rFonts w:ascii="Times New Roman" w:hAnsi="Times New Roman" w:cs="Times New Roman"/>
-          <w:sz w:val="28"/>
-          <w:szCs w:val="28"/>
-        </w:rPr>
-        <w:t>___________________________</w:t>
-      </w:r>
-      <w:proofErr w:type="gramStart"/>
-      <w:r>
-        <w:rPr>
-          <w:rFonts w:ascii="Times New Roman" w:hAnsi="Times New Roman" w:cs="Times New Roman"/>
-          <w:sz w:val="28"/>
-          <w:szCs w:val="28"/>
-        </w:rPr>
-        <w:t>_</w:t>
-      </w:r>
-      <w:r>
-        <w:rPr>
-          <w:rFonts w:ascii="Times New Roman" w:hAnsi="Times New Roman" w:cs="Times New Roman"/>
-          <w:sz w:val="28"/>
-          <w:szCs w:val="28"/>
-        </w:rPr>
-        <w:t>(</w:t>
-      </w:r>
-      <w:proofErr w:type="gramEnd"/>
       <w:r>
         <w:rPr>
           <w:rFonts w:ascii="Times New Roman" w:hAnsi="Times New Roman" w:cs="Times New Roman"/>
@@ -1285,7 +1203,7 @@
             <w:sz w:val="28"/>
             <w:szCs w:val="28"/>
           </w:rPr>
-          <w:t>4</w:t>
+          <w:t>5</w:t>
         </w:r>
         <w:r>
           <w:rPr>
@@ -1404,7 +1322,7 @@
             <w:sz w:val="28"/>
             <w:szCs w:val="28"/>
           </w:rPr>
-          <w:t>5</w:t>
+          <w:t>7</w:t>
         </w:r>
         <w:r>
           <w:rPr>
@@ -1500,7 +1418,7 @@
             <w:sz w:val="28"/>
             <w:szCs w:val="28"/>
           </w:rPr>
-          <w:t>5</w:t>
+          <w:t>7</w:t>
         </w:r>
         <w:r>
           <w:rPr>
@@ -1596,7 +1514,7 @@
             <w:sz w:val="28"/>
             <w:szCs w:val="28"/>
           </w:rPr>
-          <w:t>6</w:t>
+          <w:t>8</w:t>
         </w:r>
         <w:r>
           <w:rPr>
@@ -1692,7 +1610,7 @@
             <w:sz w:val="28"/>
             <w:szCs w:val="28"/>
           </w:rPr>
-          <w:t>6</w:t>
+          <w:t>8</w:t>
         </w:r>
         <w:r>
           <w:rPr>
@@ -1788,7 +1706,7 @@
             <w:sz w:val="28"/>
             <w:szCs w:val="28"/>
           </w:rPr>
-          <w:t>7</w:t>
+          <w:t>9</w:t>
         </w:r>
         <w:r>
           <w:rPr>
@@ -1884,7 +1802,7 @@
             <w:sz w:val="28"/>
             <w:szCs w:val="28"/>
           </w:rPr>
-          <w:t>8</w:t>
+          <w:t>10</w:t>
         </w:r>
         <w:r>
           <w:rPr>
@@ -1980,7 +1898,7 @@
             <w:sz w:val="28"/>
             <w:szCs w:val="28"/>
           </w:rPr>
-          <w:t>9</w:t>
+          <w:t>11</w:t>
         </w:r>
         <w:r>
           <w:rPr>
@@ -2087,7 +2005,7 @@
             <w:sz w:val="28"/>
             <w:szCs w:val="28"/>
           </w:rPr>
-          <w:t>12</w:t>
+          <w:t>13</w:t>
         </w:r>
         <w:r>
           <w:rPr>
@@ -2206,7 +2124,7 @@
             <w:sz w:val="28"/>
             <w:szCs w:val="28"/>
           </w:rPr>
-          <w:t>13</w:t>
+          <w:t>17</w:t>
         </w:r>
         <w:r>
           <w:rPr>
@@ -2324,7 +2242,7 @@
             <w:sz w:val="28"/>
             <w:szCs w:val="28"/>
           </w:rPr>
-          <w:t>13</w:t>
+          <w:t>17</w:t>
         </w:r>
         <w:r>
           <w:rPr>
@@ -2442,7 +2360,7 @@
             <w:sz w:val="28"/>
             <w:szCs w:val="28"/>
           </w:rPr>
-          <w:t>13</w:t>
+          <w:t>17</w:t>
         </w:r>
         <w:r>
           <w:rPr>
@@ -2572,7 +2490,7 @@
             <w:sz w:val="28"/>
             <w:szCs w:val="28"/>
           </w:rPr>
-          <w:t>14</w:t>
+          <w:t>18</w:t>
         </w:r>
         <w:r>
           <w:rPr>
@@ -2690,7 +2608,7 @@
             <w:sz w:val="28"/>
             <w:szCs w:val="28"/>
           </w:rPr>
-          <w:t>15</w:t>
+          <w:t>19</w:t>
         </w:r>
         <w:r>
           <w:rPr>
@@ -2821,7 +2739,7 @@
             <w:sz w:val="28"/>
             <w:szCs w:val="28"/>
           </w:rPr>
-          <w:t>17</w:t>
+          <w:t>21</w:t>
         </w:r>
         <w:r>
           <w:rPr>
@@ -2951,7 +2869,7 @@
             <w:sz w:val="28"/>
             <w:szCs w:val="28"/>
           </w:rPr>
-          <w:t>19</w:t>
+          <w:t>23</w:t>
         </w:r>
         <w:r>
           <w:rPr>
@@ -3048,7 +2966,7 @@
             <w:sz w:val="28"/>
             <w:szCs w:val="28"/>
           </w:rPr>
-          <w:t>21</w:t>
+          <w:t>25</w:t>
         </w:r>
         <w:r>
           <w:rPr>
@@ -3158,7 +3076,7 @@
             <w:sz w:val="28"/>
             <w:szCs w:val="28"/>
           </w:rPr>
-          <w:t>22</w:t>
+          <w:t>26</w:t>
         </w:r>
         <w:r>
           <w:rPr>
@@ -3255,7 +3173,7 @@
             <w:sz w:val="28"/>
             <w:szCs w:val="28"/>
           </w:rPr>
-          <w:t>23</w:t>
+          <w:t>27</w:t>
         </w:r>
         <w:r>
           <w:rPr>
@@ -5001,16 +4919,36 @@
           <w:szCs w:val="28"/>
           <w:lang w:eastAsia="ru-RU"/>
         </w:rPr>
-        <w:t xml:space="preserve"> В 1654 году, с</w:t>
-      </w:r>
-      <w:r>
-        <w:rPr>
-          <w:rFonts w:ascii="Times New Roman" w:eastAsia="Times New Roman" w:hAnsi="Times New Roman" w:cs="Times New Roman"/>
-          <w:sz w:val="28"/>
-          <w:szCs w:val="28"/>
-          <w:lang w:eastAsia="ru-RU"/>
-        </w:rPr>
-        <w:t xml:space="preserve">подвигнутые интересом Антуана </w:t>
+        <w:t xml:space="preserve"> В 1654 году, </w:t>
+      </w:r>
+      <w:proofErr w:type="spellStart"/>
+      <w:r>
+        <w:rPr>
+          <w:rFonts w:ascii="Times New Roman" w:eastAsia="Times New Roman" w:hAnsi="Times New Roman" w:cs="Times New Roman"/>
+          <w:sz w:val="28"/>
+          <w:szCs w:val="28"/>
+          <w:lang w:eastAsia="ru-RU"/>
+        </w:rPr>
+        <w:t>с</w:t>
+      </w:r>
+      <w:r>
+        <w:rPr>
+          <w:rFonts w:ascii="Times New Roman" w:eastAsia="Times New Roman" w:hAnsi="Times New Roman" w:cs="Times New Roman"/>
+          <w:sz w:val="28"/>
+          <w:szCs w:val="28"/>
+          <w:lang w:eastAsia="ru-RU"/>
+        </w:rPr>
+        <w:t>подвигнутые</w:t>
+      </w:r>
+      <w:proofErr w:type="spellEnd"/>
+      <w:r>
+        <w:rPr>
+          <w:rFonts w:ascii="Times New Roman" w:eastAsia="Times New Roman" w:hAnsi="Times New Roman" w:cs="Times New Roman"/>
+          <w:sz w:val="28"/>
+          <w:szCs w:val="28"/>
+          <w:lang w:eastAsia="ru-RU"/>
+        </w:rPr>
+        <w:t xml:space="preserve"> интересом Антуана </w:t>
       </w:r>
       <w:proofErr w:type="spellStart"/>
       <w:r>
@@ -9932,25 +9870,63 @@
           <w:szCs w:val="28"/>
           <w:lang w:eastAsia="ru-RU"/>
         </w:rPr>
-        <w:t xml:space="preserve"> энтропии служат дискретные моменты времени, считываемые в моменты выполнения поль</w:t>
-      </w:r>
-      <w:r>
-        <w:rPr>
-          <w:rFonts w:ascii="Times New Roman" w:eastAsia="Times New Roman" w:hAnsi="Times New Roman" w:cs="Times New Roman"/>
-          <w:sz w:val="28"/>
-          <w:szCs w:val="28"/>
-          <w:lang w:eastAsia="ru-RU"/>
-        </w:rPr>
-        <w:t>зователем определенных действий</w:t>
-      </w:r>
-      <w:r>
-        <w:rPr>
-          <w:rFonts w:ascii="Times New Roman" w:eastAsia="Times New Roman" w:hAnsi="Times New Roman" w:cs="Times New Roman"/>
-          <w:sz w:val="28"/>
-          <w:szCs w:val="28"/>
-          <w:lang w:eastAsia="ru-RU"/>
-        </w:rPr>
-        <w:t xml:space="preserve"> в зависимости от разновидности программной реализации. У такого метода есть св</w:t>
+        <w:t xml:space="preserve"> энтропии</w:t>
+      </w:r>
+      <w:r>
+        <w:rPr>
+          <w:rFonts w:ascii="Times New Roman" w:eastAsia="Times New Roman" w:hAnsi="Times New Roman" w:cs="Times New Roman"/>
+          <w:sz w:val="28"/>
+          <w:szCs w:val="28"/>
+          <w:lang w:eastAsia="ru-RU"/>
+        </w:rPr>
+        <w:t xml:space="preserve"> в подобных генераторах могут</w:t>
+      </w:r>
+      <w:r>
+        <w:rPr>
+          <w:rFonts w:ascii="Times New Roman" w:eastAsia="Times New Roman" w:hAnsi="Times New Roman" w:cs="Times New Roman"/>
+          <w:sz w:val="28"/>
+          <w:szCs w:val="28"/>
+          <w:lang w:eastAsia="ru-RU"/>
+        </w:rPr>
+        <w:t xml:space="preserve"> выступать различные биологические данные, такие как скорость реакции пользователя на различные события, рисунок отпечатка пальца, радужка глаза, скорость расщепления определенных ферментов и т.п.</w:t>
+      </w:r>
+      <w:r>
+        <w:rPr>
+          <w:rFonts w:ascii="Times New Roman" w:eastAsia="Times New Roman" w:hAnsi="Times New Roman" w:cs="Times New Roman"/>
+          <w:sz w:val="28"/>
+          <w:szCs w:val="28"/>
+          <w:lang w:eastAsia="ru-RU"/>
+        </w:rPr>
+        <w:t xml:space="preserve"> </w:t>
+      </w:r>
+      <w:proofErr w:type="gramStart"/>
+      <w:r>
+        <w:rPr>
+          <w:rFonts w:ascii="Times New Roman" w:eastAsia="Times New Roman" w:hAnsi="Times New Roman" w:cs="Times New Roman"/>
+          <w:sz w:val="28"/>
+          <w:szCs w:val="28"/>
+          <w:lang w:eastAsia="ru-RU"/>
+        </w:rPr>
+        <w:t>У таких</w:t>
+      </w:r>
+      <w:r>
+        <w:rPr>
+          <w:rFonts w:ascii="Times New Roman" w:eastAsia="Times New Roman" w:hAnsi="Times New Roman" w:cs="Times New Roman"/>
+          <w:sz w:val="28"/>
+          <w:szCs w:val="28"/>
+          <w:lang w:eastAsia="ru-RU"/>
+        </w:rPr>
+        <w:t xml:space="preserve"> метода</w:t>
+      </w:r>
+      <w:proofErr w:type="gramEnd"/>
+      <w:r>
+        <w:rPr>
+          <w:rFonts w:ascii="Times New Roman" w:eastAsia="Times New Roman" w:hAnsi="Times New Roman" w:cs="Times New Roman"/>
+          <w:sz w:val="28"/>
+          <w:szCs w:val="28"/>
+          <w:lang w:eastAsia="ru-RU"/>
+        </w:rPr>
+        <w:t xml:space="preserve"> есть св</w:t>
       </w:r>
       <w:r>
         <w:rPr>
@@ -10065,7 +10041,6 @@
       <w:r>
         <w:rPr>
           <w:sz w:val="28"/>
-          <w:lang w:val="en-US"/>
         </w:rPr>
         <w:t xml:space="preserve">1.8. </w:t>
       </w:r>
@@ -10073,10 +10048,805 @@
         <w:rPr>
           <w:sz w:val="28"/>
         </w:rPr>
-        <w:t>Оценка случайности чисел</w:t>
+        <w:t>Генерация случайных чисел, основанная на движении мыши</w:t>
+      </w:r>
+    </w:p>
+    <w:p>
+      <w:pPr>
+        <w:spacing w:after="0" w:line="360" w:lineRule="auto"/>
+        <w:ind w:firstLine="709"/>
+        <w:jc w:val="both"/>
+        <w:rPr>
+          <w:rFonts w:ascii="Times New Roman" w:eastAsia="Times New Roman" w:hAnsi="Times New Roman" w:cs="Times New Roman"/>
+          <w:sz w:val="28"/>
+          <w:szCs w:val="28"/>
+          <w:lang w:eastAsia="ru-RU"/>
+        </w:rPr>
+      </w:pPr>
+      <w:r>
+        <w:rPr>
+          <w:rFonts w:ascii="Times New Roman" w:eastAsia="Times New Roman" w:hAnsi="Times New Roman" w:cs="Times New Roman"/>
+          <w:sz w:val="28"/>
+          <w:szCs w:val="28"/>
+          <w:lang w:eastAsia="ru-RU"/>
+        </w:rPr>
+        <w:t>Как г</w:t>
+      </w:r>
+      <w:r>
+        <w:rPr>
+          <w:rFonts w:ascii="Times New Roman" w:eastAsia="Times New Roman" w:hAnsi="Times New Roman" w:cs="Times New Roman"/>
+          <w:sz w:val="28"/>
+          <w:szCs w:val="28"/>
+          <w:lang w:eastAsia="ru-RU"/>
+        </w:rPr>
+        <w:t xml:space="preserve">оворилось ранее, биологические генераторы случайных чисел позволяют получать хорошие последовательности, но при </w:t>
+      </w:r>
+      <w:r>
+        <w:rPr>
+          <w:rFonts w:ascii="Times New Roman" w:eastAsia="Times New Roman" w:hAnsi="Times New Roman" w:cs="Times New Roman"/>
+          <w:sz w:val="28"/>
+          <w:szCs w:val="28"/>
+          <w:lang w:eastAsia="ru-RU"/>
+        </w:rPr>
+        <w:t>реализации</w:t>
+      </w:r>
+      <w:r>
+        <w:rPr>
+          <w:rFonts w:ascii="Times New Roman" w:eastAsia="Times New Roman" w:hAnsi="Times New Roman" w:cs="Times New Roman"/>
+          <w:sz w:val="28"/>
+          <w:szCs w:val="28"/>
+          <w:lang w:eastAsia="ru-RU"/>
+        </w:rPr>
+        <w:t xml:space="preserve"> подобного </w:t>
+      </w:r>
+      <w:r>
+        <w:rPr>
+          <w:rFonts w:ascii="Times New Roman" w:eastAsia="Times New Roman" w:hAnsi="Times New Roman" w:cs="Times New Roman"/>
+          <w:sz w:val="28"/>
+          <w:szCs w:val="28"/>
+          <w:lang w:eastAsia="ru-RU"/>
+        </w:rPr>
+        <w:t>генератора</w:t>
+      </w:r>
+      <w:r>
+        <w:rPr>
+          <w:rFonts w:ascii="Times New Roman" w:eastAsia="Times New Roman" w:hAnsi="Times New Roman" w:cs="Times New Roman"/>
+          <w:sz w:val="28"/>
+          <w:szCs w:val="28"/>
+          <w:lang w:eastAsia="ru-RU"/>
+        </w:rPr>
+        <w:t xml:space="preserve"> на персональном компьютере</w:t>
+      </w:r>
+      <w:r>
+        <w:rPr>
+          <w:rFonts w:ascii="Times New Roman" w:eastAsia="Times New Roman" w:hAnsi="Times New Roman" w:cs="Times New Roman"/>
+          <w:sz w:val="28"/>
+          <w:szCs w:val="28"/>
+          <w:lang w:eastAsia="ru-RU"/>
+        </w:rPr>
+        <w:t xml:space="preserve">, что может быть не детерминированным источником? Существует множество подходящих явлений, таких как температурный шум, атмосферный шум, период полураспада радиоактивных элементов или даже просто подбрасывание монетки. Все эти методы позволяют так или иначе получить случайные числа, но при попытке их использования на ПК, возникает несколько проблем, эти методы либо слишком дороги для использования обычными пользователями, мало кто имеет доступ к радиоактивным элементам, либо слишком медлительны, например, представьте сколько потребуется времени для генерации 1000 чисел при подбрасывании монетки. В большинстве случаев подобные недетерминированные источники требуют дополнительные аппаратные средства, что делает их использование не таким распространенным. </w:t>
+      </w:r>
+    </w:p>
+    <w:p>
+      <w:pPr>
+        <w:spacing w:after="0" w:line="360" w:lineRule="auto"/>
+        <w:ind w:firstLine="709"/>
+        <w:jc w:val="both"/>
+        <w:rPr>
+          <w:rFonts w:ascii="Times New Roman" w:eastAsia="Times New Roman" w:hAnsi="Times New Roman" w:cs="Times New Roman"/>
+          <w:sz w:val="28"/>
+          <w:szCs w:val="28"/>
+          <w:lang w:eastAsia="ru-RU"/>
+        </w:rPr>
+      </w:pPr>
+      <w:r>
+        <w:rPr>
+          <w:rFonts w:ascii="Times New Roman" w:eastAsia="Times New Roman" w:hAnsi="Times New Roman" w:cs="Times New Roman"/>
+          <w:sz w:val="28"/>
+          <w:szCs w:val="28"/>
+          <w:lang w:eastAsia="ru-RU"/>
+        </w:rPr>
+        <w:lastRenderedPageBreak/>
+        <w:t xml:space="preserve">Другое дело компьютерная мышь, она имеется практически у каждого пользователя персонального компьютера, скорость генерации </w:t>
+      </w:r>
+      <w:r>
+        <w:rPr>
+          <w:rFonts w:ascii="Times New Roman" w:eastAsia="Times New Roman" w:hAnsi="Times New Roman" w:cs="Times New Roman"/>
+          <w:sz w:val="28"/>
+          <w:szCs w:val="28"/>
+          <w:lang w:eastAsia="ru-RU"/>
+        </w:rPr>
+        <w:t>чисел</w:t>
+      </w:r>
+      <w:r>
+        <w:rPr>
+          <w:rFonts w:ascii="Times New Roman" w:eastAsia="Times New Roman" w:hAnsi="Times New Roman" w:cs="Times New Roman"/>
+          <w:sz w:val="28"/>
+          <w:szCs w:val="28"/>
+          <w:lang w:eastAsia="ru-RU"/>
+        </w:rPr>
+        <w:t xml:space="preserve"> приемлема</w:t>
+      </w:r>
+      <w:r>
+        <w:rPr>
+          <w:rFonts w:ascii="Times New Roman" w:eastAsia="Times New Roman" w:hAnsi="Times New Roman" w:cs="Times New Roman"/>
+          <w:sz w:val="28"/>
+          <w:szCs w:val="28"/>
+          <w:lang w:eastAsia="ru-RU"/>
+        </w:rPr>
+        <w:t xml:space="preserve"> и </w:t>
+      </w:r>
+      <w:r>
+        <w:rPr>
+          <w:rFonts w:ascii="Times New Roman" w:eastAsia="Times New Roman" w:hAnsi="Times New Roman" w:cs="Times New Roman"/>
+          <w:sz w:val="28"/>
+          <w:szCs w:val="28"/>
+          <w:lang w:eastAsia="ru-RU"/>
+        </w:rPr>
+        <w:t>от пользователя</w:t>
+      </w:r>
+      <w:r>
+        <w:rPr>
+          <w:rFonts w:ascii="Times New Roman" w:eastAsia="Times New Roman" w:hAnsi="Times New Roman" w:cs="Times New Roman"/>
+          <w:sz w:val="28"/>
+          <w:szCs w:val="28"/>
+          <w:lang w:eastAsia="ru-RU"/>
+        </w:rPr>
+        <w:t xml:space="preserve"> не требуется особых знаний или умений.</w:t>
+      </w:r>
+    </w:p>
+    <w:p>
+      <w:pPr>
+        <w:spacing w:after="0" w:line="360" w:lineRule="auto"/>
+        <w:ind w:firstLine="709"/>
+        <w:jc w:val="both"/>
+        <w:rPr>
+          <w:rFonts w:ascii="Times New Roman" w:eastAsia="Times New Roman" w:hAnsi="Times New Roman" w:cs="Times New Roman"/>
+          <w:sz w:val="28"/>
+          <w:szCs w:val="28"/>
+          <w:lang w:eastAsia="ru-RU"/>
+        </w:rPr>
+      </w:pPr>
+      <w:r>
+        <w:rPr>
+          <w:rFonts w:ascii="Times New Roman" w:eastAsia="Times New Roman" w:hAnsi="Times New Roman" w:cs="Times New Roman"/>
+          <w:sz w:val="28"/>
+          <w:szCs w:val="28"/>
+          <w:lang w:eastAsia="ru-RU"/>
+        </w:rPr>
+        <w:t xml:space="preserve">По своей сути движение мыши — это физическое движение и генерирует аналоговые сигнал, в то время как ПК работает с цифровыми. В связи с этим необходима конвертация аналоговых сигналов в цифровые, к счастью для нас практически все операционные системы уже сделали это для нас. </w:t>
+      </w:r>
+      <w:r>
+        <w:rPr>
+          <w:rFonts w:ascii="Times New Roman" w:eastAsia="Times New Roman" w:hAnsi="Times New Roman" w:cs="Times New Roman"/>
+          <w:sz w:val="28"/>
+          <w:szCs w:val="28"/>
+          <w:lang w:eastAsia="ru-RU"/>
+        </w:rPr>
+        <w:t>При вызове имеющихся</w:t>
+      </w:r>
+      <w:r>
+        <w:rPr>
+          <w:rFonts w:ascii="Times New Roman" w:eastAsia="Times New Roman" w:hAnsi="Times New Roman" w:cs="Times New Roman"/>
+          <w:sz w:val="28"/>
+          <w:szCs w:val="28"/>
+          <w:lang w:eastAsia="ru-RU"/>
+        </w:rPr>
+        <w:t xml:space="preserve"> </w:t>
+      </w:r>
+      <w:r>
+        <w:rPr>
+          <w:rFonts w:ascii="Times New Roman" w:eastAsia="Times New Roman" w:hAnsi="Times New Roman" w:cs="Times New Roman"/>
+          <w:sz w:val="28"/>
+          <w:szCs w:val="28"/>
+          <w:lang w:val="en-US" w:eastAsia="ru-RU"/>
+        </w:rPr>
+        <w:t>API</w:t>
+      </w:r>
+      <w:r>
+        <w:rPr>
+          <w:rFonts w:ascii="Times New Roman" w:eastAsia="Times New Roman" w:hAnsi="Times New Roman" w:cs="Times New Roman"/>
+          <w:sz w:val="28"/>
+          <w:szCs w:val="28"/>
+          <w:lang w:eastAsia="ru-RU"/>
+        </w:rPr>
+        <w:t xml:space="preserve"> (</w:t>
+      </w:r>
+      <w:proofErr w:type="spellStart"/>
+      <w:r>
+        <w:rPr>
+          <w:rFonts w:ascii="Times New Roman" w:eastAsia="Times New Roman" w:hAnsi="Times New Roman" w:cs="Times New Roman" w:hint="eastAsia"/>
+          <w:sz w:val="28"/>
+          <w:szCs w:val="28"/>
+          <w:lang w:eastAsia="ru-RU"/>
+        </w:rPr>
+        <w:t>ap</w:t>
+      </w:r>
+      <w:r>
+        <w:rPr>
+          <w:rFonts w:ascii="Times New Roman" w:eastAsia="Times New Roman" w:hAnsi="Times New Roman" w:cs="Times New Roman" w:hint="eastAsia"/>
+          <w:sz w:val="28"/>
+          <w:szCs w:val="28"/>
+          <w:lang w:eastAsia="ru-RU"/>
+        </w:rPr>
+        <w:t>plication</w:t>
+      </w:r>
+      <w:proofErr w:type="spellEnd"/>
+      <w:r>
+        <w:rPr>
+          <w:rFonts w:ascii="Times New Roman" w:eastAsia="Times New Roman" w:hAnsi="Times New Roman" w:cs="Times New Roman" w:hint="eastAsia"/>
+          <w:sz w:val="28"/>
+          <w:szCs w:val="28"/>
+          <w:lang w:eastAsia="ru-RU"/>
+        </w:rPr>
+        <w:t xml:space="preserve"> </w:t>
+      </w:r>
+      <w:proofErr w:type="spellStart"/>
+      <w:r>
+        <w:rPr>
+          <w:rFonts w:ascii="Times New Roman" w:eastAsia="Times New Roman" w:hAnsi="Times New Roman" w:cs="Times New Roman" w:hint="eastAsia"/>
+          <w:sz w:val="28"/>
+          <w:szCs w:val="28"/>
+          <w:lang w:eastAsia="ru-RU"/>
+        </w:rPr>
+        <w:t>programming</w:t>
+      </w:r>
+      <w:proofErr w:type="spellEnd"/>
+      <w:r>
+        <w:rPr>
+          <w:rFonts w:ascii="Times New Roman" w:eastAsia="Times New Roman" w:hAnsi="Times New Roman" w:cs="Times New Roman" w:hint="eastAsia"/>
+          <w:sz w:val="28"/>
+          <w:szCs w:val="28"/>
+          <w:lang w:eastAsia="ru-RU"/>
+        </w:rPr>
+        <w:t xml:space="preserve"> </w:t>
+      </w:r>
+      <w:proofErr w:type="spellStart"/>
+      <w:r>
+        <w:rPr>
+          <w:rFonts w:ascii="Times New Roman" w:eastAsia="Times New Roman" w:hAnsi="Times New Roman" w:cs="Times New Roman" w:hint="eastAsia"/>
+          <w:sz w:val="28"/>
+          <w:szCs w:val="28"/>
+          <w:lang w:eastAsia="ru-RU"/>
+        </w:rPr>
+        <w:t>interface</w:t>
+      </w:r>
+      <w:proofErr w:type="spellEnd"/>
+      <w:r>
+        <w:rPr>
+          <w:rFonts w:ascii="Times New Roman" w:eastAsia="Times New Roman" w:hAnsi="Times New Roman" w:cs="Times New Roman"/>
+          <w:sz w:val="28"/>
+          <w:szCs w:val="28"/>
+          <w:lang w:eastAsia="ru-RU"/>
+        </w:rPr>
+        <w:t>)</w:t>
+      </w:r>
+      <w:r>
+        <w:rPr>
+          <w:rFonts w:ascii="Times New Roman" w:eastAsia="Times New Roman" w:hAnsi="Times New Roman" w:cs="Times New Roman"/>
+          <w:sz w:val="28"/>
+          <w:szCs w:val="28"/>
+          <w:lang w:eastAsia="ru-RU"/>
+        </w:rPr>
+        <w:t>, которые реализованы для каждой из популярных операционных систем</w:t>
+      </w:r>
+      <w:r>
+        <w:rPr>
+          <w:rFonts w:ascii="Times New Roman" w:eastAsia="Times New Roman" w:hAnsi="Times New Roman" w:cs="Times New Roman"/>
+          <w:sz w:val="28"/>
+          <w:szCs w:val="28"/>
+          <w:lang w:eastAsia="ru-RU"/>
+        </w:rPr>
+        <w:t>,</w:t>
+      </w:r>
+      <w:r>
+        <w:rPr>
+          <w:rFonts w:ascii="Times New Roman" w:eastAsia="Times New Roman" w:hAnsi="Times New Roman" w:cs="Times New Roman"/>
+          <w:sz w:val="28"/>
+          <w:szCs w:val="28"/>
+          <w:lang w:eastAsia="ru-RU"/>
+        </w:rPr>
+        <w:t xml:space="preserve"> мы можем получать координаты движения мыши</w:t>
+      </w:r>
+      <w:r>
+        <w:rPr>
+          <w:rFonts w:ascii="Times New Roman" w:eastAsia="Times New Roman" w:hAnsi="Times New Roman" w:cs="Times New Roman"/>
+          <w:sz w:val="28"/>
+          <w:szCs w:val="28"/>
+          <w:lang w:eastAsia="ru-RU"/>
+        </w:rPr>
+        <w:t xml:space="preserve">. Значения этих координат обычно находятся в диапазоне от одного до нескольких тысяч. Для облегчения использования этих данных в наших экспериментах, мы будем линейно приводить их к диапазону от 1 до 64. </w:t>
+      </w:r>
+      <w:r>
+        <w:rPr>
+          <w:rFonts w:ascii="Times New Roman" w:eastAsia="Times New Roman" w:hAnsi="Times New Roman" w:cs="Times New Roman"/>
+          <w:sz w:val="28"/>
+          <w:szCs w:val="28"/>
+          <w:lang w:eastAsia="ru-RU"/>
+        </w:rPr>
+        <w:t xml:space="preserve"> Таким образом, движение мыши может быть смоделировано как изображении 64</w:t>
+      </w:r>
+      <w:r>
+        <w:rPr>
+          <w:rFonts w:ascii="Times New Roman" w:eastAsia="Times New Roman" w:hAnsi="Times New Roman" w:cs="Times New Roman"/>
+          <w:sz w:val="28"/>
+          <w:szCs w:val="28"/>
+          <w:lang w:val="en-US" w:eastAsia="ru-RU"/>
+        </w:rPr>
+        <w:t>x</w:t>
+      </w:r>
+      <w:r>
+        <w:rPr>
+          <w:rFonts w:ascii="Times New Roman" w:eastAsia="Times New Roman" w:hAnsi="Times New Roman" w:cs="Times New Roman"/>
+          <w:sz w:val="28"/>
+          <w:szCs w:val="28"/>
+          <w:lang w:eastAsia="ru-RU"/>
+        </w:rPr>
+        <w:t>64</w:t>
+      </w:r>
+      <w:r>
+        <w:rPr>
+          <w:rFonts w:ascii="Times New Roman" w:eastAsia="Times New Roman" w:hAnsi="Times New Roman" w:cs="Times New Roman"/>
+          <w:sz w:val="28"/>
+          <w:szCs w:val="28"/>
+          <w:lang w:eastAsia="ru-RU"/>
+        </w:rPr>
+        <w:t xml:space="preserve"> после аналого-цифрового преобразования.</w:t>
+      </w:r>
+    </w:p>
+    <w:p>
+      <w:pPr>
+        <w:spacing w:after="0" w:line="360" w:lineRule="auto"/>
+        <w:ind w:firstLine="709"/>
+        <w:jc w:val="both"/>
+        <w:rPr>
+          <w:rFonts w:ascii="Times New Roman" w:eastAsia="Times New Roman" w:hAnsi="Times New Roman" w:cs="Times New Roman"/>
+          <w:noProof/>
+          <w:sz w:val="28"/>
+          <w:szCs w:val="28"/>
+          <w:lang w:eastAsia="ru-RU"/>
+        </w:rPr>
+      </w:pPr>
+      <w:r>
+        <w:rPr>
+          <w:rFonts w:ascii="Times New Roman" w:eastAsia="Times New Roman" w:hAnsi="Times New Roman" w:cs="Times New Roman"/>
+          <w:sz w:val="28"/>
+          <w:szCs w:val="28"/>
+          <w:lang w:eastAsia="ru-RU"/>
+        </w:rPr>
+        <w:t>При использовании движения мыши как источника энтропии стоит отметить, что существуют определенные шаблоны движения мыши для одного пользователя. Другими словами, существует некоторая закономерность движения мыши в разные моменты времени для одного и того же пользователя. Соответственно разные пользователи могут иметь разные шаблоны. (Рис. 2)</w:t>
+      </w:r>
+      <w:r>
+        <w:rPr>
+          <w:rFonts w:ascii="Times New Roman" w:eastAsia="Times New Roman" w:hAnsi="Times New Roman" w:cs="Times New Roman"/>
+          <w:noProof/>
+          <w:sz w:val="28"/>
+          <w:szCs w:val="28"/>
+          <w:lang w:eastAsia="ru-RU"/>
+        </w:rPr>
+        <w:t xml:space="preserve"> </w:t>
+      </w:r>
+    </w:p>
+    <w:p>
+      <w:pPr>
+        <w:spacing w:after="0" w:line="360" w:lineRule="auto"/>
+        <w:ind w:firstLine="709"/>
+        <w:jc w:val="both"/>
+        <w:rPr>
+          <w:rFonts w:ascii="Times New Roman" w:eastAsia="Times New Roman" w:hAnsi="Times New Roman" w:cs="Times New Roman"/>
+          <w:sz w:val="28"/>
+          <w:szCs w:val="28"/>
+          <w:lang w:eastAsia="ru-RU"/>
+        </w:rPr>
+      </w:pPr>
+      <w:r>
+        <w:rPr>
+          <w:rFonts w:ascii="Times New Roman" w:eastAsia="Times New Roman" w:hAnsi="Times New Roman" w:cs="Times New Roman"/>
+          <w:noProof/>
+          <w:sz w:val="28"/>
+          <w:szCs w:val="28"/>
+          <w:lang w:eastAsia="ru-RU"/>
+        </w:rPr>
+        <mc:AlternateContent>
+          <mc:Choice Requires="wpg">
+            <w:drawing>
+              <wp:inline distT="0" distB="0" distL="0" distR="0" wp14:anchorId="0736E9F5" wp14:editId="60B9FE05">
+                <wp:extent cx="4536026" cy="2415927"/>
+                <wp:effectExtent l="0" t="0" r="0" b="3810"/>
+                <wp:docPr id="10" name="Группа 10"/>
+                <wp:cNvGraphicFramePr/>
+                <a:graphic xmlns:a="http://schemas.openxmlformats.org/drawingml/2006/main">
+                  <a:graphicData uri="http://schemas.microsoft.com/office/word/2010/wordprocessingGroup">
+                    <wpg:wgp>
+                      <wpg:cNvGrpSpPr/>
+                      <wpg:grpSpPr>
+                        <a:xfrm>
+                          <a:off x="0" y="0"/>
+                          <a:ext cx="4536026" cy="2415927"/>
+                          <a:chOff x="0" y="0"/>
+                          <a:chExt cx="4536026" cy="2415927"/>
+                        </a:xfrm>
+                      </wpg:grpSpPr>
+                      <pic:pic xmlns:pic="http://schemas.openxmlformats.org/drawingml/2006/picture">
+                        <pic:nvPicPr>
+                          <pic:cNvPr id="6" name="Рисунок 6" descr="C:\Users\PoteryakhinY\Documents\kszmi\resources\Releasetrace(A).jpeg"/>
+                          <pic:cNvPicPr>
+                            <a:picLocks noChangeAspect="1"/>
+                          </pic:cNvPicPr>
+                        </pic:nvPicPr>
+                        <pic:blipFill>
+                          <a:blip r:embed="rId13" cstate="print">
+                            <a:extLst>
+                              <a:ext uri="{28A0092B-C50C-407E-A947-70E740481C1C}">
+                                <a14:useLocalDpi xmlns:a14="http://schemas.microsoft.com/office/drawing/2010/main" val="0"/>
+                              </a:ext>
+                            </a:extLst>
+                          </a:blip>
+                          <a:srcRect/>
+                          <a:stretch>
+                            <a:fillRect/>
+                          </a:stretch>
+                        </pic:blipFill>
+                        <pic:spPr bwMode="auto">
+                          <a:xfrm>
+                            <a:off x="0" y="0"/>
+                            <a:ext cx="1991360" cy="1153160"/>
+                          </a:xfrm>
+                          <a:prstGeom prst="rect">
+                            <a:avLst/>
+                          </a:prstGeom>
+                          <a:noFill/>
+                          <a:ln>
+                            <a:noFill/>
+                          </a:ln>
+                        </pic:spPr>
+                      </pic:pic>
+                      <pic:pic xmlns:pic="http://schemas.openxmlformats.org/drawingml/2006/picture">
+                        <pic:nvPicPr>
+                          <pic:cNvPr id="8" name="Рисунок 8" descr="C:\Users\PoteryakhinY\Documents\kszmi\resources\Releasetrace.jpeg"/>
+                          <pic:cNvPicPr>
+                            <a:picLocks noChangeAspect="1"/>
+                          </pic:cNvPicPr>
+                        </pic:nvPicPr>
+                        <pic:blipFill>
+                          <a:blip r:embed="rId14" cstate="print">
+                            <a:extLst>
+                              <a:ext uri="{28A0092B-C50C-407E-A947-70E740481C1C}">
+                                <a14:useLocalDpi xmlns:a14="http://schemas.microsoft.com/office/drawing/2010/main" val="0"/>
+                              </a:ext>
+                            </a:extLst>
+                          </a:blip>
+                          <a:srcRect/>
+                          <a:stretch>
+                            <a:fillRect/>
+                          </a:stretch>
+                        </pic:blipFill>
+                        <pic:spPr bwMode="auto">
+                          <a:xfrm flipH="1">
+                            <a:off x="0" y="1280160"/>
+                            <a:ext cx="1953895" cy="1131570"/>
+                          </a:xfrm>
+                          <a:prstGeom prst="rect">
+                            <a:avLst/>
+                          </a:prstGeom>
+                          <a:noFill/>
+                          <a:ln>
+                            <a:noFill/>
+                          </a:ln>
+                        </pic:spPr>
+                      </pic:pic>
+                      <pic:pic xmlns:pic="http://schemas.openxmlformats.org/drawingml/2006/picture">
+                        <pic:nvPicPr>
+                          <pic:cNvPr id="9" name="Рисунок 9" descr="C:\Users\PoteryakhinY\Documents\kszmi\resources\Trace.jpeg"/>
+                          <pic:cNvPicPr>
+                            <a:picLocks noChangeAspect="1"/>
+                          </pic:cNvPicPr>
+                        </pic:nvPicPr>
+                        <pic:blipFill>
+                          <a:blip r:embed="rId15" cstate="print">
+                            <a:extLst>
+                              <a:ext uri="{28A0092B-C50C-407E-A947-70E740481C1C}">
+                                <a14:useLocalDpi xmlns:a14="http://schemas.microsoft.com/office/drawing/2010/main" val="0"/>
+                              </a:ext>
+                            </a:extLst>
+                          </a:blip>
+                          <a:srcRect/>
+                          <a:stretch>
+                            <a:fillRect/>
+                          </a:stretch>
+                        </pic:blipFill>
+                        <pic:spPr bwMode="auto">
+                          <a:xfrm flipH="1">
+                            <a:off x="2504661" y="7952"/>
+                            <a:ext cx="2031365" cy="1176655"/>
+                          </a:xfrm>
+                          <a:prstGeom prst="rect">
+                            <a:avLst/>
+                          </a:prstGeom>
+                          <a:noFill/>
+                          <a:ln>
+                            <a:noFill/>
+                          </a:ln>
+                        </pic:spPr>
+                      </pic:pic>
+                      <pic:pic xmlns:pic="http://schemas.openxmlformats.org/drawingml/2006/picture">
+                        <pic:nvPicPr>
+                          <pic:cNvPr id="7" name="Рисунок 7" descr="C:\Users\PoteryakhinY\Documents\kszmi\resources\Releasetrace(a2).jpeg"/>
+                          <pic:cNvPicPr>
+                            <a:picLocks noChangeAspect="1"/>
+                          </pic:cNvPicPr>
+                        </pic:nvPicPr>
+                        <pic:blipFill>
+                          <a:blip r:embed="rId16" cstate="print">
+                            <a:extLst>
+                              <a:ext uri="{28A0092B-C50C-407E-A947-70E740481C1C}">
+                                <a14:useLocalDpi xmlns:a14="http://schemas.microsoft.com/office/drawing/2010/main" val="0"/>
+                              </a:ext>
+                            </a:extLst>
+                          </a:blip>
+                          <a:srcRect/>
+                          <a:stretch>
+                            <a:fillRect/>
+                          </a:stretch>
+                        </pic:blipFill>
+                        <pic:spPr bwMode="auto">
+                          <a:xfrm flipH="1">
+                            <a:off x="2568271" y="1319917"/>
+                            <a:ext cx="1892300" cy="1096010"/>
+                          </a:xfrm>
+                          <a:prstGeom prst="rect">
+                            <a:avLst/>
+                          </a:prstGeom>
+                          <a:noFill/>
+                          <a:ln>
+                            <a:noFill/>
+                          </a:ln>
+                        </pic:spPr>
+                      </pic:pic>
+                    </wpg:wgp>
+                  </a:graphicData>
+                </a:graphic>
+              </wp:inline>
+            </w:drawing>
+          </mc:Choice>
+          <mc:Fallback>
+            <w:pict>
+              <v:group w14:anchorId="38E7EC55" id="Группа 10" o:spid="_x0000_s1026" style="width:357.15pt;height:190.25pt;mso-position-horizontal-relative:char;mso-position-vertical-relative:line" coordsize="45360,24159" o:gfxdata="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">
+                <v:shapetype id="_x0000_t75" coordsize="21600,21600" o:spt="75" o:preferrelative="t" path="m@4@5l@4@11@9@11@9@5xe" filled="f" stroked="f">
+                  <v:stroke joinstyle="miter"/>
+                  <v:formulas>
+                    <v:f eqn="if lineDrawn pixelLineWidth 0"/>
+                    <v:f eqn="sum @0 1 0"/>
+                    <v:f eqn="sum 0 0 @1"/>
+                    <v:f eqn="prod @2 1 2"/>
+                    <v:f eqn="prod @3 21600 pixelWidth"/>
+                    <v:f eqn="prod @3 21600 pixelHeight"/>
+                    <v:f eqn="sum @0 0 1"/>
+                    <v:f eqn="prod @6 1 2"/>
+                    <v:f eqn="prod @7 21600 pixelWidth"/>
+                    <v:f eqn="sum @8 21600 0"/>
+                    <v:f eqn="prod @7 21600 pixelHeight"/>
+                    <v:f eqn="sum @10 21600 0"/>
+                  </v:formulas>
+                  <v:path o:extrusionok="f" gradientshapeok="t" o:connecttype="rect"/>
+                  <o:lock v:ext="edit" aspectratio="t"/>
+                </v:shapetype>
+                <v:shape id="Рисунок 6" o:spid="_x0000_s1027" type="#_x0000_t75" style="position:absolute;width:19913;height:11531;visibility:visible;mso-wrap-style:square" o:gfxdata="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">
+                  <v:imagedata r:id="rId17" o:title="Releasetrace(A)"/>
+                  <v:path arrowok="t"/>
+                </v:shape>
+                <v:shape id="Рисунок 8" o:spid="_x0000_s1028" type="#_x0000_t75" style="position:absolute;top:12801;width:19538;height:11316;flip:x;visibility:visible;mso-wrap-style:square" o:gfxdata="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">
+                  <v:imagedata r:id="rId18" o:title="Releasetrace"/>
+                  <v:path arrowok="t"/>
+                </v:shape>
+                <v:shape id="Рисунок 9" o:spid="_x0000_s1029" type="#_x0000_t75" style="position:absolute;left:25046;top:79;width:20314;height:11767;flip:x;visibility:visible;mso-wrap-style:square" o:gfxdata="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">
+                  <v:imagedata r:id="rId19" o:title="Trace"/>
+                  <v:path arrowok="t"/>
+                </v:shape>
+                <v:shape id="Рисунок 7" o:spid="_x0000_s1030" type="#_x0000_t75" style="position:absolute;left:25682;top:13199;width:18923;height:10960;flip:x;visibility:visible;mso-wrap-style:square" o:gfxdata="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">
+                  <v:imagedata r:id="rId20" o:title="Releasetrace(a2)"/>
+                  <v:path arrowok="t"/>
+                </v:shape>
+                <w10:anchorlock/>
+              </v:group>
+            </w:pict>
+          </mc:Fallback>
+        </mc:AlternateContent>
+      </w:r>
+    </w:p>
+    <w:p>
+      <w:pPr>
+        <w:spacing w:after="0" w:line="360" w:lineRule="auto"/>
+        <w:ind w:firstLine="709"/>
+        <w:jc w:val="both"/>
+        <w:rPr>
+          <w:rFonts w:ascii="Times New Roman" w:eastAsia="Times New Roman" w:hAnsi="Times New Roman" w:cs="Times New Roman"/>
+          <w:sz w:val="28"/>
+          <w:szCs w:val="28"/>
+          <w:lang w:eastAsia="ru-RU"/>
+        </w:rPr>
+      </w:pPr>
+    </w:p>
+    <w:p>
+      <w:pPr>
+        <w:spacing w:after="0" w:line="360" w:lineRule="auto"/>
+        <w:ind w:firstLine="709"/>
+        <w:jc w:val="both"/>
+        <w:rPr>
+          <w:rFonts w:ascii="Times New Roman" w:eastAsia="Times New Roman" w:hAnsi="Times New Roman" w:cs="Times New Roman"/>
+          <w:sz w:val="28"/>
+          <w:szCs w:val="28"/>
+          <w:lang w:eastAsia="ru-RU"/>
+        </w:rPr>
+      </w:pPr>
+      <w:r>
+        <w:rPr>
+          <w:rFonts w:ascii="Times New Roman" w:eastAsia="Times New Roman" w:hAnsi="Times New Roman" w:cs="Times New Roman"/>
+          <w:sz w:val="28"/>
+          <w:szCs w:val="28"/>
+          <w:lang w:eastAsia="ru-RU"/>
+        </w:rPr>
+        <w:lastRenderedPageBreak/>
+        <w:t xml:space="preserve">В связи с </w:t>
+      </w:r>
+      <w:proofErr w:type="spellStart"/>
+      <w:r>
+        <w:rPr>
+          <w:rFonts w:ascii="Times New Roman" w:eastAsia="Times New Roman" w:hAnsi="Times New Roman" w:cs="Times New Roman"/>
+          <w:sz w:val="28"/>
+          <w:szCs w:val="28"/>
+          <w:lang w:eastAsia="ru-RU"/>
+        </w:rPr>
+        <w:t>шаблоннизированностью</w:t>
+      </w:r>
+      <w:proofErr w:type="spellEnd"/>
+      <w:r>
+        <w:rPr>
+          <w:rFonts w:ascii="Times New Roman" w:eastAsia="Times New Roman" w:hAnsi="Times New Roman" w:cs="Times New Roman"/>
+          <w:sz w:val="28"/>
+          <w:szCs w:val="28"/>
+          <w:lang w:eastAsia="ru-RU"/>
+        </w:rPr>
+        <w:t xml:space="preserve"> разных вводов от одного и того же пользователя, мы должны осторожно обрабатывать эти данные. Другими словами, сгенерированная последовательность мож</w:t>
       </w:r>
       <w:bookmarkStart w:id="17" w:name="_GoBack"/>
       <w:bookmarkEnd w:id="17"/>
+      <w:r>
+        <w:rPr>
+          <w:rFonts w:ascii="Times New Roman" w:eastAsia="Times New Roman" w:hAnsi="Times New Roman" w:cs="Times New Roman"/>
+          <w:sz w:val="28"/>
+          <w:szCs w:val="28"/>
+          <w:lang w:eastAsia="ru-RU"/>
+        </w:rPr>
+        <w:t>ет быть так же похожа для одного и того же пользователя. Чтобы преодолеть этот недостаток</w:t>
+      </w:r>
+      <w:r>
+        <w:rPr>
+          <w:rFonts w:ascii="Times New Roman" w:eastAsia="Times New Roman" w:hAnsi="Times New Roman" w:cs="Times New Roman"/>
+          <w:sz w:val="28"/>
+          <w:szCs w:val="28"/>
+          <w:lang w:eastAsia="ru-RU"/>
+        </w:rPr>
+        <w:t xml:space="preserve">, нужно сделать так, чтобы результат после обработки входных данных был очень чувствителен к изменению этих данных. </w:t>
+      </w:r>
+    </w:p>
+    <w:p>
+      <w:pPr>
+        <w:spacing w:after="0" w:line="360" w:lineRule="auto"/>
+        <w:ind w:firstLine="709"/>
+        <w:jc w:val="both"/>
+        <w:rPr>
+          <w:rFonts w:ascii="Times New Roman" w:eastAsia="Times New Roman" w:hAnsi="Times New Roman" w:cs="Times New Roman"/>
+          <w:sz w:val="28"/>
+          <w:szCs w:val="28"/>
+          <w:lang w:eastAsia="ru-RU"/>
+        </w:rPr>
+      </w:pPr>
+    </w:p>
+    <w:p>
+      <w:pPr>
+        <w:spacing w:after="0" w:line="360" w:lineRule="auto"/>
+        <w:ind w:firstLine="709"/>
+        <w:jc w:val="both"/>
+        <w:rPr>
+          <w:rFonts w:ascii="Times New Roman" w:eastAsia="Times New Roman" w:hAnsi="Times New Roman" w:cs="Times New Roman"/>
+          <w:noProof/>
+          <w:sz w:val="28"/>
+          <w:szCs w:val="28"/>
+          <w:lang w:eastAsia="ru-RU"/>
+        </w:rPr>
+      </w:pPr>
+    </w:p>
+    <w:p>
+      <w:pPr>
+        <w:spacing w:after="0" w:line="360" w:lineRule="auto"/>
+        <w:ind w:firstLine="709"/>
+        <w:jc w:val="both"/>
+        <w:rPr>
+          <w:rFonts w:ascii="Times New Roman" w:eastAsia="Times New Roman" w:hAnsi="Times New Roman" w:cs="Times New Roman"/>
+          <w:sz w:val="28"/>
+          <w:szCs w:val="28"/>
+          <w:lang w:eastAsia="ru-RU"/>
+        </w:rPr>
+      </w:pPr>
+    </w:p>
+    <w:p>
+      <w:pPr>
+        <w:spacing w:after="0" w:line="360" w:lineRule="auto"/>
+        <w:jc w:val="both"/>
+        <w:rPr>
+          <w:rFonts w:ascii="Times New Roman" w:eastAsia="Times New Roman" w:hAnsi="Times New Roman" w:cs="Times New Roman"/>
+          <w:sz w:val="28"/>
+          <w:szCs w:val="28"/>
+          <w:lang w:eastAsia="ru-RU"/>
+        </w:rPr>
+      </w:pPr>
+    </w:p>
+    <w:p>
+      <w:pPr>
+        <w:spacing w:after="0" w:line="360" w:lineRule="auto"/>
+        <w:ind w:firstLine="709"/>
+        <w:jc w:val="both"/>
+        <w:rPr>
+          <w:rFonts w:ascii="Times New Roman" w:eastAsia="Times New Roman" w:hAnsi="Times New Roman" w:cs="Times New Roman"/>
+          <w:sz w:val="28"/>
+          <w:szCs w:val="28"/>
+          <w:lang w:eastAsia="ru-RU"/>
+        </w:rPr>
+      </w:pPr>
+    </w:p>
+    <w:p>
+      <w:pPr>
+        <w:pStyle w:val="3"/>
+        <w:ind w:firstLine="708"/>
+        <w:rPr>
+          <w:sz w:val="28"/>
+        </w:rPr>
+      </w:pPr>
+    </w:p>
+    <w:p>
+      <w:pPr>
+        <w:pStyle w:val="3"/>
+        <w:ind w:firstLine="708"/>
+        <w:rPr>
+          <w:sz w:val="28"/>
+        </w:rPr>
+      </w:pPr>
+    </w:p>
+    <w:p>
+      <w:pPr>
+        <w:pStyle w:val="3"/>
+        <w:rPr>
+          <w:sz w:val="28"/>
+        </w:rPr>
+      </w:pPr>
+    </w:p>
+    <w:p>
+      <w:pPr>
+        <w:pStyle w:val="3"/>
+        <w:ind w:firstLine="708"/>
+        <w:rPr>
+          <w:sz w:val="28"/>
+        </w:rPr>
+      </w:pPr>
+      <w:r>
+        <w:rPr>
+          <w:sz w:val="28"/>
+        </w:rPr>
+        <w:t>1.10</w:t>
+      </w:r>
+      <w:r>
+        <w:rPr>
+          <w:sz w:val="28"/>
+        </w:rPr>
+        <w:t xml:space="preserve">. </w:t>
+      </w:r>
+      <w:r>
+        <w:rPr>
+          <w:sz w:val="28"/>
+        </w:rPr>
+        <w:t>Оценка случайности чисел</w:t>
+      </w:r>
     </w:p>
     <w:p>
       <w:pPr>
@@ -11125,6 +11895,7 @@
           <w:szCs w:val="19"/>
         </w:rPr>
       </w:pPr>
+      <w:proofErr w:type="gramStart"/>
       <w:r>
         <w:rPr>
           <w:rFonts w:ascii="Consolas" w:hAnsi="Consolas" w:cs="Consolas"/>
@@ -11135,6 +11906,7 @@
         </w:rPr>
         <w:t>public</w:t>
       </w:r>
+      <w:proofErr w:type="gramEnd"/>
       <w:r>
         <w:rPr>
           <w:rFonts w:ascii="Consolas" w:hAnsi="Consolas" w:cs="Consolas"/>
@@ -11183,7 +11955,6 @@
         <w:t xml:space="preserve"> </w:t>
       </w:r>
       <w:proofErr w:type="spellStart"/>
-      <w:proofErr w:type="gramStart"/>
       <w:r>
         <w:rPr>
           <w:rFonts w:ascii="Consolas" w:hAnsi="Consolas" w:cs="Consolas"/>
@@ -11202,17 +11973,7 @@
           <w:sz w:val="19"/>
           <w:szCs w:val="19"/>
         </w:rPr>
-        <w:t xml:space="preserve"> :</w:t>
-      </w:r>
-      <w:proofErr w:type="gramEnd"/>
-      <w:r>
-        <w:rPr>
-          <w:rFonts w:ascii="Consolas" w:hAnsi="Consolas" w:cs="Consolas"/>
-          <w:color w:val="000000"/>
-          <w:sz w:val="19"/>
-          <w:szCs w:val="19"/>
-        </w:rPr>
-        <w:t xml:space="preserve"> </w:t>
+        <w:t xml:space="preserve"> : </w:t>
       </w:r>
       <w:r>
         <w:rPr>
@@ -11270,6 +12031,7 @@
         </w:rPr>
         <w:t xml:space="preserve">        </w:t>
       </w:r>
+      <w:proofErr w:type="gramStart"/>
       <w:r>
         <w:rPr>
           <w:rFonts w:ascii="Consolas" w:hAnsi="Consolas" w:cs="Consolas"/>
@@ -11280,6 +12042,7 @@
         </w:rPr>
         <w:t>public</w:t>
       </w:r>
+      <w:proofErr w:type="gramEnd"/>
       <w:r>
         <w:rPr>
           <w:rFonts w:ascii="Consolas" w:hAnsi="Consolas" w:cs="Consolas"/>
@@ -11290,7 +12053,6 @@
         <w:t xml:space="preserve"> </w:t>
       </w:r>
       <w:proofErr w:type="spellStart"/>
-      <w:proofErr w:type="gramStart"/>
       <w:r>
         <w:rPr>
           <w:rFonts w:ascii="Consolas" w:hAnsi="Consolas" w:cs="Consolas"/>
@@ -11309,17 +12071,7 @@
           <w:sz w:val="19"/>
           <w:szCs w:val="19"/>
         </w:rPr>
-        <w:t>(</w:t>
-      </w:r>
-      <w:proofErr w:type="gramEnd"/>
-      <w:r>
-        <w:rPr>
-          <w:rFonts w:ascii="Consolas" w:hAnsi="Consolas" w:cs="Consolas"/>
-          <w:color w:val="000000"/>
-          <w:sz w:val="19"/>
-          <w:szCs w:val="19"/>
-        </w:rPr>
-        <w:t>)</w:t>
+        <w:t>()</w:t>
       </w:r>
     </w:p>
     <w:p>
@@ -11468,6 +12220,7 @@
         </w:rPr>
         <w:t xml:space="preserve">        </w:t>
       </w:r>
+      <w:proofErr w:type="gramStart"/>
       <w:r>
         <w:rPr>
           <w:rFonts w:ascii="Consolas" w:hAnsi="Consolas" w:cs="Consolas"/>
@@ -11478,6 +12231,7 @@
         </w:rPr>
         <w:t>private</w:t>
       </w:r>
+      <w:proofErr w:type="gramEnd"/>
       <w:r>
         <w:rPr>
           <w:rFonts w:ascii="Consolas" w:hAnsi="Consolas" w:cs="Consolas"/>
@@ -11517,18 +12271,7 @@
           <w:szCs w:val="19"/>
           <w:lang w:val="en-US"/>
         </w:rPr>
-        <w:t>GenerateByButtonsButton_</w:t>
-      </w:r>
-      <w:proofErr w:type="gramStart"/>
-      <w:r>
-        <w:rPr>
-          <w:rFonts w:ascii="Consolas" w:hAnsi="Consolas" w:cs="Consolas"/>
-          <w:color w:val="000000"/>
-          <w:sz w:val="19"/>
-          <w:szCs w:val="19"/>
-          <w:lang w:val="en-US"/>
-        </w:rPr>
-        <w:t>Click</w:t>
+        <w:t>GenerateByButtonsButton_Click</w:t>
       </w:r>
       <w:proofErr w:type="spellEnd"/>
       <w:r>
@@ -11541,7 +12284,6 @@
         </w:rPr>
         <w:t>(</w:t>
       </w:r>
-      <w:proofErr w:type="gramEnd"/>
       <w:r>
         <w:rPr>
           <w:rFonts w:ascii="Consolas" w:hAnsi="Consolas" w:cs="Consolas"/>
@@ -11657,6 +12399,16 @@
         <w:t>.Hide</w:t>
       </w:r>
       <w:proofErr w:type="spellEnd"/>
+      <w:r>
+        <w:rPr>
+          <w:rFonts w:ascii="Consolas" w:hAnsi="Consolas" w:cs="Consolas"/>
+          <w:color w:val="000000"/>
+          <w:sz w:val="19"/>
+          <w:szCs w:val="19"/>
+          <w:lang w:val="en-US"/>
+        </w:rPr>
+        <w:t>(</w:t>
+      </w:r>
       <w:proofErr w:type="gramEnd"/>
       <w:r>
         <w:rPr>
@@ -11666,7 +12418,7 @@
           <w:szCs w:val="19"/>
           <w:lang w:val="en-US"/>
         </w:rPr>
-        <w:t>();</w:t>
+        <w:t>);</w:t>
       </w:r>
     </w:p>
     <w:p>
@@ -12388,6 +13140,7 @@
         </w:rPr>
         <w:t xml:space="preserve">        </w:t>
       </w:r>
+      <w:proofErr w:type="gramStart"/>
       <w:r>
         <w:rPr>
           <w:rFonts w:ascii="Consolas" w:hAnsi="Consolas" w:cs="Consolas"/>
@@ -12398,6 +13151,7 @@
         </w:rPr>
         <w:t>private</w:t>
       </w:r>
+      <w:proofErr w:type="gramEnd"/>
       <w:r>
         <w:rPr>
           <w:rFonts w:ascii="Consolas" w:hAnsi="Consolas" w:cs="Consolas"/>
@@ -12437,18 +13191,7 @@
           <w:szCs w:val="19"/>
           <w:lang w:val="en-US"/>
         </w:rPr>
-        <w:t>GenerateByLettersButton_</w:t>
-      </w:r>
-      <w:proofErr w:type="gramStart"/>
-      <w:r>
-        <w:rPr>
-          <w:rFonts w:ascii="Consolas" w:hAnsi="Consolas" w:cs="Consolas"/>
-          <w:color w:val="000000"/>
-          <w:sz w:val="19"/>
-          <w:szCs w:val="19"/>
-          <w:lang w:val="en-US"/>
-        </w:rPr>
-        <w:t>Click</w:t>
+        <w:t>GenerateByLettersButton_Click</w:t>
       </w:r>
       <w:proofErr w:type="spellEnd"/>
       <w:r>
@@ -12461,7 +13204,6 @@
         </w:rPr>
         <w:t>(</w:t>
       </w:r>
-      <w:proofErr w:type="gramEnd"/>
       <w:r>
         <w:rPr>
           <w:rFonts w:ascii="Consolas" w:hAnsi="Consolas" w:cs="Consolas"/>
@@ -12577,6 +13319,16 @@
         <w:t>.Hide</w:t>
       </w:r>
       <w:proofErr w:type="spellEnd"/>
+      <w:r>
+        <w:rPr>
+          <w:rFonts w:ascii="Consolas" w:hAnsi="Consolas" w:cs="Consolas"/>
+          <w:color w:val="000000"/>
+          <w:sz w:val="19"/>
+          <w:szCs w:val="19"/>
+          <w:lang w:val="en-US"/>
+        </w:rPr>
+        <w:t>(</w:t>
+      </w:r>
       <w:proofErr w:type="gramEnd"/>
       <w:r>
         <w:rPr>
@@ -12586,7 +13338,7 @@
           <w:szCs w:val="19"/>
           <w:lang w:val="en-US"/>
         </w:rPr>
-        <w:t>();</w:t>
+        <w:t>);</w:t>
       </w:r>
     </w:p>
     <w:p>
@@ -12614,6 +13366,80 @@
         <w:t xml:space="preserve">            </w:t>
       </w:r>
       <w:proofErr w:type="spellStart"/>
+      <w:r>
+        <w:rPr>
+          <w:rFonts w:ascii="Consolas" w:hAnsi="Consolas" w:cs="Consolas"/>
+          <w:color w:val="000000"/>
+          <w:sz w:val="19"/>
+          <w:szCs w:val="19"/>
+          <w:lang w:val="en-US"/>
+        </w:rPr>
+        <w:t>BRNG.Forms.</w:t>
+      </w:r>
+      <w:r>
+        <w:rPr>
+          <w:rFonts w:ascii="Consolas" w:hAnsi="Consolas" w:cs="Consolas"/>
+          <w:color w:val="2B91AF"/>
+          <w:sz w:val="19"/>
+          <w:szCs w:val="19"/>
+          <w:lang w:val="en-US"/>
+        </w:rPr>
+        <w:t>BRNGKeyForm</w:t>
+      </w:r>
+      <w:proofErr w:type="spellEnd"/>
+      <w:r>
+        <w:rPr>
+          <w:rFonts w:ascii="Consolas" w:hAnsi="Consolas" w:cs="Consolas"/>
+          <w:color w:val="000000"/>
+          <w:sz w:val="19"/>
+          <w:szCs w:val="19"/>
+          <w:lang w:val="en-US"/>
+        </w:rPr>
+        <w:t xml:space="preserve"> </w:t>
+      </w:r>
+      <w:proofErr w:type="spellStart"/>
+      <w:r>
+        <w:rPr>
+          <w:rFonts w:ascii="Consolas" w:hAnsi="Consolas" w:cs="Consolas"/>
+          <w:color w:val="000000"/>
+          <w:sz w:val="19"/>
+          <w:szCs w:val="19"/>
+          <w:lang w:val="en-US"/>
+        </w:rPr>
+        <w:t>numberGeneratorByKeys</w:t>
+      </w:r>
+      <w:proofErr w:type="spellEnd"/>
+      <w:r>
+        <w:rPr>
+          <w:rFonts w:ascii="Consolas" w:hAnsi="Consolas" w:cs="Consolas"/>
+          <w:color w:val="000000"/>
+          <w:sz w:val="19"/>
+          <w:szCs w:val="19"/>
+          <w:lang w:val="en-US"/>
+        </w:rPr>
+        <w:t xml:space="preserve"> = </w:t>
+      </w:r>
+      <w:r>
+        <w:rPr>
+          <w:rFonts w:ascii="Consolas" w:hAnsi="Consolas" w:cs="Consolas"/>
+          <w:color w:val="0000FF"/>
+          <w:sz w:val="19"/>
+          <w:szCs w:val="19"/>
+          <w:lang w:val="en-US"/>
+        </w:rPr>
+        <w:t>new</w:t>
+      </w:r>
+      <w:r>
+        <w:rPr>
+          <w:rFonts w:ascii="Consolas" w:hAnsi="Consolas" w:cs="Consolas"/>
+          <w:color w:val="000000"/>
+          <w:sz w:val="19"/>
+          <w:szCs w:val="19"/>
+          <w:lang w:val="en-US"/>
+        </w:rPr>
+        <w:t xml:space="preserve"> </w:t>
+      </w:r>
+      <w:proofErr w:type="spellStart"/>
       <w:proofErr w:type="gramStart"/>
       <w:r>
         <w:rPr>
@@ -12623,7 +13449,7 @@
           <w:szCs w:val="19"/>
           <w:lang w:val="en-US"/>
         </w:rPr>
-        <w:t>BRNG.Forms.</w:t>
+        <w:t>Forms.</w:t>
       </w:r>
       <w:r>
         <w:rPr>
@@ -12636,91 +13462,17 @@
         <w:t>BRNGKeyForm</w:t>
       </w:r>
       <w:proofErr w:type="spellEnd"/>
+      <w:r>
+        <w:rPr>
+          <w:rFonts w:ascii="Consolas" w:hAnsi="Consolas" w:cs="Consolas"/>
+          <w:color w:val="000000"/>
+          <w:sz w:val="19"/>
+          <w:szCs w:val="19"/>
+          <w:lang w:val="en-US"/>
+        </w:rPr>
+        <w:t>(</w:t>
+      </w:r>
       <w:proofErr w:type="gramEnd"/>
-      <w:r>
-        <w:rPr>
-          <w:rFonts w:ascii="Consolas" w:hAnsi="Consolas" w:cs="Consolas"/>
-          <w:color w:val="000000"/>
-          <w:sz w:val="19"/>
-          <w:szCs w:val="19"/>
-          <w:lang w:val="en-US"/>
-        </w:rPr>
-        <w:t xml:space="preserve"> </w:t>
-      </w:r>
-      <w:proofErr w:type="spellStart"/>
-      <w:r>
-        <w:rPr>
-          <w:rFonts w:ascii="Consolas" w:hAnsi="Consolas" w:cs="Consolas"/>
-          <w:color w:val="000000"/>
-          <w:sz w:val="19"/>
-          <w:szCs w:val="19"/>
-          <w:lang w:val="en-US"/>
-        </w:rPr>
-        <w:t>numberGeneratorByKeys</w:t>
-      </w:r>
-      <w:proofErr w:type="spellEnd"/>
-      <w:r>
-        <w:rPr>
-          <w:rFonts w:ascii="Consolas" w:hAnsi="Consolas" w:cs="Consolas"/>
-          <w:color w:val="000000"/>
-          <w:sz w:val="19"/>
-          <w:szCs w:val="19"/>
-          <w:lang w:val="en-US"/>
-        </w:rPr>
-        <w:t xml:space="preserve"> = </w:t>
-      </w:r>
-      <w:r>
-        <w:rPr>
-          <w:rFonts w:ascii="Consolas" w:hAnsi="Consolas" w:cs="Consolas"/>
-          <w:color w:val="0000FF"/>
-          <w:sz w:val="19"/>
-          <w:szCs w:val="19"/>
-          <w:lang w:val="en-US"/>
-        </w:rPr>
-        <w:t>new</w:t>
-      </w:r>
-      <w:r>
-        <w:rPr>
-          <w:rFonts w:ascii="Consolas" w:hAnsi="Consolas" w:cs="Consolas"/>
-          <w:color w:val="000000"/>
-          <w:sz w:val="19"/>
-          <w:szCs w:val="19"/>
-          <w:lang w:val="en-US"/>
-        </w:rPr>
-        <w:t xml:space="preserve"> </w:t>
-      </w:r>
-      <w:proofErr w:type="spellStart"/>
-      <w:r>
-        <w:rPr>
-          <w:rFonts w:ascii="Consolas" w:hAnsi="Consolas" w:cs="Consolas"/>
-          <w:color w:val="000000"/>
-          <w:sz w:val="19"/>
-          <w:szCs w:val="19"/>
-          <w:lang w:val="en-US"/>
-        </w:rPr>
-        <w:t>Forms.</w:t>
-      </w:r>
-      <w:r>
-        <w:rPr>
-          <w:rFonts w:ascii="Consolas" w:hAnsi="Consolas" w:cs="Consolas"/>
-          <w:color w:val="2B91AF"/>
-          <w:sz w:val="19"/>
-          <w:szCs w:val="19"/>
-          <w:lang w:val="en-US"/>
-        </w:rPr>
-        <w:t>BRNGKeyForm</w:t>
-      </w:r>
-      <w:proofErr w:type="spellEnd"/>
-      <w:r>
-        <w:rPr>
-          <w:rFonts w:ascii="Consolas" w:hAnsi="Consolas" w:cs="Consolas"/>
-          <w:color w:val="000000"/>
-          <w:sz w:val="19"/>
-          <w:szCs w:val="19"/>
-          <w:lang w:val="en-US"/>
-        </w:rPr>
-        <w:t>(</w:t>
-      </w:r>
       <w:r>
         <w:rPr>
           <w:rFonts w:ascii="Consolas" w:hAnsi="Consolas" w:cs="Consolas"/>
@@ -13315,6 +14067,7 @@
         </w:rPr>
         <w:t xml:space="preserve">        </w:t>
       </w:r>
+      <w:proofErr w:type="gramStart"/>
       <w:r>
         <w:rPr>
           <w:rFonts w:ascii="Consolas" w:hAnsi="Consolas" w:cs="Consolas"/>
@@ -13325,6 +14078,7 @@
         </w:rPr>
         <w:t>private</w:t>
       </w:r>
+      <w:proofErr w:type="gramEnd"/>
       <w:r>
         <w:rPr>
           <w:rFonts w:ascii="Consolas" w:hAnsi="Consolas" w:cs="Consolas"/>
@@ -13364,18 +14118,7 @@
           <w:szCs w:val="19"/>
           <w:lang w:val="en-US"/>
         </w:rPr>
-        <w:t>GenerateByMouseButton_</w:t>
-      </w:r>
-      <w:proofErr w:type="gramStart"/>
-      <w:r>
-        <w:rPr>
-          <w:rFonts w:ascii="Consolas" w:hAnsi="Consolas" w:cs="Consolas"/>
-          <w:color w:val="000000"/>
-          <w:sz w:val="19"/>
-          <w:szCs w:val="19"/>
-          <w:lang w:val="en-US"/>
-        </w:rPr>
-        <w:t>Click</w:t>
+        <w:t>GenerateByMouseButton_Click</w:t>
       </w:r>
       <w:proofErr w:type="spellEnd"/>
       <w:r>
@@ -13388,7 +14131,6 @@
         </w:rPr>
         <w:t>(</w:t>
       </w:r>
-      <w:proofErr w:type="gramEnd"/>
       <w:r>
         <w:rPr>
           <w:rFonts w:ascii="Consolas" w:hAnsi="Consolas" w:cs="Consolas"/>
@@ -13504,6 +14246,16 @@
         <w:t>.Hide</w:t>
       </w:r>
       <w:proofErr w:type="spellEnd"/>
+      <w:r>
+        <w:rPr>
+          <w:rFonts w:ascii="Consolas" w:hAnsi="Consolas" w:cs="Consolas"/>
+          <w:color w:val="000000"/>
+          <w:sz w:val="19"/>
+          <w:szCs w:val="19"/>
+          <w:lang w:val="en-US"/>
+        </w:rPr>
+        <w:t>(</w:t>
+      </w:r>
       <w:proofErr w:type="gramEnd"/>
       <w:r>
         <w:rPr>
@@ -13513,7 +14265,7 @@
           <w:szCs w:val="19"/>
           <w:lang w:val="en-US"/>
         </w:rPr>
-        <w:t>();</w:t>
+        <w:t>);</w:t>
       </w:r>
     </w:p>
     <w:p>
@@ -13541,6 +14293,80 @@
         <w:t xml:space="preserve">            </w:t>
       </w:r>
       <w:proofErr w:type="spellStart"/>
+      <w:r>
+        <w:rPr>
+          <w:rFonts w:ascii="Consolas" w:hAnsi="Consolas" w:cs="Consolas"/>
+          <w:color w:val="000000"/>
+          <w:sz w:val="19"/>
+          <w:szCs w:val="19"/>
+          <w:lang w:val="en-US"/>
+        </w:rPr>
+        <w:t>BRNG.Forms.</w:t>
+      </w:r>
+      <w:r>
+        <w:rPr>
+          <w:rFonts w:ascii="Consolas" w:hAnsi="Consolas" w:cs="Consolas"/>
+          <w:color w:val="2B91AF"/>
+          <w:sz w:val="19"/>
+          <w:szCs w:val="19"/>
+          <w:lang w:val="en-US"/>
+        </w:rPr>
+        <w:t>BRNGMOUSEForm</w:t>
+      </w:r>
+      <w:proofErr w:type="spellEnd"/>
+      <w:r>
+        <w:rPr>
+          <w:rFonts w:ascii="Consolas" w:hAnsi="Consolas" w:cs="Consolas"/>
+          <w:color w:val="000000"/>
+          <w:sz w:val="19"/>
+          <w:szCs w:val="19"/>
+          <w:lang w:val="en-US"/>
+        </w:rPr>
+        <w:t xml:space="preserve"> </w:t>
+      </w:r>
+      <w:proofErr w:type="spellStart"/>
+      <w:r>
+        <w:rPr>
+          <w:rFonts w:ascii="Consolas" w:hAnsi="Consolas" w:cs="Consolas"/>
+          <w:color w:val="000000"/>
+          <w:sz w:val="19"/>
+          <w:szCs w:val="19"/>
+          <w:lang w:val="en-US"/>
+        </w:rPr>
+        <w:t>numberGeneratorByMouse</w:t>
+      </w:r>
+      <w:proofErr w:type="spellEnd"/>
+      <w:r>
+        <w:rPr>
+          <w:rFonts w:ascii="Consolas" w:hAnsi="Consolas" w:cs="Consolas"/>
+          <w:color w:val="000000"/>
+          <w:sz w:val="19"/>
+          <w:szCs w:val="19"/>
+          <w:lang w:val="en-US"/>
+        </w:rPr>
+        <w:t xml:space="preserve"> = </w:t>
+      </w:r>
+      <w:r>
+        <w:rPr>
+          <w:rFonts w:ascii="Consolas" w:hAnsi="Consolas" w:cs="Consolas"/>
+          <w:color w:val="0000FF"/>
+          <w:sz w:val="19"/>
+          <w:szCs w:val="19"/>
+          <w:lang w:val="en-US"/>
+        </w:rPr>
+        <w:t>new</w:t>
+      </w:r>
+      <w:r>
+        <w:rPr>
+          <w:rFonts w:ascii="Consolas" w:hAnsi="Consolas" w:cs="Consolas"/>
+          <w:color w:val="000000"/>
+          <w:sz w:val="19"/>
+          <w:szCs w:val="19"/>
+          <w:lang w:val="en-US"/>
+        </w:rPr>
+        <w:t xml:space="preserve"> </w:t>
+      </w:r>
+      <w:proofErr w:type="spellStart"/>
       <w:proofErr w:type="gramStart"/>
       <w:r>
         <w:rPr>
@@ -13550,7 +14376,7 @@
           <w:szCs w:val="19"/>
           <w:lang w:val="en-US"/>
         </w:rPr>
-        <w:t>BRNG.Forms.</w:t>
+        <w:t>Forms.</w:t>
       </w:r>
       <w:r>
         <w:rPr>
@@ -13563,91 +14389,17 @@
         <w:t>BRNGMOUSEForm</w:t>
       </w:r>
       <w:proofErr w:type="spellEnd"/>
+      <w:r>
+        <w:rPr>
+          <w:rFonts w:ascii="Consolas" w:hAnsi="Consolas" w:cs="Consolas"/>
+          <w:color w:val="000000"/>
+          <w:sz w:val="19"/>
+          <w:szCs w:val="19"/>
+          <w:lang w:val="en-US"/>
+        </w:rPr>
+        <w:t>(</w:t>
+      </w:r>
       <w:proofErr w:type="gramEnd"/>
-      <w:r>
-        <w:rPr>
-          <w:rFonts w:ascii="Consolas" w:hAnsi="Consolas" w:cs="Consolas"/>
-          <w:color w:val="000000"/>
-          <w:sz w:val="19"/>
-          <w:szCs w:val="19"/>
-          <w:lang w:val="en-US"/>
-        </w:rPr>
-        <w:t xml:space="preserve"> </w:t>
-      </w:r>
-      <w:proofErr w:type="spellStart"/>
-      <w:r>
-        <w:rPr>
-          <w:rFonts w:ascii="Consolas" w:hAnsi="Consolas" w:cs="Consolas"/>
-          <w:color w:val="000000"/>
-          <w:sz w:val="19"/>
-          <w:szCs w:val="19"/>
-          <w:lang w:val="en-US"/>
-        </w:rPr>
-        <w:t>numberGeneratorByMouse</w:t>
-      </w:r>
-      <w:proofErr w:type="spellEnd"/>
-      <w:r>
-        <w:rPr>
-          <w:rFonts w:ascii="Consolas" w:hAnsi="Consolas" w:cs="Consolas"/>
-          <w:color w:val="000000"/>
-          <w:sz w:val="19"/>
-          <w:szCs w:val="19"/>
-          <w:lang w:val="en-US"/>
-        </w:rPr>
-        <w:t xml:space="preserve"> = </w:t>
-      </w:r>
-      <w:r>
-        <w:rPr>
-          <w:rFonts w:ascii="Consolas" w:hAnsi="Consolas" w:cs="Consolas"/>
-          <w:color w:val="0000FF"/>
-          <w:sz w:val="19"/>
-          <w:szCs w:val="19"/>
-          <w:lang w:val="en-US"/>
-        </w:rPr>
-        <w:t>new</w:t>
-      </w:r>
-      <w:r>
-        <w:rPr>
-          <w:rFonts w:ascii="Consolas" w:hAnsi="Consolas" w:cs="Consolas"/>
-          <w:color w:val="000000"/>
-          <w:sz w:val="19"/>
-          <w:szCs w:val="19"/>
-          <w:lang w:val="en-US"/>
-        </w:rPr>
-        <w:t xml:space="preserve"> </w:t>
-      </w:r>
-      <w:proofErr w:type="spellStart"/>
-      <w:r>
-        <w:rPr>
-          <w:rFonts w:ascii="Consolas" w:hAnsi="Consolas" w:cs="Consolas"/>
-          <w:color w:val="000000"/>
-          <w:sz w:val="19"/>
-          <w:szCs w:val="19"/>
-          <w:lang w:val="en-US"/>
-        </w:rPr>
-        <w:t>Forms.</w:t>
-      </w:r>
-      <w:r>
-        <w:rPr>
-          <w:rFonts w:ascii="Consolas" w:hAnsi="Consolas" w:cs="Consolas"/>
-          <w:color w:val="2B91AF"/>
-          <w:sz w:val="19"/>
-          <w:szCs w:val="19"/>
-          <w:lang w:val="en-US"/>
-        </w:rPr>
-        <w:t>BRNGMOUSEForm</w:t>
-      </w:r>
-      <w:proofErr w:type="spellEnd"/>
-      <w:r>
-        <w:rPr>
-          <w:rFonts w:ascii="Consolas" w:hAnsi="Consolas" w:cs="Consolas"/>
-          <w:color w:val="000000"/>
-          <w:sz w:val="19"/>
-          <w:szCs w:val="19"/>
-          <w:lang w:val="en-US"/>
-        </w:rPr>
-        <w:t>(</w:t>
-      </w:r>
       <w:r>
         <w:rPr>
           <w:rFonts w:ascii="Consolas" w:hAnsi="Consolas" w:cs="Consolas"/>
@@ -14241,6 +14993,7 @@
         </w:rPr>
         <w:t xml:space="preserve">        </w:t>
       </w:r>
+      <w:proofErr w:type="gramStart"/>
       <w:r>
         <w:rPr>
           <w:rFonts w:ascii="Consolas" w:hAnsi="Consolas" w:cs="Consolas"/>
@@ -14251,6 +15004,7 @@
         </w:rPr>
         <w:t>public</w:t>
       </w:r>
+      <w:proofErr w:type="gramEnd"/>
       <w:r>
         <w:rPr>
           <w:rFonts w:ascii="Consolas" w:hAnsi="Consolas" w:cs="Consolas"/>
@@ -14282,7 +15036,6 @@
         <w:t xml:space="preserve"> </w:t>
       </w:r>
       <w:proofErr w:type="spellStart"/>
-      <w:proofErr w:type="gramStart"/>
       <w:r>
         <w:rPr>
           <w:rFonts w:ascii="Consolas" w:hAnsi="Consolas" w:cs="Consolas"/>
@@ -14304,7 +15057,6 @@
         </w:rPr>
         <w:t>(</w:t>
       </w:r>
-      <w:proofErr w:type="gramEnd"/>
       <w:r>
         <w:rPr>
           <w:rFonts w:ascii="Consolas" w:hAnsi="Consolas" w:cs="Consolas"/>
@@ -14375,6 +15127,7 @@
         </w:rPr>
         <w:t xml:space="preserve">            </w:t>
       </w:r>
+      <w:proofErr w:type="gramStart"/>
       <w:r>
         <w:rPr>
           <w:rFonts w:ascii="Consolas" w:hAnsi="Consolas" w:cs="Consolas"/>
@@ -14385,27 +15138,6 @@
         </w:rPr>
         <w:t>if</w:t>
       </w:r>
-      <w:r>
-        <w:rPr>
-          <w:rFonts w:ascii="Consolas" w:hAnsi="Consolas" w:cs="Consolas"/>
-          <w:color w:val="000000"/>
-          <w:sz w:val="19"/>
-          <w:szCs w:val="19"/>
-          <w:lang w:val="en-US"/>
-        </w:rPr>
-        <w:t xml:space="preserve"> </w:t>
-      </w:r>
-      <w:proofErr w:type="gramStart"/>
-      <w:r>
-        <w:rPr>
-          <w:rFonts w:ascii="Consolas" w:hAnsi="Consolas" w:cs="Consolas"/>
-          <w:color w:val="000000"/>
-          <w:sz w:val="19"/>
-          <w:szCs w:val="19"/>
-          <w:lang w:val="en-US"/>
-        </w:rPr>
-        <w:t>(!result</w:t>
-      </w:r>
       <w:proofErr w:type="gramEnd"/>
       <w:r>
         <w:rPr>
@@ -14415,7 +15147,7 @@
           <w:szCs w:val="19"/>
           <w:lang w:val="en-US"/>
         </w:rPr>
-        <w:t>)</w:t>
+        <w:t xml:space="preserve"> (!result)</w:t>
       </w:r>
     </w:p>
     <w:p>
@@ -15014,6 +15746,7 @@
           <w:szCs w:val="19"/>
         </w:rPr>
       </w:pPr>
+      <w:proofErr w:type="gramStart"/>
       <w:r>
         <w:rPr>
           <w:rFonts w:ascii="Consolas" w:hAnsi="Consolas" w:cs="Consolas"/>
@@ -15024,6 +15757,7 @@
         </w:rPr>
         <w:t>public</w:t>
       </w:r>
+      <w:proofErr w:type="gramEnd"/>
       <w:r>
         <w:rPr>
           <w:rFonts w:ascii="Consolas" w:hAnsi="Consolas" w:cs="Consolas"/>
@@ -15072,7 +15806,6 @@
         <w:t xml:space="preserve"> </w:t>
       </w:r>
       <w:proofErr w:type="spellStart"/>
-      <w:proofErr w:type="gramStart"/>
       <w:r>
         <w:rPr>
           <w:rFonts w:ascii="Consolas" w:hAnsi="Consolas" w:cs="Consolas"/>
@@ -15091,17 +15824,7 @@
           <w:sz w:val="19"/>
           <w:szCs w:val="19"/>
         </w:rPr>
-        <w:t xml:space="preserve"> :</w:t>
-      </w:r>
-      <w:proofErr w:type="gramEnd"/>
-      <w:r>
-        <w:rPr>
-          <w:rFonts w:ascii="Consolas" w:hAnsi="Consolas" w:cs="Consolas"/>
-          <w:color w:val="000000"/>
-          <w:sz w:val="19"/>
-          <w:szCs w:val="19"/>
-        </w:rPr>
-        <w:t xml:space="preserve"> </w:t>
+        <w:t xml:space="preserve"> : </w:t>
       </w:r>
       <w:r>
         <w:rPr>
@@ -15321,6 +16044,7 @@
           <w:color w:val="000000"/>
           <w:sz w:val="19"/>
           <w:szCs w:val="19"/>
+          <w:lang w:val="en-US"/>
         </w:rPr>
       </w:pPr>
       <w:r>
@@ -15351,6 +16075,7 @@
           <w:color w:val="000000"/>
           <w:sz w:val="19"/>
           <w:szCs w:val="19"/>
+          <w:lang w:val="en-US"/>
         </w:rPr>
         <w:t xml:space="preserve"> </w:t>
       </w:r>
@@ -15372,6 +16097,7 @@
           <w:color w:val="000000"/>
           <w:sz w:val="19"/>
           <w:szCs w:val="19"/>
+          <w:lang w:val="en-US"/>
         </w:rPr>
         <w:t>;</w:t>
       </w:r>
@@ -15385,7 +16111,7 @@
           <w:rFonts w:ascii="Times New Roman" w:eastAsia="Times New Roman" w:hAnsi="Times New Roman" w:cs="Times New Roman"/>
           <w:sz w:val="28"/>
           <w:szCs w:val="28"/>
-          <w:lang w:eastAsia="ru-RU"/>
+          <w:lang w:val="en-US" w:eastAsia="ru-RU"/>
         </w:rPr>
       </w:pPr>
       <w:r>
@@ -15402,7 +16128,7 @@
           <w:rFonts w:ascii="Times New Roman" w:eastAsia="Times New Roman" w:hAnsi="Times New Roman" w:cs="Times New Roman"/>
           <w:sz w:val="28"/>
           <w:szCs w:val="28"/>
-          <w:lang w:eastAsia="ru-RU"/>
+          <w:lang w:val="en-US" w:eastAsia="ru-RU"/>
         </w:rPr>
         <w:t xml:space="preserve"> </w:t>
       </w:r>
@@ -15420,7 +16146,7 @@
           <w:rFonts w:ascii="Times New Roman" w:eastAsia="Times New Roman" w:hAnsi="Times New Roman" w:cs="Times New Roman"/>
           <w:sz w:val="28"/>
           <w:szCs w:val="28"/>
-          <w:lang w:eastAsia="ru-RU"/>
+          <w:lang w:val="en-US" w:eastAsia="ru-RU"/>
         </w:rPr>
         <w:t xml:space="preserve"> </w:t>
       </w:r>
@@ -15438,7 +16164,7 @@
           <w:rFonts w:ascii="Times New Roman" w:eastAsia="Times New Roman" w:hAnsi="Times New Roman" w:cs="Times New Roman"/>
           <w:sz w:val="28"/>
           <w:szCs w:val="28"/>
-          <w:lang w:eastAsia="ru-RU"/>
+          <w:lang w:val="en-US" w:eastAsia="ru-RU"/>
         </w:rPr>
         <w:t xml:space="preserve"> </w:t>
       </w:r>
@@ -15456,7 +16182,7 @@
           <w:rFonts w:ascii="Times New Roman" w:eastAsia="Times New Roman" w:hAnsi="Times New Roman" w:cs="Times New Roman"/>
           <w:sz w:val="28"/>
           <w:szCs w:val="28"/>
-          <w:lang w:eastAsia="ru-RU"/>
+          <w:lang w:val="en-US" w:eastAsia="ru-RU"/>
         </w:rPr>
         <w:t>:</w:t>
       </w:r>
@@ -15830,6 +16556,7 @@
         </w:rPr>
         <w:t xml:space="preserve">        </w:t>
       </w:r>
+      <w:proofErr w:type="gramStart"/>
       <w:r>
         <w:rPr>
           <w:rFonts w:ascii="Consolas" w:hAnsi="Consolas" w:cs="Consolas"/>
@@ -15840,6 +16567,7 @@
         </w:rPr>
         <w:t>public</w:t>
       </w:r>
+      <w:proofErr w:type="gramEnd"/>
       <w:r>
         <w:rPr>
           <w:rFonts w:ascii="Consolas" w:hAnsi="Consolas" w:cs="Consolas"/>
@@ -15851,7 +16579,6 @@
         <w:t xml:space="preserve"> </w:t>
       </w:r>
       <w:proofErr w:type="spellStart"/>
-      <w:proofErr w:type="gramStart"/>
       <w:r>
         <w:rPr>
           <w:rFonts w:ascii="Consolas" w:hAnsi="Consolas" w:cs="Consolas"/>
@@ -15874,7 +16601,6 @@
         <w:t>(</w:t>
       </w:r>
       <w:proofErr w:type="spellStart"/>
-      <w:proofErr w:type="gramEnd"/>
       <w:r>
         <w:rPr>
           <w:rFonts w:ascii="Consolas" w:hAnsi="Consolas" w:cs="Consolas"/>
@@ -16026,7 +16752,29 @@
           <w:szCs w:val="19"/>
           <w:lang w:val="en-US"/>
         </w:rPr>
-        <w:t xml:space="preserve">            entropy = </w:t>
+        <w:t xml:space="preserve">            </w:t>
+      </w:r>
+      <w:proofErr w:type="gramStart"/>
+      <w:r>
+        <w:rPr>
+          <w:rFonts w:ascii="Consolas" w:hAnsi="Consolas" w:cs="Consolas"/>
+          <w:color w:val="000000"/>
+          <w:sz w:val="19"/>
+          <w:szCs w:val="19"/>
+          <w:lang w:val="en-US"/>
+        </w:rPr>
+        <w:t>entropy</w:t>
+      </w:r>
+      <w:proofErr w:type="gramEnd"/>
+      <w:r>
+        <w:rPr>
+          <w:rFonts w:ascii="Consolas" w:hAnsi="Consolas" w:cs="Consolas"/>
+          <w:color w:val="000000"/>
+          <w:sz w:val="19"/>
+          <w:szCs w:val="19"/>
+          <w:lang w:val="en-US"/>
+        </w:rPr>
+        <w:t xml:space="preserve"> = </w:t>
       </w:r>
       <w:r>
         <w:rPr>
@@ -16048,7 +16796,6 @@
         </w:rPr>
         <w:t xml:space="preserve"> </w:t>
       </w:r>
-      <w:proofErr w:type="gramStart"/>
       <w:r>
         <w:rPr>
           <w:rFonts w:ascii="Consolas" w:hAnsi="Consolas" w:cs="Consolas"/>
@@ -16067,18 +16814,7 @@
           <w:szCs w:val="19"/>
           <w:lang w:val="en-US"/>
         </w:rPr>
-        <w:t>(</w:t>
-      </w:r>
-      <w:proofErr w:type="gramEnd"/>
-      <w:r>
-        <w:rPr>
-          <w:rFonts w:ascii="Consolas" w:hAnsi="Consolas" w:cs="Consolas"/>
-          <w:color w:val="000000"/>
-          <w:sz w:val="19"/>
-          <w:szCs w:val="19"/>
-          <w:lang w:val="en-US"/>
-        </w:rPr>
-        <w:t>);</w:t>
+        <w:t>();</w:t>
       </w:r>
     </w:p>
     <w:p>
@@ -16245,6 +16981,16 @@
         <w:t>entropy.Start</w:t>
       </w:r>
       <w:proofErr w:type="spellEnd"/>
+      <w:r>
+        <w:rPr>
+          <w:rFonts w:ascii="Consolas" w:hAnsi="Consolas" w:cs="Consolas"/>
+          <w:color w:val="000000"/>
+          <w:sz w:val="19"/>
+          <w:szCs w:val="19"/>
+          <w:lang w:val="en-US"/>
+        </w:rPr>
+        <w:t>(</w:t>
+      </w:r>
       <w:proofErr w:type="gramEnd"/>
       <w:r>
         <w:rPr>
@@ -16254,7 +17000,7 @@
           <w:szCs w:val="19"/>
           <w:lang w:val="en-US"/>
         </w:rPr>
-        <w:t>();</w:t>
+        <w:t>);</w:t>
       </w:r>
     </w:p>
     <w:p>
@@ -16357,6 +17103,7 @@
         </w:rPr>
         <w:t xml:space="preserve">        </w:t>
       </w:r>
+      <w:proofErr w:type="gramStart"/>
       <w:r>
         <w:rPr>
           <w:rFonts w:ascii="Consolas" w:hAnsi="Consolas" w:cs="Consolas"/>
@@ -16367,6 +17114,7 @@
         </w:rPr>
         <w:t>private</w:t>
       </w:r>
+      <w:proofErr w:type="gramEnd"/>
       <w:r>
         <w:rPr>
           <w:rFonts w:ascii="Consolas" w:hAnsi="Consolas" w:cs="Consolas"/>
@@ -16406,18 +17154,7 @@
           <w:szCs w:val="19"/>
           <w:lang w:val="en-US"/>
         </w:rPr>
-        <w:t>BRNGPicture_</w:t>
-      </w:r>
-      <w:proofErr w:type="gramStart"/>
-      <w:r>
-        <w:rPr>
-          <w:rFonts w:ascii="Consolas" w:hAnsi="Consolas" w:cs="Consolas"/>
-          <w:color w:val="000000"/>
-          <w:sz w:val="19"/>
-          <w:szCs w:val="19"/>
-          <w:lang w:val="en-US"/>
-        </w:rPr>
-        <w:t>Click</w:t>
+        <w:t>BRNGPicture_Click</w:t>
       </w:r>
       <w:proofErr w:type="spellEnd"/>
       <w:r>
@@ -16430,7 +17167,6 @@
         </w:rPr>
         <w:t>(</w:t>
       </w:r>
-      <w:proofErr w:type="gramEnd"/>
       <w:r>
         <w:rPr>
           <w:rFonts w:ascii="Consolas" w:hAnsi="Consolas" w:cs="Consolas"/>
@@ -16548,6 +17284,16 @@
         <w:t>entropy.Stop</w:t>
       </w:r>
       <w:proofErr w:type="spellEnd"/>
+      <w:r>
+        <w:rPr>
+          <w:rFonts w:ascii="Consolas" w:hAnsi="Consolas" w:cs="Consolas"/>
+          <w:color w:val="000000"/>
+          <w:sz w:val="19"/>
+          <w:szCs w:val="19"/>
+          <w:lang w:val="en-US"/>
+        </w:rPr>
+        <w:t>(</w:t>
+      </w:r>
       <w:proofErr w:type="gramEnd"/>
       <w:r>
         <w:rPr>
@@ -16557,7 +17303,7 @@
           <w:szCs w:val="19"/>
           <w:lang w:val="en-US"/>
         </w:rPr>
-        <w:t>();</w:t>
+        <w:t>);</w:t>
       </w:r>
     </w:p>
     <w:p>
@@ -16682,7 +17428,7 @@
           <w:szCs w:val="19"/>
           <w:lang w:val="en-US"/>
         </w:rPr>
-        <w:t>previousForm.mainRichTextBox.AppendText</w:t>
+        <w:t>previousForm.mainRichTextBox.AppendText(</w:t>
       </w:r>
       <w:proofErr w:type="gramEnd"/>
       <w:r>
@@ -16693,7 +17439,7 @@
           <w:szCs w:val="19"/>
           <w:lang w:val="en-US"/>
         </w:rPr>
-        <w:t xml:space="preserve">((entropy.ElapsedMilliseconds).ToString() + </w:t>
+        <w:t xml:space="preserve">(entropy.ElapsedMilliseconds).ToString() + </w:t>
       </w:r>
       <w:r>
         <w:rPr>
@@ -16800,6 +17546,7 @@
         <w:t xml:space="preserve"> = </w:t>
       </w:r>
       <w:proofErr w:type="spellStart"/>
+      <w:proofErr w:type="gramStart"/>
       <w:r>
         <w:rPr>
           <w:rFonts w:ascii="Consolas" w:hAnsi="Consolas" w:cs="Consolas"/>
@@ -16822,7 +17569,7 @@
         <w:t>(</w:t>
       </w:r>
       <w:proofErr w:type="spellStart"/>
-      <w:proofErr w:type="gramStart"/>
+      <w:proofErr w:type="gramEnd"/>
       <w:r>
         <w:rPr>
           <w:rFonts w:ascii="Consolas" w:hAnsi="Consolas" w:cs="Consolas"/>
@@ -16844,7 +17591,6 @@
         <w:t>.Size.Height</w:t>
       </w:r>
       <w:proofErr w:type="spellEnd"/>
-      <w:proofErr w:type="gramEnd"/>
       <w:r>
         <w:rPr>
           <w:rFonts w:ascii="Consolas" w:hAnsi="Consolas" w:cs="Consolas"/>
@@ -16926,6 +17672,16 @@
         <w:t>entropy.Reset</w:t>
       </w:r>
       <w:proofErr w:type="spellEnd"/>
+      <w:r>
+        <w:rPr>
+          <w:rFonts w:ascii="Consolas" w:hAnsi="Consolas" w:cs="Consolas"/>
+          <w:color w:val="000000"/>
+          <w:sz w:val="19"/>
+          <w:szCs w:val="19"/>
+          <w:lang w:val="en-US"/>
+        </w:rPr>
+        <w:t>(</w:t>
+      </w:r>
       <w:proofErr w:type="gramEnd"/>
       <w:r>
         <w:rPr>
@@ -16935,7 +17691,7 @@
           <w:szCs w:val="19"/>
           <w:lang w:val="en-US"/>
         </w:rPr>
-        <w:t>();</w:t>
+        <w:t>);</w:t>
       </w:r>
     </w:p>
     <w:p>
@@ -16976,6 +17732,16 @@
         <w:t>entropy.Start</w:t>
       </w:r>
       <w:proofErr w:type="spellEnd"/>
+      <w:r>
+        <w:rPr>
+          <w:rFonts w:ascii="Consolas" w:hAnsi="Consolas" w:cs="Consolas"/>
+          <w:color w:val="000000"/>
+          <w:sz w:val="19"/>
+          <w:szCs w:val="19"/>
+          <w:lang w:val="en-US"/>
+        </w:rPr>
+        <w:t>(</w:t>
+      </w:r>
       <w:proofErr w:type="gramEnd"/>
       <w:r>
         <w:rPr>
@@ -16985,7 +17751,7 @@
           <w:szCs w:val="19"/>
           <w:lang w:val="en-US"/>
         </w:rPr>
-        <w:t>();</w:t>
+        <w:t>);</w:t>
       </w:r>
     </w:p>
     <w:p>
@@ -17124,6 +17890,16 @@
         <w:t>.Close</w:t>
       </w:r>
       <w:proofErr w:type="spellEnd"/>
+      <w:r>
+        <w:rPr>
+          <w:rFonts w:ascii="Consolas" w:hAnsi="Consolas" w:cs="Consolas"/>
+          <w:color w:val="000000"/>
+          <w:sz w:val="19"/>
+          <w:szCs w:val="19"/>
+          <w:lang w:val="en-US"/>
+        </w:rPr>
+        <w:t>(</w:t>
+      </w:r>
       <w:proofErr w:type="gramEnd"/>
       <w:r>
         <w:rPr>
@@ -17133,7 +17909,7 @@
           <w:szCs w:val="19"/>
           <w:lang w:val="en-US"/>
         </w:rPr>
-        <w:t>();</w:t>
+        <w:t>);</w:t>
       </w:r>
     </w:p>
     <w:p>
@@ -17776,6 +18552,7 @@
         </w:rPr>
         <w:t xml:space="preserve">        </w:t>
       </w:r>
+      <w:proofErr w:type="gramStart"/>
       <w:r>
         <w:rPr>
           <w:rFonts w:ascii="Consolas" w:hAnsi="Consolas" w:cs="Consolas"/>
@@ -17786,6 +18563,7 @@
         </w:rPr>
         <w:t>private</w:t>
       </w:r>
+      <w:proofErr w:type="gramEnd"/>
       <w:r>
         <w:rPr>
           <w:rFonts w:ascii="Consolas" w:hAnsi="Consolas" w:cs="Consolas"/>
@@ -17825,18 +18603,7 @@
           <w:szCs w:val="19"/>
           <w:lang w:val="en-US"/>
         </w:rPr>
-        <w:t>BRNGForm_</w:t>
-      </w:r>
-      <w:proofErr w:type="gramStart"/>
-      <w:r>
-        <w:rPr>
-          <w:rFonts w:ascii="Consolas" w:hAnsi="Consolas" w:cs="Consolas"/>
-          <w:color w:val="000000"/>
-          <w:sz w:val="19"/>
-          <w:szCs w:val="19"/>
-          <w:lang w:val="en-US"/>
-        </w:rPr>
-        <w:t>Load</w:t>
+        <w:t>BRNGForm_Load</w:t>
       </w:r>
       <w:proofErr w:type="spellEnd"/>
       <w:r>
@@ -17849,7 +18616,6 @@
         </w:rPr>
         <w:t>(</w:t>
       </w:r>
-      <w:proofErr w:type="gramEnd"/>
       <w:r>
         <w:rPr>
           <w:rFonts w:ascii="Consolas" w:hAnsi="Consolas" w:cs="Consolas"/>
@@ -17956,6 +18722,7 @@
         <w:t xml:space="preserve">            </w:t>
       </w:r>
       <w:proofErr w:type="spellStart"/>
+      <w:proofErr w:type="gramStart"/>
       <w:r>
         <w:rPr>
           <w:rFonts w:ascii="Consolas" w:hAnsi="Consolas" w:cs="Consolas"/>
@@ -17987,6 +18754,7 @@
         </w:rPr>
         <w:t>(</w:t>
       </w:r>
+      <w:proofErr w:type="gramEnd"/>
       <w:r>
         <w:rPr>
           <w:rFonts w:ascii="Consolas" w:hAnsi="Consolas" w:cs="Consolas"/>
@@ -17995,29 +18763,7 @@
           <w:szCs w:val="19"/>
           <w:lang w:val="en-US"/>
         </w:rPr>
-        <w:t xml:space="preserve">"Click on picture of plane to generate random </w:t>
-      </w:r>
-      <w:proofErr w:type="gramStart"/>
-      <w:r>
-        <w:rPr>
-          <w:rFonts w:ascii="Consolas" w:hAnsi="Consolas" w:cs="Consolas"/>
-          <w:color w:val="A31515"/>
-          <w:sz w:val="19"/>
-          <w:szCs w:val="19"/>
-          <w:lang w:val="en-US"/>
-        </w:rPr>
-        <w:t>numbers .</w:t>
-      </w:r>
-      <w:proofErr w:type="gramEnd"/>
-      <w:r>
-        <w:rPr>
-          <w:rFonts w:ascii="Consolas" w:hAnsi="Consolas" w:cs="Consolas"/>
-          <w:color w:val="A31515"/>
-          <w:sz w:val="19"/>
-          <w:szCs w:val="19"/>
-          <w:lang w:val="en-US"/>
-        </w:rPr>
-        <w:t>"</w:t>
+        <w:t>"Click on picture of plane to generate random numbers ."</w:t>
       </w:r>
       <w:r>
         <w:rPr>
@@ -18309,6 +19055,7 @@
         </w:rPr>
         <w:t xml:space="preserve">        </w:t>
       </w:r>
+      <w:proofErr w:type="gramStart"/>
       <w:r>
         <w:rPr>
           <w:rFonts w:ascii="Consolas" w:hAnsi="Consolas" w:cs="Consolas"/>
@@ -18319,6 +19066,7 @@
         </w:rPr>
         <w:t>private</w:t>
       </w:r>
+      <w:proofErr w:type="gramEnd"/>
       <w:r>
         <w:rPr>
           <w:rFonts w:ascii="Consolas" w:hAnsi="Consolas" w:cs="Consolas"/>
@@ -18358,18 +19106,7 @@
           <w:szCs w:val="19"/>
           <w:lang w:val="en-US"/>
         </w:rPr>
-        <w:t>BRNGForm_</w:t>
-      </w:r>
-      <w:proofErr w:type="gramStart"/>
-      <w:r>
-        <w:rPr>
-          <w:rFonts w:ascii="Consolas" w:hAnsi="Consolas" w:cs="Consolas"/>
-          <w:color w:val="000000"/>
-          <w:sz w:val="19"/>
-          <w:szCs w:val="19"/>
-          <w:lang w:val="en-US"/>
-        </w:rPr>
-        <w:t>FormClosed</w:t>
+        <w:t>BRNGForm_FormClosed</w:t>
       </w:r>
       <w:proofErr w:type="spellEnd"/>
       <w:r>
@@ -18382,7 +19119,6 @@
         </w:rPr>
         <w:t>(</w:t>
       </w:r>
-      <w:proofErr w:type="gramEnd"/>
       <w:r>
         <w:rPr>
           <w:rFonts w:ascii="Consolas" w:hAnsi="Consolas" w:cs="Consolas"/>
@@ -18983,6 +19719,7 @@
           <w:lang w:val="en-US"/>
         </w:rPr>
       </w:pPr>
+      <w:proofErr w:type="gramStart"/>
       <w:r>
         <w:rPr>
           <w:rFonts w:ascii="Consolas" w:hAnsi="Consolas" w:cs="Consolas"/>
@@ -18993,6 +19730,7 @@
         </w:rPr>
         <w:t>public</w:t>
       </w:r>
+      <w:proofErr w:type="gramEnd"/>
       <w:r>
         <w:rPr>
           <w:rFonts w:ascii="Consolas" w:hAnsi="Consolas" w:cs="Consolas"/>
@@ -19044,7 +19782,6 @@
         <w:t xml:space="preserve"> </w:t>
       </w:r>
       <w:proofErr w:type="spellStart"/>
-      <w:proofErr w:type="gramStart"/>
       <w:r>
         <w:rPr>
           <w:rFonts w:ascii="Consolas" w:hAnsi="Consolas" w:cs="Consolas"/>
@@ -19064,18 +19801,7 @@
           <w:szCs w:val="19"/>
           <w:lang w:val="en-US"/>
         </w:rPr>
-        <w:t xml:space="preserve"> :</w:t>
-      </w:r>
-      <w:proofErr w:type="gramEnd"/>
-      <w:r>
-        <w:rPr>
-          <w:rFonts w:ascii="Consolas" w:hAnsi="Consolas" w:cs="Consolas"/>
-          <w:color w:val="000000"/>
-          <w:sz w:val="19"/>
-          <w:szCs w:val="19"/>
-          <w:lang w:val="en-US"/>
-        </w:rPr>
-        <w:t xml:space="preserve"> </w:t>
+        <w:t xml:space="preserve"> : </w:t>
       </w:r>
       <w:r>
         <w:rPr>
@@ -19490,7 +20216,6 @@
         <w:t xml:space="preserve">        </w:t>
       </w:r>
       <w:proofErr w:type="spellStart"/>
-      <w:proofErr w:type="gramStart"/>
       <w:r>
         <w:rPr>
           <w:rFonts w:ascii="Consolas" w:hAnsi="Consolas" w:cs="Consolas"/>
@@ -19512,7 +20237,6 @@
         <w:t>Stopwatch</w:t>
       </w:r>
       <w:proofErr w:type="spellEnd"/>
-      <w:proofErr w:type="gramEnd"/>
       <w:r>
         <w:rPr>
           <w:rFonts w:ascii="Consolas" w:hAnsi="Consolas" w:cs="Consolas"/>
@@ -20084,6 +20808,7 @@
         </w:rPr>
         <w:t xml:space="preserve">        </w:t>
       </w:r>
+      <w:proofErr w:type="gramStart"/>
       <w:r>
         <w:rPr>
           <w:rFonts w:ascii="Consolas" w:hAnsi="Consolas" w:cs="Consolas"/>
@@ -20094,6 +20819,7 @@
         </w:rPr>
         <w:t>public</w:t>
       </w:r>
+      <w:proofErr w:type="gramEnd"/>
       <w:r>
         <w:rPr>
           <w:rFonts w:ascii="Consolas" w:hAnsi="Consolas" w:cs="Consolas"/>
@@ -20105,7 +20831,6 @@
         <w:t xml:space="preserve"> </w:t>
       </w:r>
       <w:proofErr w:type="spellStart"/>
-      <w:proofErr w:type="gramStart"/>
       <w:r>
         <w:rPr>
           <w:rFonts w:ascii="Consolas" w:hAnsi="Consolas" w:cs="Consolas"/>
@@ -20128,7 +20853,6 @@
         <w:t>(</w:t>
       </w:r>
       <w:proofErr w:type="spellStart"/>
-      <w:proofErr w:type="gramEnd"/>
       <w:r>
         <w:rPr>
           <w:rFonts w:ascii="Consolas" w:hAnsi="Consolas" w:cs="Consolas"/>
@@ -20452,7 +21176,29 @@
           <w:szCs w:val="19"/>
           <w:lang w:val="en-US"/>
         </w:rPr>
-        <w:t xml:space="preserve">            entropy = </w:t>
+        <w:t xml:space="preserve">            </w:t>
+      </w:r>
+      <w:proofErr w:type="gramStart"/>
+      <w:r>
+        <w:rPr>
+          <w:rFonts w:ascii="Consolas" w:hAnsi="Consolas" w:cs="Consolas"/>
+          <w:color w:val="000000"/>
+          <w:sz w:val="19"/>
+          <w:szCs w:val="19"/>
+          <w:lang w:val="en-US"/>
+        </w:rPr>
+        <w:t>entropy</w:t>
+      </w:r>
+      <w:proofErr w:type="gramEnd"/>
+      <w:r>
+        <w:rPr>
+          <w:rFonts w:ascii="Consolas" w:hAnsi="Consolas" w:cs="Consolas"/>
+          <w:color w:val="000000"/>
+          <w:sz w:val="19"/>
+          <w:szCs w:val="19"/>
+          <w:lang w:val="en-US"/>
+        </w:rPr>
+        <w:t xml:space="preserve"> = </w:t>
       </w:r>
       <w:r>
         <w:rPr>
@@ -20475,7 +21221,6 @@
         <w:t xml:space="preserve"> </w:t>
       </w:r>
       <w:proofErr w:type="spellStart"/>
-      <w:proofErr w:type="gramStart"/>
       <w:r>
         <w:rPr>
           <w:rFonts w:ascii="Consolas" w:hAnsi="Consolas" w:cs="Consolas"/>
@@ -20497,7 +21242,6 @@
         <w:t>Stopwatch</w:t>
       </w:r>
       <w:proofErr w:type="spellEnd"/>
-      <w:proofErr w:type="gramEnd"/>
       <w:r>
         <w:rPr>
           <w:rFonts w:ascii="Consolas" w:hAnsi="Consolas" w:cs="Consolas"/>
@@ -20547,6 +21291,16 @@
         <w:t>entropy.Start</w:t>
       </w:r>
       <w:proofErr w:type="spellEnd"/>
+      <w:r>
+        <w:rPr>
+          <w:rFonts w:ascii="Consolas" w:hAnsi="Consolas" w:cs="Consolas"/>
+          <w:color w:val="000000"/>
+          <w:sz w:val="19"/>
+          <w:szCs w:val="19"/>
+          <w:lang w:val="en-US"/>
+        </w:rPr>
+        <w:t>(</w:t>
+      </w:r>
       <w:proofErr w:type="gramEnd"/>
       <w:r>
         <w:rPr>
@@ -20556,7 +21310,7 @@
           <w:szCs w:val="19"/>
           <w:lang w:val="en-US"/>
         </w:rPr>
-        <w:t>();</w:t>
+        <w:t>);</w:t>
       </w:r>
     </w:p>
     <w:p>
@@ -20707,6 +21461,7 @@
           <w:color w:val="000000"/>
           <w:sz w:val="19"/>
           <w:szCs w:val="19"/>
+          <w:lang w:val="en-US"/>
         </w:rPr>
       </w:pPr>
       <w:r>
@@ -20725,6 +21480,7 @@
           <w:color w:val="000000"/>
           <w:sz w:val="19"/>
           <w:szCs w:val="19"/>
+          <w:lang w:val="en-US"/>
         </w:rPr>
         <w:t>}</w:t>
       </w:r>
@@ -20738,17 +21494,116 @@
           <w:rFonts w:ascii="Times New Roman" w:eastAsia="Times New Roman" w:hAnsi="Times New Roman" w:cs="Times New Roman"/>
           <w:sz w:val="28"/>
           <w:szCs w:val="28"/>
-          <w:lang w:eastAsia="ru-RU"/>
-        </w:rPr>
-      </w:pPr>
-      <w:r>
-        <w:rPr>
-          <w:rFonts w:ascii="Times New Roman" w:eastAsia="Times New Roman" w:hAnsi="Times New Roman" w:cs="Times New Roman"/>
-          <w:sz w:val="28"/>
-          <w:szCs w:val="28"/>
-          <w:lang w:eastAsia="ru-RU"/>
-        </w:rPr>
-        <w:t>В конструкторе происходит инициализация всех полей.</w:t>
+          <w:lang w:val="en-US" w:eastAsia="ru-RU"/>
+        </w:rPr>
+      </w:pPr>
+      <w:r>
+        <w:rPr>
+          <w:rFonts w:ascii="Times New Roman" w:eastAsia="Times New Roman" w:hAnsi="Times New Roman" w:cs="Times New Roman"/>
+          <w:sz w:val="28"/>
+          <w:szCs w:val="28"/>
+          <w:lang w:eastAsia="ru-RU"/>
+        </w:rPr>
+        <w:t>В</w:t>
+      </w:r>
+      <w:r>
+        <w:rPr>
+          <w:rFonts w:ascii="Times New Roman" w:eastAsia="Times New Roman" w:hAnsi="Times New Roman" w:cs="Times New Roman"/>
+          <w:sz w:val="28"/>
+          <w:szCs w:val="28"/>
+          <w:lang w:val="en-US" w:eastAsia="ru-RU"/>
+        </w:rPr>
+        <w:t xml:space="preserve"> </w:t>
+      </w:r>
+      <w:r>
+        <w:rPr>
+          <w:rFonts w:ascii="Times New Roman" w:eastAsia="Times New Roman" w:hAnsi="Times New Roman" w:cs="Times New Roman"/>
+          <w:sz w:val="28"/>
+          <w:szCs w:val="28"/>
+          <w:lang w:eastAsia="ru-RU"/>
+        </w:rPr>
+        <w:t>конструкторе</w:t>
+      </w:r>
+      <w:r>
+        <w:rPr>
+          <w:rFonts w:ascii="Times New Roman" w:eastAsia="Times New Roman" w:hAnsi="Times New Roman" w:cs="Times New Roman"/>
+          <w:sz w:val="28"/>
+          <w:szCs w:val="28"/>
+          <w:lang w:val="en-US" w:eastAsia="ru-RU"/>
+        </w:rPr>
+        <w:t xml:space="preserve"> </w:t>
+      </w:r>
+      <w:r>
+        <w:rPr>
+          <w:rFonts w:ascii="Times New Roman" w:eastAsia="Times New Roman" w:hAnsi="Times New Roman" w:cs="Times New Roman"/>
+          <w:sz w:val="28"/>
+          <w:szCs w:val="28"/>
+          <w:lang w:eastAsia="ru-RU"/>
+        </w:rPr>
+        <w:t>происходит</w:t>
+      </w:r>
+      <w:r>
+        <w:rPr>
+          <w:rFonts w:ascii="Times New Roman" w:eastAsia="Times New Roman" w:hAnsi="Times New Roman" w:cs="Times New Roman"/>
+          <w:sz w:val="28"/>
+          <w:szCs w:val="28"/>
+          <w:lang w:val="en-US" w:eastAsia="ru-RU"/>
+        </w:rPr>
+        <w:t xml:space="preserve"> </w:t>
+      </w:r>
+      <w:r>
+        <w:rPr>
+          <w:rFonts w:ascii="Times New Roman" w:eastAsia="Times New Roman" w:hAnsi="Times New Roman" w:cs="Times New Roman"/>
+          <w:sz w:val="28"/>
+          <w:szCs w:val="28"/>
+          <w:lang w:eastAsia="ru-RU"/>
+        </w:rPr>
+        <w:t>инициализация</w:t>
+      </w:r>
+      <w:r>
+        <w:rPr>
+          <w:rFonts w:ascii="Times New Roman" w:eastAsia="Times New Roman" w:hAnsi="Times New Roman" w:cs="Times New Roman"/>
+          <w:sz w:val="28"/>
+          <w:szCs w:val="28"/>
+          <w:lang w:val="en-US" w:eastAsia="ru-RU"/>
+        </w:rPr>
+        <w:t xml:space="preserve"> </w:t>
+      </w:r>
+      <w:r>
+        <w:rPr>
+          <w:rFonts w:ascii="Times New Roman" w:eastAsia="Times New Roman" w:hAnsi="Times New Roman" w:cs="Times New Roman"/>
+          <w:sz w:val="28"/>
+          <w:szCs w:val="28"/>
+          <w:lang w:eastAsia="ru-RU"/>
+        </w:rPr>
+        <w:t>всех</w:t>
+      </w:r>
+      <w:r>
+        <w:rPr>
+          <w:rFonts w:ascii="Times New Roman" w:eastAsia="Times New Roman" w:hAnsi="Times New Roman" w:cs="Times New Roman"/>
+          <w:sz w:val="28"/>
+          <w:szCs w:val="28"/>
+          <w:lang w:val="en-US" w:eastAsia="ru-RU"/>
+        </w:rPr>
+        <w:t xml:space="preserve"> </w:t>
+      </w:r>
+      <w:r>
+        <w:rPr>
+          <w:rFonts w:ascii="Times New Roman" w:eastAsia="Times New Roman" w:hAnsi="Times New Roman" w:cs="Times New Roman"/>
+          <w:sz w:val="28"/>
+          <w:szCs w:val="28"/>
+          <w:lang w:eastAsia="ru-RU"/>
+        </w:rPr>
+        <w:t>полей</w:t>
+      </w:r>
+      <w:r>
+        <w:rPr>
+          <w:rFonts w:ascii="Times New Roman" w:eastAsia="Times New Roman" w:hAnsi="Times New Roman" w:cs="Times New Roman"/>
+          <w:sz w:val="28"/>
+          <w:szCs w:val="28"/>
+          <w:lang w:val="en-US" w:eastAsia="ru-RU"/>
+        </w:rPr>
+        <w:t>.</w:t>
       </w:r>
     </w:p>
     <w:p>
@@ -20772,9 +21627,11 @@
           <w:color w:val="000000"/>
           <w:sz w:val="19"/>
           <w:szCs w:val="19"/>
+          <w:lang w:val="en-US"/>
         </w:rPr>
         <w:t xml:space="preserve">        </w:t>
       </w:r>
+      <w:proofErr w:type="gramStart"/>
       <w:r>
         <w:rPr>
           <w:rFonts w:ascii="Consolas" w:hAnsi="Consolas" w:cs="Consolas"/>
@@ -20785,6 +21642,7 @@
         </w:rPr>
         <w:t>private</w:t>
       </w:r>
+      <w:proofErr w:type="gramEnd"/>
       <w:r>
         <w:rPr>
           <w:rFonts w:ascii="Consolas" w:hAnsi="Consolas" w:cs="Consolas"/>
@@ -20824,18 +21682,7 @@
           <w:szCs w:val="19"/>
           <w:lang w:val="en-US"/>
         </w:rPr>
-        <w:t>BRNG_</w:t>
-      </w:r>
-      <w:proofErr w:type="gramStart"/>
-      <w:r>
-        <w:rPr>
-          <w:rFonts w:ascii="Consolas" w:hAnsi="Consolas" w:cs="Consolas"/>
-          <w:color w:val="000000"/>
-          <w:sz w:val="19"/>
-          <w:szCs w:val="19"/>
-          <w:lang w:val="en-US"/>
-        </w:rPr>
-        <w:t>KeyPress</w:t>
+        <w:t>BRNG_KeyPress</w:t>
       </w:r>
       <w:proofErr w:type="spellEnd"/>
       <w:r>
@@ -20848,7 +21695,6 @@
         </w:rPr>
         <w:t>(</w:t>
       </w:r>
-      <w:proofErr w:type="gramEnd"/>
       <w:r>
         <w:rPr>
           <w:rFonts w:ascii="Consolas" w:hAnsi="Consolas" w:cs="Consolas"/>
@@ -20953,6 +21799,7 @@
         </w:rPr>
         <w:t xml:space="preserve">            </w:t>
       </w:r>
+      <w:proofErr w:type="gramStart"/>
       <w:r>
         <w:rPr>
           <w:rFonts w:ascii="Consolas" w:hAnsi="Consolas" w:cs="Consolas"/>
@@ -20963,6 +21810,7 @@
         </w:rPr>
         <w:t>if</w:t>
       </w:r>
+      <w:proofErr w:type="gramEnd"/>
       <w:r>
         <w:rPr>
           <w:rFonts w:ascii="Consolas" w:hAnsi="Consolas" w:cs="Consolas"/>
@@ -20996,7 +21844,6 @@
         <w:t xml:space="preserve"> == </w:t>
       </w:r>
       <w:proofErr w:type="spellStart"/>
-      <w:proofErr w:type="gramStart"/>
       <w:r>
         <w:rPr>
           <w:rFonts w:ascii="Consolas" w:hAnsi="Consolas" w:cs="Consolas"/>
@@ -21008,7 +21855,6 @@
         <w:t>e.KeyChar.ToString</w:t>
       </w:r>
       <w:proofErr w:type="spellEnd"/>
-      <w:proofErr w:type="gramEnd"/>
       <w:r>
         <w:rPr>
           <w:rFonts w:ascii="Consolas" w:hAnsi="Consolas" w:cs="Consolas"/>
@@ -21173,6 +22019,7 @@
         </w:rPr>
         <w:t xml:space="preserve"> = (</w:t>
       </w:r>
+      <w:proofErr w:type="gramStart"/>
       <w:r>
         <w:rPr>
           <w:rFonts w:ascii="Consolas" w:hAnsi="Consolas" w:cs="Consolas"/>
@@ -21194,6 +22041,7 @@
         <w:t>.ToInt32(</w:t>
       </w:r>
       <w:proofErr w:type="spellStart"/>
+      <w:proofErr w:type="gramEnd"/>
       <w:r>
         <w:rPr>
           <w:rFonts w:ascii="Consolas" w:hAnsi="Consolas" w:cs="Consolas"/>
@@ -21213,18 +22061,7 @@
           <w:szCs w:val="19"/>
           <w:lang w:val="en-US"/>
         </w:rPr>
-        <w:t>) - 1</w:t>
-      </w:r>
-      <w:proofErr w:type="gramStart"/>
-      <w:r>
-        <w:rPr>
-          <w:rFonts w:ascii="Consolas" w:hAnsi="Consolas" w:cs="Consolas"/>
-          <w:color w:val="000000"/>
-          <w:sz w:val="19"/>
-          <w:szCs w:val="19"/>
-          <w:lang w:val="en-US"/>
-        </w:rPr>
-        <w:t>).</w:t>
+        <w:t>) - 1).</w:t>
       </w:r>
       <w:proofErr w:type="spellStart"/>
       <w:r>
@@ -21238,7 +22075,6 @@
         <w:t>ToString</w:t>
       </w:r>
       <w:proofErr w:type="spellEnd"/>
-      <w:proofErr w:type="gramEnd"/>
       <w:r>
         <w:rPr>
           <w:rFonts w:ascii="Consolas" w:hAnsi="Consolas" w:cs="Consolas"/>
@@ -21288,6 +22124,16 @@
         <w:t>entropy.Stop</w:t>
       </w:r>
       <w:proofErr w:type="spellEnd"/>
+      <w:r>
+        <w:rPr>
+          <w:rFonts w:ascii="Consolas" w:hAnsi="Consolas" w:cs="Consolas"/>
+          <w:color w:val="000000"/>
+          <w:sz w:val="19"/>
+          <w:szCs w:val="19"/>
+          <w:lang w:val="en-US"/>
+        </w:rPr>
+        <w:t>(</w:t>
+      </w:r>
       <w:proofErr w:type="gramEnd"/>
       <w:r>
         <w:rPr>
@@ -21297,7 +22143,7 @@
           <w:szCs w:val="19"/>
           <w:lang w:val="en-US"/>
         </w:rPr>
-        <w:t>();</w:t>
+        <w:t>);</w:t>
       </w:r>
     </w:p>
     <w:p>
@@ -21334,7 +22180,7 @@
           <w:szCs w:val="19"/>
           <w:lang w:val="en-US"/>
         </w:rPr>
-        <w:t>previousForm.mainRichTextBox.AppendText</w:t>
+        <w:t>previousForm.mainRichTextBox.AppendText(</w:t>
       </w:r>
       <w:proofErr w:type="gramEnd"/>
       <w:r>
@@ -21345,7 +22191,7 @@
           <w:szCs w:val="19"/>
           <w:lang w:val="en-US"/>
         </w:rPr>
-        <w:t xml:space="preserve">(entropy.ElapsedMilliseconds.ToString() + </w:t>
+        <w:t xml:space="preserve">entropy.ElapsedMilliseconds.ToString() + </w:t>
       </w:r>
       <w:r>
         <w:rPr>
@@ -21416,6 +22262,7 @@
         <w:t xml:space="preserve"> = </w:t>
       </w:r>
       <w:proofErr w:type="spellStart"/>
+      <w:proofErr w:type="gramStart"/>
       <w:r>
         <w:rPr>
           <w:rFonts w:ascii="Consolas" w:hAnsi="Consolas" w:cs="Consolas"/>
@@ -21437,7 +22284,7 @@
         </w:rPr>
         <w:t>(</w:t>
       </w:r>
-      <w:proofErr w:type="gramStart"/>
+      <w:proofErr w:type="gramEnd"/>
       <w:r>
         <w:rPr>
           <w:rFonts w:ascii="Consolas" w:hAnsi="Consolas" w:cs="Consolas"/>
@@ -21460,7 +22307,6 @@
         <w:t>ToString</w:t>
       </w:r>
       <w:proofErr w:type="spellEnd"/>
-      <w:proofErr w:type="gramEnd"/>
       <w:r>
         <w:rPr>
           <w:rFonts w:ascii="Consolas" w:hAnsi="Consolas" w:cs="Consolas"/>
@@ -21510,6 +22356,16 @@
         <w:t>entropy.Reset</w:t>
       </w:r>
       <w:proofErr w:type="spellEnd"/>
+      <w:r>
+        <w:rPr>
+          <w:rFonts w:ascii="Consolas" w:hAnsi="Consolas" w:cs="Consolas"/>
+          <w:color w:val="000000"/>
+          <w:sz w:val="19"/>
+          <w:szCs w:val="19"/>
+          <w:lang w:val="en-US"/>
+        </w:rPr>
+        <w:t>(</w:t>
+      </w:r>
       <w:proofErr w:type="gramEnd"/>
       <w:r>
         <w:rPr>
@@ -21519,7 +22375,7 @@
           <w:szCs w:val="19"/>
           <w:lang w:val="en-US"/>
         </w:rPr>
-        <w:t>();</w:t>
+        <w:t>);</w:t>
       </w:r>
     </w:p>
     <w:p>
@@ -21560,6 +22416,16 @@
         <w:t>entropy.Start</w:t>
       </w:r>
       <w:proofErr w:type="spellEnd"/>
+      <w:r>
+        <w:rPr>
+          <w:rFonts w:ascii="Consolas" w:hAnsi="Consolas" w:cs="Consolas"/>
+          <w:color w:val="000000"/>
+          <w:sz w:val="19"/>
+          <w:szCs w:val="19"/>
+          <w:lang w:val="en-US"/>
+        </w:rPr>
+        <w:t>(</w:t>
+      </w:r>
       <w:proofErr w:type="gramEnd"/>
       <w:r>
         <w:rPr>
@@ -21569,7 +22435,7 @@
           <w:szCs w:val="19"/>
           <w:lang w:val="en-US"/>
         </w:rPr>
-        <w:t>();</w:t>
+        <w:t>);</w:t>
       </w:r>
     </w:p>
     <w:p>
@@ -21620,6 +22486,7 @@
         <w:t xml:space="preserve"> = </w:t>
       </w:r>
       <w:proofErr w:type="spellStart"/>
+      <w:proofErr w:type="gramStart"/>
       <w:r>
         <w:rPr>
           <w:rFonts w:ascii="Consolas" w:hAnsi="Consolas" w:cs="Consolas"/>
@@ -21642,7 +22509,7 @@
         <w:t>(</w:t>
       </w:r>
       <w:proofErr w:type="spellStart"/>
-      <w:proofErr w:type="gramStart"/>
+      <w:proofErr w:type="gramEnd"/>
       <w:r>
         <w:rPr>
           <w:rFonts w:ascii="Consolas" w:hAnsi="Consolas" w:cs="Consolas"/>
@@ -21664,7 +22531,6 @@
         <w:t>.Size.Height</w:t>
       </w:r>
       <w:proofErr w:type="spellEnd"/>
-      <w:proofErr w:type="gramEnd"/>
       <w:r>
         <w:rPr>
           <w:rFonts w:ascii="Consolas" w:hAnsi="Consolas" w:cs="Consolas"/>
@@ -22196,6 +23062,16 @@
         <w:t>previousForm.mainRichTextBox.Clear</w:t>
       </w:r>
       <w:proofErr w:type="spellEnd"/>
+      <w:r>
+        <w:rPr>
+          <w:rFonts w:ascii="Consolas" w:hAnsi="Consolas" w:cs="Consolas"/>
+          <w:color w:val="000000"/>
+          <w:sz w:val="19"/>
+          <w:szCs w:val="19"/>
+          <w:lang w:val="en-US"/>
+        </w:rPr>
+        <w:t>(</w:t>
+      </w:r>
       <w:proofErr w:type="gramEnd"/>
       <w:r>
         <w:rPr>
@@ -22205,7 +23081,7 @@
           <w:szCs w:val="19"/>
           <w:lang w:val="en-US"/>
         </w:rPr>
-        <w:t>();</w:t>
+        <w:t>);</w:t>
       </w:r>
     </w:p>
     <w:p>
@@ -22372,6 +23248,16 @@
         <w:t>.Close</w:t>
       </w:r>
       <w:proofErr w:type="spellEnd"/>
+      <w:r>
+        <w:rPr>
+          <w:rFonts w:ascii="Consolas" w:hAnsi="Consolas" w:cs="Consolas"/>
+          <w:color w:val="000000"/>
+          <w:sz w:val="19"/>
+          <w:szCs w:val="19"/>
+          <w:lang w:val="en-US"/>
+        </w:rPr>
+        <w:t>(</w:t>
+      </w:r>
       <w:proofErr w:type="gramEnd"/>
       <w:r>
         <w:rPr>
@@ -22381,7 +23267,7 @@
           <w:szCs w:val="19"/>
           <w:lang w:val="en-US"/>
         </w:rPr>
-        <w:t>();</w:t>
+        <w:t>);</w:t>
       </w:r>
     </w:p>
     <w:p>
@@ -22583,6 +23469,7 @@
         </w:rPr>
         <w:t xml:space="preserve"> = (</w:t>
       </w:r>
+      <w:proofErr w:type="gramStart"/>
       <w:r>
         <w:rPr>
           <w:rFonts w:ascii="Consolas" w:hAnsi="Consolas" w:cs="Consolas"/>
@@ -22604,6 +23491,7 @@
         <w:t>.ToInt32(</w:t>
       </w:r>
       <w:proofErr w:type="spellStart"/>
+      <w:proofErr w:type="gramEnd"/>
       <w:r>
         <w:rPr>
           <w:rFonts w:ascii="Consolas" w:hAnsi="Consolas" w:cs="Consolas"/>
@@ -22623,18 +23511,7 @@
           <w:szCs w:val="19"/>
           <w:lang w:val="en-US"/>
         </w:rPr>
-        <w:t>)</w:t>
-      </w:r>
-      <w:proofErr w:type="gramStart"/>
-      <w:r>
-        <w:rPr>
-          <w:rFonts w:ascii="Consolas" w:hAnsi="Consolas" w:cs="Consolas"/>
-          <w:color w:val="000000"/>
-          <w:sz w:val="19"/>
-          <w:szCs w:val="19"/>
-          <w:lang w:val="en-US"/>
-        </w:rPr>
-        <w:t>).</w:t>
+        <w:t>)).</w:t>
       </w:r>
       <w:proofErr w:type="spellStart"/>
       <w:r>
@@ -22648,7 +23525,6 @@
         <w:t>ToString</w:t>
       </w:r>
       <w:proofErr w:type="spellEnd"/>
-      <w:proofErr w:type="gramEnd"/>
       <w:r>
         <w:rPr>
           <w:rFonts w:ascii="Consolas" w:hAnsi="Consolas" w:cs="Consolas"/>
@@ -22886,6 +23762,16 @@
         <w:t>.Close</w:t>
       </w:r>
       <w:proofErr w:type="spellEnd"/>
+      <w:r>
+        <w:rPr>
+          <w:rFonts w:ascii="Consolas" w:hAnsi="Consolas" w:cs="Consolas"/>
+          <w:color w:val="000000"/>
+          <w:sz w:val="19"/>
+          <w:szCs w:val="19"/>
+          <w:lang w:val="en-US"/>
+        </w:rPr>
+        <w:t>(</w:t>
+      </w:r>
       <w:proofErr w:type="gramEnd"/>
       <w:r>
         <w:rPr>
@@ -22895,7 +23781,7 @@
           <w:szCs w:val="19"/>
           <w:lang w:val="en-US"/>
         </w:rPr>
-        <w:t>();</w:t>
+        <w:t>);</w:t>
       </w:r>
     </w:p>
     <w:p>
@@ -23196,6 +24082,7 @@
         </w:rPr>
         <w:t xml:space="preserve">        </w:t>
       </w:r>
+      <w:proofErr w:type="gramStart"/>
       <w:r>
         <w:rPr>
           <w:rFonts w:ascii="Consolas" w:hAnsi="Consolas" w:cs="Consolas"/>
@@ -23206,6 +24093,7 @@
         </w:rPr>
         <w:t>private</w:t>
       </w:r>
+      <w:proofErr w:type="gramEnd"/>
       <w:r>
         <w:rPr>
           <w:rFonts w:ascii="Consolas" w:hAnsi="Consolas" w:cs="Consolas"/>
@@ -23245,18 +24133,7 @@
           <w:szCs w:val="19"/>
           <w:lang w:val="en-US"/>
         </w:rPr>
-        <w:t>BRNGKeyForm_</w:t>
-      </w:r>
-      <w:proofErr w:type="gramStart"/>
-      <w:r>
-        <w:rPr>
-          <w:rFonts w:ascii="Consolas" w:hAnsi="Consolas" w:cs="Consolas"/>
-          <w:color w:val="000000"/>
-          <w:sz w:val="19"/>
-          <w:szCs w:val="19"/>
-          <w:lang w:val="en-US"/>
-        </w:rPr>
-        <w:t>Load</w:t>
+        <w:t>BRNGKeyForm_Load</w:t>
       </w:r>
       <w:proofErr w:type="spellEnd"/>
       <w:r>
@@ -23269,7 +24146,6 @@
         </w:rPr>
         <w:t>(</w:t>
       </w:r>
-      <w:proofErr w:type="gramEnd"/>
       <w:r>
         <w:rPr>
           <w:rFonts w:ascii="Consolas" w:hAnsi="Consolas" w:cs="Consolas"/>
@@ -23375,6 +24251,7 @@
         <w:t xml:space="preserve">            </w:t>
       </w:r>
       <w:proofErr w:type="spellStart"/>
+      <w:proofErr w:type="gramStart"/>
       <w:r>
         <w:rPr>
           <w:rFonts w:ascii="Consolas" w:hAnsi="Consolas" w:cs="Consolas"/>
@@ -23406,6 +24283,7 @@
         </w:rPr>
         <w:t>(</w:t>
       </w:r>
+      <w:proofErr w:type="gramEnd"/>
       <w:r>
         <w:rPr>
           <w:rFonts w:ascii="Consolas" w:hAnsi="Consolas" w:cs="Consolas"/>
@@ -23414,29 +24292,7 @@
           <w:szCs w:val="19"/>
           <w:lang w:val="en-US"/>
         </w:rPr>
-        <w:t xml:space="preserve">"Press letters showed on the screen to generate random </w:t>
-      </w:r>
-      <w:proofErr w:type="gramStart"/>
-      <w:r>
-        <w:rPr>
-          <w:rFonts w:ascii="Consolas" w:hAnsi="Consolas" w:cs="Consolas"/>
-          <w:color w:val="A31515"/>
-          <w:sz w:val="19"/>
-          <w:szCs w:val="19"/>
-          <w:lang w:val="en-US"/>
-        </w:rPr>
-        <w:t>numbers .</w:t>
-      </w:r>
-      <w:proofErr w:type="gramEnd"/>
-      <w:r>
-        <w:rPr>
-          <w:rFonts w:ascii="Consolas" w:hAnsi="Consolas" w:cs="Consolas"/>
-          <w:color w:val="A31515"/>
-          <w:sz w:val="19"/>
-          <w:szCs w:val="19"/>
-          <w:lang w:val="en-US"/>
-        </w:rPr>
-        <w:t>"</w:t>
+        <w:t>"Press letters showed on the screen to generate random numbers ."</w:t>
       </w:r>
       <w:r>
         <w:rPr>
@@ -23877,6 +24733,7 @@
           <w:lang w:val="en-US"/>
         </w:rPr>
       </w:pPr>
+      <w:proofErr w:type="gramStart"/>
       <w:r>
         <w:rPr>
           <w:rFonts w:ascii="Consolas" w:hAnsi="Consolas" w:cs="Consolas"/>
@@ -23897,6 +24754,7 @@
         </w:rPr>
         <w:t>ublic</w:t>
       </w:r>
+      <w:proofErr w:type="gramEnd"/>
       <w:r>
         <w:rPr>
           <w:rFonts w:ascii="Consolas" w:hAnsi="Consolas" w:cs="Consolas"/>
@@ -23948,7 +24806,6 @@
         <w:t xml:space="preserve"> </w:t>
       </w:r>
       <w:proofErr w:type="spellStart"/>
-      <w:proofErr w:type="gramStart"/>
       <w:r>
         <w:rPr>
           <w:rFonts w:ascii="Consolas" w:hAnsi="Consolas" w:cs="Consolas"/>
@@ -23968,18 +24825,7 @@
           <w:szCs w:val="19"/>
           <w:lang w:val="en-US"/>
         </w:rPr>
-        <w:t xml:space="preserve"> :</w:t>
-      </w:r>
-      <w:proofErr w:type="gramEnd"/>
-      <w:r>
-        <w:rPr>
-          <w:rFonts w:ascii="Consolas" w:hAnsi="Consolas" w:cs="Consolas"/>
-          <w:color w:val="000000"/>
-          <w:sz w:val="19"/>
-          <w:szCs w:val="19"/>
-          <w:lang w:val="en-US"/>
-        </w:rPr>
-        <w:t xml:space="preserve"> </w:t>
+        <w:t xml:space="preserve"> : </w:t>
       </w:r>
       <w:r>
         <w:rPr>
@@ -24289,6 +25135,7 @@
         </w:rPr>
         <w:t xml:space="preserve">        </w:t>
       </w:r>
+      <w:proofErr w:type="gramStart"/>
       <w:r>
         <w:rPr>
           <w:rFonts w:ascii="Consolas" w:hAnsi="Consolas" w:cs="Consolas"/>
@@ -24299,6 +25146,7 @@
         </w:rPr>
         <w:t>public</w:t>
       </w:r>
+      <w:proofErr w:type="gramEnd"/>
       <w:r>
         <w:rPr>
           <w:rFonts w:ascii="Consolas" w:hAnsi="Consolas" w:cs="Consolas"/>
@@ -24310,7 +25158,6 @@
         <w:t xml:space="preserve"> </w:t>
       </w:r>
       <w:proofErr w:type="spellStart"/>
-      <w:proofErr w:type="gramStart"/>
       <w:r>
         <w:rPr>
           <w:rFonts w:ascii="Consolas" w:hAnsi="Consolas" w:cs="Consolas"/>
@@ -24333,7 +25180,6 @@
         <w:t>(</w:t>
       </w:r>
       <w:proofErr w:type="spellStart"/>
-      <w:proofErr w:type="gramEnd"/>
       <w:r>
         <w:rPr>
           <w:rFonts w:ascii="Consolas" w:hAnsi="Consolas" w:cs="Consolas"/>
@@ -24560,6 +25406,7 @@
         <w:t xml:space="preserve">            </w:t>
       </w:r>
       <w:proofErr w:type="spellStart"/>
+      <w:proofErr w:type="gramStart"/>
       <w:r>
         <w:rPr>
           <w:rFonts w:ascii="Consolas" w:hAnsi="Consolas" w:cs="Consolas"/>
@@ -24571,6 +25418,7 @@
         <w:t>controler</w:t>
       </w:r>
       <w:proofErr w:type="spellEnd"/>
+      <w:proofErr w:type="gramEnd"/>
       <w:r>
         <w:rPr>
           <w:rFonts w:ascii="Consolas" w:hAnsi="Consolas" w:cs="Consolas"/>
@@ -24601,7 +25449,6 @@
         </w:rPr>
         <w:t xml:space="preserve"> </w:t>
       </w:r>
-      <w:proofErr w:type="gramStart"/>
       <w:r>
         <w:rPr>
           <w:rFonts w:ascii="Consolas" w:hAnsi="Consolas" w:cs="Consolas"/>
@@ -24620,18 +25467,7 @@
           <w:szCs w:val="19"/>
           <w:lang w:val="en-US"/>
         </w:rPr>
-        <w:t>(</w:t>
-      </w:r>
-      <w:proofErr w:type="gramEnd"/>
-      <w:r>
-        <w:rPr>
-          <w:rFonts w:ascii="Consolas" w:hAnsi="Consolas" w:cs="Consolas"/>
-          <w:color w:val="000000"/>
-          <w:sz w:val="19"/>
-          <w:szCs w:val="19"/>
-          <w:lang w:val="en-US"/>
-        </w:rPr>
-        <w:t>);</w:t>
+        <w:t>();</w:t>
       </w:r>
     </w:p>
     <w:p>
@@ -24692,6 +25528,16 @@
         <w:t>Start</w:t>
       </w:r>
       <w:proofErr w:type="spellEnd"/>
+      <w:r>
+        <w:rPr>
+          <w:rFonts w:ascii="Consolas" w:hAnsi="Consolas" w:cs="Consolas"/>
+          <w:color w:val="000000"/>
+          <w:sz w:val="19"/>
+          <w:szCs w:val="19"/>
+          <w:lang w:val="en-US"/>
+        </w:rPr>
+        <w:t>(</w:t>
+      </w:r>
       <w:proofErr w:type="gramEnd"/>
       <w:r>
         <w:rPr>
@@ -24701,7 +25547,7 @@
           <w:szCs w:val="19"/>
           <w:lang w:val="en-US"/>
         </w:rPr>
-        <w:t>();</w:t>
+        <w:t>);</w:t>
       </w:r>
     </w:p>
     <w:p>
@@ -24784,6 +25630,7 @@
         </w:rPr>
         <w:t xml:space="preserve">        </w:t>
       </w:r>
+      <w:proofErr w:type="gramStart"/>
       <w:r>
         <w:rPr>
           <w:rFonts w:ascii="Consolas" w:hAnsi="Consolas" w:cs="Consolas"/>
@@ -24794,6 +25641,7 @@
         </w:rPr>
         <w:t>private</w:t>
       </w:r>
+      <w:proofErr w:type="gramEnd"/>
       <w:r>
         <w:rPr>
           <w:rFonts w:ascii="Consolas" w:hAnsi="Consolas" w:cs="Consolas"/>
@@ -24833,18 +25681,7 @@
           <w:szCs w:val="19"/>
           <w:lang w:val="en-US"/>
         </w:rPr>
-        <w:t>mouseFormPictureBox_</w:t>
-      </w:r>
-      <w:proofErr w:type="gramStart"/>
-      <w:r>
-        <w:rPr>
-          <w:rFonts w:ascii="Consolas" w:hAnsi="Consolas" w:cs="Consolas"/>
-          <w:color w:val="000000"/>
-          <w:sz w:val="19"/>
-          <w:szCs w:val="19"/>
-          <w:lang w:val="en-US"/>
-        </w:rPr>
-        <w:t>MouseMove</w:t>
+        <w:t>mouseFormPictureBox_MouseMove</w:t>
       </w:r>
       <w:proofErr w:type="spellEnd"/>
       <w:r>
@@ -24857,7 +25694,6 @@
         </w:rPr>
         <w:t>(</w:t>
       </w:r>
-      <w:proofErr w:type="gramEnd"/>
       <w:r>
         <w:rPr>
           <w:rFonts w:ascii="Consolas" w:hAnsi="Consolas" w:cs="Consolas"/>
@@ -24963,6 +25799,7 @@
         <w:lastRenderedPageBreak/>
         <w:t xml:space="preserve">            </w:t>
       </w:r>
+      <w:proofErr w:type="gramStart"/>
       <w:r>
         <w:rPr>
           <w:rFonts w:ascii="Consolas" w:hAnsi="Consolas" w:cs="Consolas"/>
@@ -24973,6 +25810,7 @@
         </w:rPr>
         <w:t>if</w:t>
       </w:r>
+      <w:proofErr w:type="gramEnd"/>
       <w:r>
         <w:rPr>
           <w:rFonts w:ascii="Consolas" w:hAnsi="Consolas" w:cs="Consolas"/>
@@ -24984,7 +25822,6 @@
         <w:t xml:space="preserve"> (</w:t>
       </w:r>
       <w:proofErr w:type="spellStart"/>
-      <w:proofErr w:type="gramStart"/>
       <w:r>
         <w:rPr>
           <w:rFonts w:ascii="Consolas" w:hAnsi="Consolas" w:cs="Consolas"/>
@@ -24996,7 +25833,6 @@
         <w:t>controler.Elapsed.TotalSeconds</w:t>
       </w:r>
       <w:proofErr w:type="spellEnd"/>
-      <w:proofErr w:type="gramEnd"/>
       <w:r>
         <w:rPr>
           <w:rFonts w:ascii="Consolas" w:hAnsi="Consolas" w:cs="Consolas"/>
@@ -25072,6 +25908,16 @@
         <w:t>controler.Reset</w:t>
       </w:r>
       <w:proofErr w:type="spellEnd"/>
+      <w:r>
+        <w:rPr>
+          <w:rFonts w:ascii="Consolas" w:hAnsi="Consolas" w:cs="Consolas"/>
+          <w:color w:val="000000"/>
+          <w:sz w:val="19"/>
+          <w:szCs w:val="19"/>
+          <w:lang w:val="en-US"/>
+        </w:rPr>
+        <w:t>(</w:t>
+      </w:r>
       <w:proofErr w:type="gramEnd"/>
       <w:r>
         <w:rPr>
@@ -25081,7 +25927,7 @@
           <w:szCs w:val="19"/>
           <w:lang w:val="en-US"/>
         </w:rPr>
-        <w:t>();</w:t>
+        <w:t>);</w:t>
       </w:r>
     </w:p>
     <w:p>
@@ -25188,84 +26034,30 @@
           <w:color w:val="000000"/>
           <w:sz w:val="19"/>
           <w:szCs w:val="19"/>
-          <w:lang w:val="en-US"/>
-        </w:rPr>
-      </w:pPr>
-      <w:r>
-        <w:rPr>
-          <w:rFonts w:ascii="Consolas" w:hAnsi="Consolas" w:cs="Consolas"/>
-          <w:color w:val="000000"/>
-          <w:sz w:val="19"/>
-          <w:szCs w:val="19"/>
           <w:lang w:val="es-ES"/>
         </w:rPr>
+      </w:pPr>
+      <w:r>
+        <w:rPr>
+          <w:rFonts w:ascii="Consolas" w:hAnsi="Consolas" w:cs="Consolas"/>
+          <w:color w:val="000000"/>
+          <w:sz w:val="19"/>
+          <w:szCs w:val="19"/>
+          <w:lang w:val="es-ES"/>
+        </w:rPr>
         <w:t xml:space="preserve">                </w:t>
-      </w:r>
-      <w:proofErr w:type="spellStart"/>
-      <w:r>
-        <w:rPr>
-          <w:rFonts w:ascii="Consolas" w:hAnsi="Consolas" w:cs="Consolas"/>
-          <w:color w:val="0000FF"/>
-          <w:sz w:val="19"/>
-          <w:szCs w:val="19"/>
-          <w:lang w:val="en-US"/>
-        </w:rPr>
-        <w:t>int</w:t>
-      </w:r>
-      <w:proofErr w:type="spellEnd"/>
-      <w:r>
-        <w:rPr>
-          <w:rFonts w:ascii="Consolas" w:hAnsi="Consolas" w:cs="Consolas"/>
-          <w:color w:val="000000"/>
-          <w:sz w:val="19"/>
-          <w:szCs w:val="19"/>
-          <w:lang w:val="en-US"/>
-        </w:rPr>
-        <w:t xml:space="preserve"> </w:t>
-      </w:r>
-      <w:proofErr w:type="spellStart"/>
-      <w:r>
-        <w:rPr>
-          <w:rFonts w:ascii="Consolas" w:hAnsi="Consolas" w:cs="Consolas"/>
-          <w:color w:val="000000"/>
-          <w:sz w:val="19"/>
-          <w:szCs w:val="19"/>
-          <w:lang w:val="en-US"/>
-        </w:rPr>
-        <w:t>cursorY</w:t>
-      </w:r>
-      <w:proofErr w:type="spellEnd"/>
-      <w:r>
-        <w:rPr>
-          <w:rFonts w:ascii="Consolas" w:hAnsi="Consolas" w:cs="Consolas"/>
-          <w:color w:val="000000"/>
-          <w:sz w:val="19"/>
-          <w:szCs w:val="19"/>
-          <w:lang w:val="en-US"/>
-        </w:rPr>
-        <w:t xml:space="preserve"> = </w:t>
       </w:r>
       <w:proofErr w:type="spellStart"/>
       <w:proofErr w:type="gramStart"/>
       <w:r>
         <w:rPr>
           <w:rFonts w:ascii="Consolas" w:hAnsi="Consolas" w:cs="Consolas"/>
-          <w:color w:val="2B91AF"/>
-          <w:sz w:val="19"/>
-          <w:szCs w:val="19"/>
-          <w:lang w:val="en-US"/>
-        </w:rPr>
-        <w:t>Cursor</w:t>
-      </w:r>
-      <w:r>
-        <w:rPr>
-          <w:rFonts w:ascii="Consolas" w:hAnsi="Consolas" w:cs="Consolas"/>
-          <w:color w:val="000000"/>
-          <w:sz w:val="19"/>
-          <w:szCs w:val="19"/>
-          <w:lang w:val="en-US"/>
-        </w:rPr>
-        <w:t>.Position.Y</w:t>
+          <w:color w:val="0000FF"/>
+          <w:sz w:val="19"/>
+          <w:szCs w:val="19"/>
+          <w:lang w:val="es-ES"/>
+        </w:rPr>
+        <w:t>int</w:t>
       </w:r>
       <w:proofErr w:type="spellEnd"/>
       <w:proofErr w:type="gramEnd"/>
@@ -25275,7 +26067,61 @@
           <w:color w:val="000000"/>
           <w:sz w:val="19"/>
           <w:szCs w:val="19"/>
-          <w:lang w:val="en-US"/>
+          <w:lang w:val="es-ES"/>
+        </w:rPr>
+        <w:t xml:space="preserve"> </w:t>
+      </w:r>
+      <w:proofErr w:type="spellStart"/>
+      <w:r>
+        <w:rPr>
+          <w:rFonts w:ascii="Consolas" w:hAnsi="Consolas" w:cs="Consolas"/>
+          <w:color w:val="000000"/>
+          <w:sz w:val="19"/>
+          <w:szCs w:val="19"/>
+          <w:lang w:val="es-ES"/>
+        </w:rPr>
+        <w:t>cursorY</w:t>
+      </w:r>
+      <w:proofErr w:type="spellEnd"/>
+      <w:r>
+        <w:rPr>
+          <w:rFonts w:ascii="Consolas" w:hAnsi="Consolas" w:cs="Consolas"/>
+          <w:color w:val="000000"/>
+          <w:sz w:val="19"/>
+          <w:szCs w:val="19"/>
+          <w:lang w:val="es-ES"/>
+        </w:rPr>
+        <w:t xml:space="preserve"> = </w:t>
+      </w:r>
+      <w:proofErr w:type="spellStart"/>
+      <w:r>
+        <w:rPr>
+          <w:rFonts w:ascii="Consolas" w:hAnsi="Consolas" w:cs="Consolas"/>
+          <w:color w:val="2B91AF"/>
+          <w:sz w:val="19"/>
+          <w:szCs w:val="19"/>
+          <w:lang w:val="es-ES"/>
+        </w:rPr>
+        <w:t>Cursor</w:t>
+      </w:r>
+      <w:r>
+        <w:rPr>
+          <w:rFonts w:ascii="Consolas" w:hAnsi="Consolas" w:cs="Consolas"/>
+          <w:color w:val="000000"/>
+          <w:sz w:val="19"/>
+          <w:szCs w:val="19"/>
+          <w:lang w:val="es-ES"/>
+        </w:rPr>
+        <w:t>.Position.Y</w:t>
+      </w:r>
+      <w:proofErr w:type="spellEnd"/>
+      <w:r>
+        <w:rPr>
+          <w:rFonts w:ascii="Consolas" w:hAnsi="Consolas" w:cs="Consolas"/>
+          <w:color w:val="000000"/>
+          <w:sz w:val="19"/>
+          <w:szCs w:val="19"/>
+          <w:lang w:val="es-ES"/>
         </w:rPr>
         <w:t>;</w:t>
       </w:r>
@@ -25292,16 +26138,16 @@
           <w:color w:val="000000"/>
           <w:sz w:val="19"/>
           <w:szCs w:val="19"/>
-          <w:lang w:val="en-US"/>
-        </w:rPr>
-      </w:pPr>
-      <w:r>
-        <w:rPr>
-          <w:rFonts w:ascii="Consolas" w:hAnsi="Consolas" w:cs="Consolas"/>
-          <w:color w:val="000000"/>
-          <w:sz w:val="19"/>
-          <w:szCs w:val="19"/>
-          <w:lang w:val="en-US"/>
+          <w:lang w:val="es-ES"/>
+        </w:rPr>
+      </w:pPr>
+      <w:r>
+        <w:rPr>
+          <w:rFonts w:ascii="Consolas" w:hAnsi="Consolas" w:cs="Consolas"/>
+          <w:color w:val="000000"/>
+          <w:sz w:val="19"/>
+          <w:szCs w:val="19"/>
+          <w:lang w:val="es-ES"/>
         </w:rPr>
         <w:t xml:space="preserve">                </w:t>
       </w:r>
@@ -25313,11 +26159,21 @@
           <w:color w:val="000000"/>
           <w:sz w:val="19"/>
           <w:szCs w:val="19"/>
-          <w:lang w:val="en-US"/>
+          <w:lang w:val="es-ES"/>
         </w:rPr>
         <w:t>previusForm.mainRichTextBox.AppendText</w:t>
       </w:r>
       <w:proofErr w:type="spellEnd"/>
+      <w:r>
+        <w:rPr>
+          <w:rFonts w:ascii="Consolas" w:hAnsi="Consolas" w:cs="Consolas"/>
+          <w:color w:val="000000"/>
+          <w:sz w:val="19"/>
+          <w:szCs w:val="19"/>
+          <w:lang w:val="es-ES"/>
+        </w:rPr>
+        <w:t>(</w:t>
+      </w:r>
       <w:proofErr w:type="gramEnd"/>
       <w:r>
         <w:rPr>
@@ -25325,9 +26181,9 @@
           <w:color w:val="000000"/>
           <w:sz w:val="19"/>
           <w:szCs w:val="19"/>
-          <w:lang w:val="en-US"/>
-        </w:rPr>
-        <w:t>((</w:t>
+          <w:lang w:val="es-ES"/>
+        </w:rPr>
+        <w:t>(</w:t>
       </w:r>
       <w:proofErr w:type="spellStart"/>
       <w:r>
@@ -25336,7 +26192,7 @@
           <w:color w:val="000000"/>
           <w:sz w:val="19"/>
           <w:szCs w:val="19"/>
-          <w:lang w:val="en-US"/>
+          <w:lang w:val="es-ES"/>
         </w:rPr>
         <w:t>cursorX</w:t>
       </w:r>
@@ -25347,7 +26203,7 @@
           <w:color w:val="000000"/>
           <w:sz w:val="19"/>
           <w:szCs w:val="19"/>
-          <w:lang w:val="en-US"/>
+          <w:lang w:val="es-ES"/>
         </w:rPr>
         <w:t xml:space="preserve"> * </w:t>
       </w:r>
@@ -25358,7 +26214,7 @@
           <w:color w:val="000000"/>
           <w:sz w:val="19"/>
           <w:szCs w:val="19"/>
-          <w:lang w:val="en-US"/>
+          <w:lang w:val="es-ES"/>
         </w:rPr>
         <w:t>cursorY</w:t>
       </w:r>
@@ -25369,7 +26225,7 @@
           <w:color w:val="000000"/>
           <w:sz w:val="19"/>
           <w:szCs w:val="19"/>
-          <w:lang w:val="en-US"/>
+          <w:lang w:val="es-ES"/>
         </w:rPr>
         <w:t>).</w:t>
       </w:r>
@@ -25380,7 +26236,7 @@
           <w:color w:val="000000"/>
           <w:sz w:val="19"/>
           <w:szCs w:val="19"/>
-          <w:lang w:val="en-US"/>
+          <w:lang w:val="es-ES"/>
         </w:rPr>
         <w:t>ToString</w:t>
       </w:r>
@@ -25391,7 +26247,7 @@
           <w:color w:val="000000"/>
           <w:sz w:val="19"/>
           <w:szCs w:val="19"/>
-          <w:lang w:val="en-US"/>
+          <w:lang w:val="es-ES"/>
         </w:rPr>
         <w:t xml:space="preserve">() + </w:t>
       </w:r>
@@ -25401,7 +26257,7 @@
           <w:color w:val="A31515"/>
           <w:sz w:val="19"/>
           <w:szCs w:val="19"/>
-          <w:lang w:val="en-US"/>
+          <w:lang w:val="es-ES"/>
         </w:rPr>
         <w:t>"  "</w:t>
       </w:r>
@@ -25411,7 +26267,7 @@
           <w:color w:val="000000"/>
           <w:sz w:val="19"/>
           <w:szCs w:val="19"/>
-          <w:lang w:val="en-US"/>
+          <w:lang w:val="es-ES"/>
         </w:rPr>
         <w:t>);</w:t>
       </w:r>
@@ -25437,7 +26293,7 @@
           <w:color w:val="000000"/>
           <w:sz w:val="19"/>
           <w:szCs w:val="19"/>
-          <w:lang w:val="en-US"/>
+          <w:lang w:val="es-ES"/>
         </w:rPr>
         <w:t xml:space="preserve">                </w:t>
       </w:r>
@@ -25454,6 +26310,16 @@
         <w:t>controler.Start</w:t>
       </w:r>
       <w:proofErr w:type="spellEnd"/>
+      <w:r>
+        <w:rPr>
+          <w:rFonts w:ascii="Consolas" w:hAnsi="Consolas" w:cs="Consolas"/>
+          <w:color w:val="000000"/>
+          <w:sz w:val="19"/>
+          <w:szCs w:val="19"/>
+          <w:lang w:val="en-US"/>
+        </w:rPr>
+        <w:t>(</w:t>
+      </w:r>
       <w:proofErr w:type="gramEnd"/>
       <w:r>
         <w:rPr>
@@ -25463,7 +26329,7 @@
           <w:szCs w:val="19"/>
           <w:lang w:val="en-US"/>
         </w:rPr>
-        <w:t>();</w:t>
+        <w:t>);</w:t>
       </w:r>
     </w:p>
     <w:p>
@@ -25660,6 +26526,16 @@
         <w:t>.Close</w:t>
       </w:r>
       <w:proofErr w:type="spellEnd"/>
+      <w:r>
+        <w:rPr>
+          <w:rFonts w:ascii="Consolas" w:hAnsi="Consolas" w:cs="Consolas"/>
+          <w:color w:val="000000"/>
+          <w:sz w:val="19"/>
+          <w:szCs w:val="19"/>
+          <w:lang w:val="en-US"/>
+        </w:rPr>
+        <w:t>(</w:t>
+      </w:r>
       <w:proofErr w:type="gramEnd"/>
       <w:r>
         <w:rPr>
@@ -25669,7 +26545,7 @@
           <w:szCs w:val="19"/>
           <w:lang w:val="en-US"/>
         </w:rPr>
-        <w:t>();</w:t>
+        <w:t>);</w:t>
       </w:r>
     </w:p>
     <w:p>
@@ -25980,6 +26856,7 @@
         </w:rPr>
         <w:t xml:space="preserve">        </w:t>
       </w:r>
+      <w:proofErr w:type="gramStart"/>
       <w:r>
         <w:rPr>
           <w:rFonts w:ascii="Consolas" w:hAnsi="Consolas" w:cs="Consolas"/>
@@ -25990,6 +26867,7 @@
         </w:rPr>
         <w:t>private</w:t>
       </w:r>
+      <w:proofErr w:type="gramEnd"/>
       <w:r>
         <w:rPr>
           <w:rFonts w:ascii="Consolas" w:hAnsi="Consolas" w:cs="Consolas"/>
@@ -26041,7 +26919,6 @@
         </w:rPr>
         <w:t>_</w:t>
       </w:r>
-      <w:proofErr w:type="gramStart"/>
       <w:r>
         <w:rPr>
           <w:rFonts w:ascii="Consolas" w:hAnsi="Consolas" w:cs="Consolas"/>
@@ -26063,7 +26940,6 @@
         </w:rPr>
         <w:t>(</w:t>
       </w:r>
-      <w:proofErr w:type="gramEnd"/>
       <w:r>
         <w:rPr>
           <w:rFonts w:ascii="Consolas" w:hAnsi="Consolas" w:cs="Consolas"/>
@@ -26159,6 +27035,7 @@
         <w:t xml:space="preserve">            </w:t>
       </w:r>
       <w:proofErr w:type="spellStart"/>
+      <w:proofErr w:type="gramStart"/>
       <w:r>
         <w:rPr>
           <w:rFonts w:ascii="Consolas" w:hAnsi="Consolas" w:cs="Consolas"/>
@@ -26190,6 +27067,7 @@
         </w:rPr>
         <w:t>(</w:t>
       </w:r>
+      <w:proofErr w:type="gramEnd"/>
       <w:r>
         <w:rPr>
           <w:rFonts w:ascii="Consolas" w:hAnsi="Consolas" w:cs="Consolas"/>
@@ -26198,39 +27076,17 @@
           <w:szCs w:val="19"/>
           <w:lang w:val="en-US"/>
         </w:rPr>
-        <w:t>"Shift the mouse to generate random numbers.</w:t>
-      </w:r>
-      <w:proofErr w:type="gramStart"/>
-      <w:r>
-        <w:rPr>
-          <w:rFonts w:ascii="Consolas" w:hAnsi="Consolas" w:cs="Consolas"/>
-          <w:color w:val="A31515"/>
-          <w:sz w:val="19"/>
-          <w:szCs w:val="19"/>
-          <w:lang w:val="en-US"/>
-        </w:rPr>
-        <w:t>"</w:t>
-      </w:r>
-      <w:r>
-        <w:rPr>
-          <w:rFonts w:ascii="Consolas" w:hAnsi="Consolas" w:cs="Consolas"/>
-          <w:color w:val="000000"/>
-          <w:sz w:val="19"/>
-          <w:szCs w:val="19"/>
-          <w:lang w:val="en-US"/>
-        </w:rPr>
-        <w:t xml:space="preserve"> ,</w:t>
-      </w:r>
-      <w:proofErr w:type="gramEnd"/>
-      <w:r>
-        <w:rPr>
-          <w:rFonts w:ascii="Consolas" w:hAnsi="Consolas" w:cs="Consolas"/>
-          <w:color w:val="000000"/>
-          <w:sz w:val="19"/>
-          <w:szCs w:val="19"/>
-          <w:lang w:val="en-US"/>
-        </w:rPr>
-        <w:t xml:space="preserve"> </w:t>
+        <w:t>"Shift the mouse to generate random numbers."</w:t>
+      </w:r>
+      <w:r>
+        <w:rPr>
+          <w:rFonts w:ascii="Consolas" w:hAnsi="Consolas" w:cs="Consolas"/>
+          <w:color w:val="000000"/>
+          <w:sz w:val="19"/>
+          <w:szCs w:val="19"/>
+          <w:lang w:val="en-US"/>
+        </w:rPr>
+        <w:t xml:space="preserve"> , </w:t>
       </w:r>
       <w:r>
         <w:rPr>
@@ -26949,7 +27805,7 @@
           <w:szCs w:val="28"/>
         </w:rPr>
       </w:pPr>
-      <w:hyperlink r:id="rId13" w:history="1">
+      <w:hyperlink r:id="rId21" w:history="1">
         <w:r>
           <w:rPr>
             <w:rFonts w:ascii="Times New Roman" w:hAnsi="Times New Roman" w:cs="Times New Roman"/>
@@ -27367,7 +28223,7 @@
           <w:lang w:eastAsia="ru-RU"/>
         </w:rPr>
         <w:drawing>
-          <wp:anchor distT="0" distB="0" distL="114300" distR="114300" simplePos="0" relativeHeight="251659264" behindDoc="1" locked="0" layoutInCell="1" allowOverlap="1">
+          <wp:anchor distT="0" distB="0" distL="114300" distR="114300" simplePos="0" relativeHeight="251658240" behindDoc="1" locked="0" layoutInCell="1" allowOverlap="1">
             <wp:simplePos x="0" y="0"/>
             <wp:positionH relativeFrom="page">
               <wp:align>center</wp:align>
@@ -27398,7 +28254,7 @@
                     <pic:cNvPicPr/>
                   </pic:nvPicPr>
                   <pic:blipFill>
-                    <a:blip r:embed="rId14" cstate="print">
+                    <a:blip r:embed="rId22" cstate="print">
                       <a:extLst>
                         <a:ext uri="{28A0092B-C50C-407E-A947-70E740481C1C}">
                           <a14:useLocalDpi xmlns:a14="http://schemas.microsoft.com/office/drawing/2010/main" val="0"/>
@@ -27489,7 +28345,7 @@
           <w:lang w:eastAsia="ru-RU"/>
         </w:rPr>
         <w:drawing>
-          <wp:anchor distT="0" distB="0" distL="114300" distR="114300" simplePos="0" relativeHeight="251658240" behindDoc="1" locked="0" layoutInCell="1" allowOverlap="1">
+          <wp:anchor distT="0" distB="0" distL="114300" distR="114300" simplePos="0" relativeHeight="251657216" behindDoc="1" locked="0" layoutInCell="1" allowOverlap="1">
             <wp:simplePos x="0" y="0"/>
             <wp:positionH relativeFrom="column">
               <wp:posOffset>212177</wp:posOffset>
@@ -27520,7 +28376,7 @@
                     <pic:cNvPicPr/>
                   </pic:nvPicPr>
                   <pic:blipFill>
-                    <a:blip r:embed="rId15" cstate="print">
+                    <a:blip r:embed="rId23" cstate="print">
                       <a:extLst>
                         <a:ext uri="{28A0092B-C50C-407E-A947-70E740481C1C}">
                           <a14:useLocalDpi xmlns:a14="http://schemas.microsoft.com/office/drawing/2010/main" val="0"/>
@@ -27598,7 +28454,7 @@
           <w:lang w:eastAsia="ru-RU"/>
         </w:rPr>
         <w:drawing>
-          <wp:anchor distT="0" distB="0" distL="114300" distR="114300" simplePos="0" relativeHeight="251660288" behindDoc="1" locked="0" layoutInCell="1" allowOverlap="1">
+          <wp:anchor distT="0" distB="0" distL="114300" distR="114300" simplePos="0" relativeHeight="251659264" behindDoc="1" locked="0" layoutInCell="1" allowOverlap="1">
             <wp:simplePos x="0" y="0"/>
             <wp:positionH relativeFrom="margin">
               <wp:align>right</wp:align>
@@ -27629,7 +28485,7 @@
                     <pic:cNvPicPr/>
                   </pic:nvPicPr>
                   <pic:blipFill>
-                    <a:blip r:embed="rId16" cstate="print">
+                    <a:blip r:embed="rId24" cstate="print">
                       <a:extLst>
                         <a:ext uri="{28A0092B-C50C-407E-A947-70E740481C1C}">
                           <a14:useLocalDpi xmlns:a14="http://schemas.microsoft.com/office/drawing/2010/main" val="0"/>
@@ -27707,7 +28563,7 @@
           <w:lang w:eastAsia="ru-RU"/>
         </w:rPr>
         <w:drawing>
-          <wp:anchor distT="0" distB="0" distL="114300" distR="114300" simplePos="0" relativeHeight="251661312" behindDoc="1" locked="0" layoutInCell="1" allowOverlap="1">
+          <wp:anchor distT="0" distB="0" distL="114300" distR="114300" simplePos="0" relativeHeight="251660288" behindDoc="1" locked="0" layoutInCell="1" allowOverlap="1">
             <wp:simplePos x="0" y="0"/>
             <wp:positionH relativeFrom="margin">
               <wp:align>right</wp:align>
@@ -27738,7 +28594,7 @@
                     <pic:cNvPicPr/>
                   </pic:nvPicPr>
                   <pic:blipFill>
-                    <a:blip r:embed="rId17" cstate="print">
+                    <a:blip r:embed="rId25" cstate="print">
                       <a:extLst>
                         <a:ext uri="{28A0092B-C50C-407E-A947-70E740481C1C}">
                           <a14:useLocalDpi xmlns:a14="http://schemas.microsoft.com/office/drawing/2010/main" val="0"/>
@@ -27766,7 +28622,7 @@
       </w:r>
     </w:p>
     <w:sectPr>
-      <w:footerReference w:type="default" r:id="rId18"/>
+      <w:footerReference w:type="default" r:id="rId26"/>
       <w:pgSz w:w="11906" w:h="16838"/>
       <w:pgMar w:top="1134" w:right="850" w:bottom="1134" w:left="1701" w:header="708" w:footer="708" w:gutter="0"/>
       <w:pgNumType w:start="2"/>
@@ -27779,7 +28635,7 @@
 </file>
 
 <file path=word/endnotes.xml><?xml version="1.0" encoding="utf-8"?>
-<w:endnotes xmlns:wpc="http://schemas.microsoft.com/office/word/2010/wordprocessingCanvas" xmlns:cx="http://schemas.microsoft.com/office/drawing/2014/chartex" xmlns:mc="http://schemas.openxmlformats.org/markup-compatibility/2006" xmlns:o="urn:schemas-microsoft-com:office:office" xmlns:r="http://schemas.openxmlformats.org/officeDocument/2006/relationships" xmlns:m="http://schemas.openxmlformats.org/officeDocument/2006/math" xmlns:v="urn:schemas-microsoft-com:vml" xmlns:wp14="http://schemas.microsoft.com/office/word/2010/wordprocessingDrawing" xmlns:wp="http://schemas.openxmlformats.org/drawingml/2006/wordprocessingDrawing" xmlns:w10="urn:schemas-microsoft-com:office:word" xmlns:w="http://schemas.openxmlformats.org/wordprocessingml/2006/main" xmlns:w14="http://schemas.microsoft.com/office/word/2010/wordml" xmlns:w15="http://schemas.microsoft.com/office/word/2012/wordml" xmlns:w16se="http://schemas.microsoft.com/office/word/2015/wordml/symex" xmlns:wpg="http://schemas.microsoft.com/office/word/2010/wordprocessingGroup" xmlns:wpi="http://schemas.microsoft.com/office/word/2010/wordprocessingInk" xmlns:wne="http://schemas.microsoft.com/office/word/2006/wordml" xmlns:wps="http://schemas.microsoft.com/office/word/2010/wordprocessingShape" mc:Ignorable="w14 w15 w16se wp14">
+<w:endnotes xmlns:wpc="http://schemas.microsoft.com/office/word/2010/wordprocessingCanvas" xmlns:mc="http://schemas.openxmlformats.org/markup-compatibility/2006" xmlns:o="urn:schemas-microsoft-com:office:office" xmlns:r="http://schemas.openxmlformats.org/officeDocument/2006/relationships" xmlns:m="http://schemas.openxmlformats.org/officeDocument/2006/math" xmlns:v="urn:schemas-microsoft-com:vml" xmlns:wp14="http://schemas.microsoft.com/office/word/2010/wordprocessingDrawing" xmlns:wp="http://schemas.openxmlformats.org/drawingml/2006/wordprocessingDrawing" xmlns:w10="urn:schemas-microsoft-com:office:word" xmlns:w="http://schemas.openxmlformats.org/wordprocessingml/2006/main" xmlns:w14="http://schemas.microsoft.com/office/word/2010/wordml" xmlns:w15="http://schemas.microsoft.com/office/word/2012/wordml" xmlns:wpg="http://schemas.microsoft.com/office/word/2010/wordprocessingGroup" xmlns:wpi="http://schemas.microsoft.com/office/word/2010/wordprocessingInk" xmlns:wne="http://schemas.microsoft.com/office/word/2006/wordml" xmlns:wps="http://schemas.microsoft.com/office/word/2010/wordprocessingShape" mc:Ignorable="w14 w15 wp14">
   <w:endnote w:type="separator" w:id="-1">
     <w:p>
       <w:pPr>
@@ -27804,7 +28660,7 @@
 </file>
 
 <file path=word/footer1.xml><?xml version="1.0" encoding="utf-8"?>
-<w:ftr xmlns:wpc="http://schemas.microsoft.com/office/word/2010/wordprocessingCanvas" xmlns:cx="http://schemas.microsoft.com/office/drawing/2014/chartex" xmlns:mc="http://schemas.openxmlformats.org/markup-compatibility/2006" xmlns:o="urn:schemas-microsoft-com:office:office" xmlns:r="http://schemas.openxmlformats.org/officeDocument/2006/relationships" xmlns:m="http://schemas.openxmlformats.org/officeDocument/2006/math" xmlns:v="urn:schemas-microsoft-com:vml" xmlns:wp14="http://schemas.microsoft.com/office/word/2010/wordprocessingDrawing" xmlns:wp="http://schemas.openxmlformats.org/drawingml/2006/wordprocessingDrawing" xmlns:w10="urn:schemas-microsoft-com:office:word" xmlns:w="http://schemas.openxmlformats.org/wordprocessingml/2006/main" xmlns:w14="http://schemas.microsoft.com/office/word/2010/wordml" xmlns:w15="http://schemas.microsoft.com/office/word/2012/wordml" xmlns:w16se="http://schemas.microsoft.com/office/word/2015/wordml/symex" xmlns:wpg="http://schemas.microsoft.com/office/word/2010/wordprocessingGroup" xmlns:wpi="http://schemas.microsoft.com/office/word/2010/wordprocessingInk" xmlns:wne="http://schemas.microsoft.com/office/word/2006/wordml" xmlns:wps="http://schemas.microsoft.com/office/word/2010/wordprocessingShape" mc:Ignorable="w14 w15 w16se wp14">
+<w:ftr xmlns:wpc="http://schemas.microsoft.com/office/word/2010/wordprocessingCanvas" xmlns:mc="http://schemas.openxmlformats.org/markup-compatibility/2006" xmlns:o="urn:schemas-microsoft-com:office:office" xmlns:r="http://schemas.openxmlformats.org/officeDocument/2006/relationships" xmlns:m="http://schemas.openxmlformats.org/officeDocument/2006/math" xmlns:v="urn:schemas-microsoft-com:vml" xmlns:wp14="http://schemas.microsoft.com/office/word/2010/wordprocessingDrawing" xmlns:wp="http://schemas.openxmlformats.org/drawingml/2006/wordprocessingDrawing" xmlns:w10="urn:schemas-microsoft-com:office:word" xmlns:w="http://schemas.openxmlformats.org/wordprocessingml/2006/main" xmlns:w14="http://schemas.microsoft.com/office/word/2010/wordml" xmlns:w15="http://schemas.microsoft.com/office/word/2012/wordml" xmlns:wpg="http://schemas.microsoft.com/office/word/2010/wordprocessingGroup" xmlns:wpi="http://schemas.microsoft.com/office/word/2010/wordprocessingInk" xmlns:wne="http://schemas.microsoft.com/office/word/2006/wordml" xmlns:wps="http://schemas.microsoft.com/office/word/2010/wordprocessingShape" mc:Ignorable="w14 w15 wp14">
   <w:sdt>
     <w:sdtPr>
       <w:id w:val="1281147212"/>
@@ -27813,7 +28669,6 @@
         <w:docPartUnique/>
       </w:docPartObj>
     </w:sdtPr>
-    <w:sdtEndPr/>
     <w:sdtContent>
       <w:p>
         <w:pPr>
@@ -27833,7 +28688,7 @@
           <w:rPr>
             <w:noProof/>
           </w:rPr>
-          <w:t>15</w:t>
+          <w:t>25</w:t>
         </w:r>
         <w:r>
           <w:rPr>
@@ -27853,7 +28708,7 @@
 </file>
 
 <file path=word/footnotes.xml><?xml version="1.0" encoding="utf-8"?>
-<w:footnotes xmlns:wpc="http://schemas.microsoft.com/office/word/2010/wordprocessingCanvas" xmlns:cx="http://schemas.microsoft.com/office/drawing/2014/chartex" xmlns:mc="http://schemas.openxmlformats.org/markup-compatibility/2006" xmlns:o="urn:schemas-microsoft-com:office:office" xmlns:r="http://schemas.openxmlformats.org/officeDocument/2006/relationships" xmlns:m="http://schemas.openxmlformats.org/officeDocument/2006/math" xmlns:v="urn:schemas-microsoft-com:vml" xmlns:wp14="http://schemas.microsoft.com/office/word/2010/wordprocessingDrawing" xmlns:wp="http://schemas.openxmlformats.org/drawingml/2006/wordprocessingDrawing" xmlns:w10="urn:schemas-microsoft-com:office:word" xmlns:w="http://schemas.openxmlformats.org/wordprocessingml/2006/main" xmlns:w14="http://schemas.microsoft.com/office/word/2010/wordml" xmlns:w15="http://schemas.microsoft.com/office/word/2012/wordml" xmlns:w16se="http://schemas.microsoft.com/office/word/2015/wordml/symex" xmlns:wpg="http://schemas.microsoft.com/office/word/2010/wordprocessingGroup" xmlns:wpi="http://schemas.microsoft.com/office/word/2010/wordprocessingInk" xmlns:wne="http://schemas.microsoft.com/office/word/2006/wordml" xmlns:wps="http://schemas.microsoft.com/office/word/2010/wordprocessingShape" mc:Ignorable="w14 w15 w16se wp14">
+<w:footnotes xmlns:wpc="http://schemas.microsoft.com/office/word/2010/wordprocessingCanvas" xmlns:mc="http://schemas.openxmlformats.org/markup-compatibility/2006" xmlns:o="urn:schemas-microsoft-com:office:office" xmlns:r="http://schemas.openxmlformats.org/officeDocument/2006/relationships" xmlns:m="http://schemas.openxmlformats.org/officeDocument/2006/math" xmlns:v="urn:schemas-microsoft-com:vml" xmlns:wp14="http://schemas.microsoft.com/office/word/2010/wordprocessingDrawing" xmlns:wp="http://schemas.openxmlformats.org/drawingml/2006/wordprocessingDrawing" xmlns:w10="urn:schemas-microsoft-com:office:word" xmlns:w="http://schemas.openxmlformats.org/wordprocessingml/2006/main" xmlns:w14="http://schemas.microsoft.com/office/word/2010/wordml" xmlns:w15="http://schemas.microsoft.com/office/word/2012/wordml" xmlns:wpg="http://schemas.microsoft.com/office/word/2010/wordprocessingGroup" xmlns:wpi="http://schemas.microsoft.com/office/word/2010/wordprocessingInk" xmlns:wne="http://schemas.microsoft.com/office/word/2006/wordml" xmlns:wps="http://schemas.microsoft.com/office/word/2010/wordprocessingShape" mc:Ignorable="w14 w15 wp14">
   <w:footnote w:type="separator" w:id="-1">
     <w:p>
       <w:pPr>
@@ -27878,7 +28733,7 @@
 </file>
 
 <file path=word/numbering.xml><?xml version="1.0" encoding="utf-8"?>
-<w:numbering xmlns:wpc="http://schemas.microsoft.com/office/word/2010/wordprocessingCanvas" xmlns:cx="http://schemas.microsoft.com/office/drawing/2014/chartex" xmlns:mc="http://schemas.openxmlformats.org/markup-compatibility/2006" xmlns:o="urn:schemas-microsoft-com:office:office" xmlns:r="http://schemas.openxmlformats.org/officeDocument/2006/relationships" xmlns:m="http://schemas.openxmlformats.org/officeDocument/2006/math" xmlns:v="urn:schemas-microsoft-com:vml" xmlns:wp14="http://schemas.microsoft.com/office/word/2010/wordprocessingDrawing" xmlns:wp="http://schemas.openxmlformats.org/drawingml/2006/wordprocessingDrawing" xmlns:w10="urn:schemas-microsoft-com:office:word" xmlns:w="http://schemas.openxmlformats.org/wordprocessingml/2006/main" xmlns:w14="http://schemas.microsoft.com/office/word/2010/wordml" xmlns:w15="http://schemas.microsoft.com/office/word/2012/wordml" xmlns:w16se="http://schemas.microsoft.com/office/word/2015/wordml/symex" xmlns:wpg="http://schemas.microsoft.com/office/word/2010/wordprocessingGroup" xmlns:wpi="http://schemas.microsoft.com/office/word/2010/wordprocessingInk" xmlns:wne="http://schemas.microsoft.com/office/word/2006/wordml" xmlns:wps="http://schemas.microsoft.com/office/word/2010/wordprocessingShape" mc:Ignorable="w14 w15 w16se wp14">
+<w:numbering xmlns:wpc="http://schemas.microsoft.com/office/word/2010/wordprocessingCanvas" xmlns:mc="http://schemas.openxmlformats.org/markup-compatibility/2006" xmlns:o="urn:schemas-microsoft-com:office:office" xmlns:r="http://schemas.openxmlformats.org/officeDocument/2006/relationships" xmlns:m="http://schemas.openxmlformats.org/officeDocument/2006/math" xmlns:v="urn:schemas-microsoft-com:vml" xmlns:wp14="http://schemas.microsoft.com/office/word/2010/wordprocessingDrawing" xmlns:wp="http://schemas.openxmlformats.org/drawingml/2006/wordprocessingDrawing" xmlns:w10="urn:schemas-microsoft-com:office:word" xmlns:w="http://schemas.openxmlformats.org/wordprocessingml/2006/main" xmlns:w14="http://schemas.microsoft.com/office/word/2010/wordml" xmlns:w15="http://schemas.microsoft.com/office/word/2012/wordml" xmlns:wpg="http://schemas.microsoft.com/office/word/2010/wordprocessingGroup" xmlns:wpi="http://schemas.microsoft.com/office/word/2010/wordprocessingInk" xmlns:wne="http://schemas.microsoft.com/office/word/2006/wordml" xmlns:wps="http://schemas.microsoft.com/office/word/2010/wordprocessingShape" mc:Ignorable="w14 w15 wp14">
   <w:abstractNum w:abstractNumId="0" w15:restartNumberingAfterBreak="0">
     <w:nsid w:val="02DE1E8B"/>
     <w:multiLevelType w:val="hybridMultilevel"/>
@@ -29150,7 +30005,7 @@
 </file>
 
 <file path=word/styles.xml><?xml version="1.0" encoding="utf-8"?>
-<w:styles xmlns:mc="http://schemas.openxmlformats.org/markup-compatibility/2006" xmlns:r="http://schemas.openxmlformats.org/officeDocument/2006/relationships" xmlns:w="http://schemas.openxmlformats.org/wordprocessingml/2006/main" xmlns:w14="http://schemas.microsoft.com/office/word/2010/wordml" xmlns:w15="http://schemas.microsoft.com/office/word/2012/wordml" xmlns:w16se="http://schemas.microsoft.com/office/word/2015/wordml/symex" mc:Ignorable="w14 w15 w16se">
+<w:styles xmlns:mc="http://schemas.openxmlformats.org/markup-compatibility/2006" xmlns:r="http://schemas.openxmlformats.org/officeDocument/2006/relationships" xmlns:w="http://schemas.openxmlformats.org/wordprocessingml/2006/main" xmlns:w14="http://schemas.microsoft.com/office/word/2010/wordml" xmlns:w15="http://schemas.microsoft.com/office/word/2012/wordml" mc:Ignorable="w14 w15">
   <w:docDefaults>
     <w:rPrDefault>
       <w:rPr>
@@ -29882,6 +30737,51 @@
       <w:spacing w:val="15"/>
     </w:rPr>
   </w:style>
+  <w:style w:type="paragraph" w:customStyle="1" w:styleId="Char">
+    <w:name w:val="Char"/>
+    <w:basedOn w:val="a"/>
+    <w:autoRedefine/>
+    <w:rsid w:val="005320BA"/>
+    <w:pPr>
+      <w:spacing w:line="240" w:lineRule="exact"/>
+    </w:pPr>
+    <w:rPr>
+      <w:rFonts w:ascii="Verdana" w:eastAsia="FangSong_GB2312" w:hAnsi="Verdana" w:cs="Times New Roman"/>
+      <w:sz w:val="24"/>
+      <w:szCs w:val="20"/>
+      <w:lang w:val="en-US"/>
+    </w:rPr>
+  </w:style>
+  <w:style w:type="paragraph" w:styleId="ad">
+    <w:name w:val="Balloon Text"/>
+    <w:basedOn w:val="a"/>
+    <w:link w:val="ae"/>
+    <w:uiPriority w:val="99"/>
+    <w:semiHidden/>
+    <w:unhideWhenUsed/>
+    <w:rsid w:val="006D0C70"/>
+    <w:pPr>
+      <w:spacing w:after="0" w:line="240" w:lineRule="auto"/>
+    </w:pPr>
+    <w:rPr>
+      <w:rFonts w:ascii="Segoe UI" w:hAnsi="Segoe UI" w:cs="Segoe UI"/>
+      <w:sz w:val="18"/>
+      <w:szCs w:val="18"/>
+    </w:rPr>
+  </w:style>
+  <w:style w:type="character" w:customStyle="1" w:styleId="ae">
+    <w:name w:val="Текст выноски Знак"/>
+    <w:basedOn w:val="a0"/>
+    <w:link w:val="ad"/>
+    <w:uiPriority w:val="99"/>
+    <w:semiHidden/>
+    <w:rsid w:val="006D0C70"/>
+    <w:rPr>
+      <w:rFonts w:ascii="Segoe UI" w:hAnsi="Segoe UI" w:cs="Segoe UI"/>
+      <w:sz w:val="18"/>
+      <w:szCs w:val="18"/>
+    </w:rPr>
+  </w:style>
 </w:styles>
 </file>
 
@@ -30151,7 +31051,7 @@
 </file>
 
 <file path=customXml/itemProps1.xml><?xml version="1.0" encoding="utf-8"?>
-<ds:datastoreItem xmlns:ds="http://schemas.openxmlformats.org/officeDocument/2006/customXml" ds:itemID="{767A39D5-84F3-4464-BA8F-EF40B271F5C1}">
+<ds:datastoreItem xmlns:ds="http://schemas.openxmlformats.org/officeDocument/2006/customXml" ds:itemID="{31E02484-F293-4E92-880C-634E3E956E9D}">
   <ds:schemaRefs>
     <ds:schemaRef ds:uri="http://schemas.openxmlformats.org/officeDocument/2006/bibliography"/>
   </ds:schemaRefs>

</xml_diff>